<commit_message>
Change method for crash label
</commit_message>
<xml_diff>
--- a/Document/3003933L-report.docx
+++ b/Document/3003933L-report.docx
@@ -7,6 +7,9 @@
         <w:pStyle w:val="Fronttitle"/>
       </w:pPr>
       <w:r>
+        <w:rPr>
+          <w:noProof/>
+        </w:rPr>
         <w:drawing>
           <wp:inline distT="0" distB="0" distL="0" distR="0" wp14:anchorId="0B81E457" wp14:editId="11219EB9">
             <wp:extent cx="4457700" cy="685194"/>
@@ -53,8 +56,43 @@
           </wp:inline>
         </w:drawing>
       </w:r>
-      <w:r>
-        <w:t>Dynamic early warning systems for financial crashes using sentiment and market volatility</w:t>
+    </w:p>
+    <w:p>
+      <w:pPr>
+        <w:pStyle w:val="Fronttitle"/>
+      </w:pPr>
+      <w:r>
+        <w:t xml:space="preserve">Dynamic </w:t>
+      </w:r>
+      <w:r>
+        <w:t>E</w:t>
+      </w:r>
+      <w:r>
+        <w:t xml:space="preserve">arly </w:t>
+      </w:r>
+      <w:r>
+        <w:t>W</w:t>
+      </w:r>
+      <w:r>
+        <w:t xml:space="preserve">arning </w:t>
+      </w:r>
+      <w:r>
+        <w:t>S</w:t>
+      </w:r>
+      <w:r>
+        <w:t xml:space="preserve">ystems for </w:t>
+      </w:r>
+      <w:r>
+        <w:t>F</w:t>
+      </w:r>
+      <w:r>
+        <w:t xml:space="preserve">inancial </w:t>
+      </w:r>
+      <w:r>
+        <w:t>C</w:t>
+      </w:r>
+      <w:r>
+        <w:t>rashes</w:t>
       </w:r>
     </w:p>
     <w:p>
@@ -100,17 +138,17 @@
     <w:p>
       <w:pPr>
         <w:pStyle w:val="Frontaddressfirstline"/>
-      </w:pPr>
-      <w:r>
-        <w:t xml:space="preserve">A dissertation presented in part </w:t>
-      </w:r>
-      <w:proofErr w:type="spellStart"/>
-      <w:r>
-        <w:t>fulfillment</w:t>
-      </w:r>
-      <w:proofErr w:type="spellEnd"/>
-      <w:r>
-        <w:t xml:space="preserve"> of the requirements of the Degree of Master of Science at the University of Glasgow</w:t>
+        <w:rPr>
+          <w:sz w:val="24"/>
+          <w:szCs w:val="24"/>
+        </w:rPr>
+      </w:pPr>
+      <w:r>
+        <w:rPr>
+          <w:sz w:val="24"/>
+          <w:szCs w:val="24"/>
+        </w:rPr>
+        <w:t>A dissertation presented in part fulfillment of the requirements of the Degree of Master of Science at the University of Glasgow</w:t>
       </w:r>
     </w:p>
     <w:p>
@@ -118,6 +156,10 @@
         <w:pStyle w:val="Frontaddressfirstline"/>
       </w:pPr>
       <w:r>
+        <w:rPr>
+          <w:sz w:val="24"/>
+          <w:szCs w:val="24"/>
+        </w:rPr>
         <w:t>&lt;Date of submission placed here&gt;</w:t>
       </w:r>
     </w:p>
@@ -931,7 +973,7 @@
       <w:bookmarkStart w:id="0" w:name="_Toc85614300"/>
       <w:r>
         <w:lastRenderedPageBreak/>
-        <w:t>Introduction &lt;This is Heading 1&gt;</w:t>
+        <w:t>Introduction</w:t>
       </w:r>
       <w:bookmarkEnd w:id="0"/>
     </w:p>
@@ -945,7 +987,22 @@
     </w:p>
     <w:p>
       <w:r>
-        <w:t>Financial market crashes have historically affected to the economic and social disruptions, leading to the downturn, unemployment, and loss of investor confidence. Early detection and intervention are critical for minimizing the impact of such crises on those</w:t>
+        <w:rPr>
+          <w:highlight w:val="yellow"/>
+        </w:rPr>
+        <w:t>Financial market crashes</w:t>
+      </w:r>
+      <w:r>
+        <w:t xml:space="preserve"> have historically affected to the economic and social disruptions, leading to the downturn, unemployment, and loss of investor confidence. </w:t>
+      </w:r>
+      <w:r>
+        <w:rPr>
+          <w:highlight w:val="yellow"/>
+        </w:rPr>
+        <w:t>Early detection and intervention</w:t>
+      </w:r>
+      <w:r>
+        <w:t xml:space="preserve"> are critical for minimizing the impact of such crises on those</w:t>
       </w:r>
       <w:r>
         <w:t xml:space="preserve"> affected</w:t>
@@ -1013,21 +1070,10 @@
         <w:t>.</w:t>
       </w:r>
       <w:r>
-        <w:t xml:space="preserve"> However, most existing </w:t>
-      </w:r>
-      <w:r>
-        <w:t>early warning systems</w:t>
-      </w:r>
-      <w:r>
-        <w:t xml:space="preserve"> rely on static models that struggle to adapt to the fast-changing dynamics of the modern financial markets (</w:t>
-      </w:r>
-      <w:proofErr w:type="spellStart"/>
-      <w:r>
-        <w:t>Kustina</w:t>
-      </w:r>
-      <w:proofErr w:type="spellEnd"/>
-      <w:r>
-        <w:t xml:space="preserve"> et al., 2023</w:t>
+        <w:t xml:space="preserve"> However, most existing early warning systems rely on static models that struggle to adapt to the fast-changing dynamics of the modern financial markets (</w:t>
+      </w:r>
+      <w:r>
+        <w:t>Kustina et al., 2023</w:t>
       </w:r>
       <w:r>
         <w:t>)</w:t>
@@ -1039,7 +1085,13 @@
         <w:t xml:space="preserve">. </w:t>
       </w:r>
       <w:r>
-        <w:t>By integrating both market and sentiment volatility within a dynamic framework, this research aims to develop more responsive and accurate tool for crash prediction</w:t>
+        <w:rPr>
+          <w:highlight w:val="yellow"/>
+        </w:rPr>
+        <w:t>By integrating both market and sentiment volatility within a dynamic framework</w:t>
+      </w:r>
+      <w:r>
+        <w:t>, this research aims to develop more responsive and accurate tool for crash prediction</w:t>
       </w:r>
       <w:r>
         <w:t>.</w:t>
@@ -1050,17 +1102,416 @@
         <w:pStyle w:val="Heading2"/>
       </w:pPr>
       <w:r>
-        <w:t>Aims and Objectives</w:t>
-      </w:r>
-    </w:p>
-    <w:p>
-      <w:r>
-        <w:t>The primary aim of this research is to develop a dynamic early warning system that involves market-based and sentiment-based volatility indicators to improve the early market crash detection models.</w:t>
-      </w:r>
-    </w:p>
-    <w:p>
-      <w:r>
-        <w:t>To achieve this aim, the study will pursue the following specific objectives:</w:t>
+        <w:t>Purpose</w:t>
+      </w:r>
+    </w:p>
+    <w:p>
+      <w:r>
+        <w:t xml:space="preserve">The primary purpose of this research is to </w:t>
+      </w:r>
+      <w:r>
+        <w:rPr>
+          <w:highlight w:val="yellow"/>
+        </w:rPr>
+        <w:t>develop a dynamic early warning system (EWS)</w:t>
+      </w:r>
+      <w:r>
+        <w:t xml:space="preserve"> that integrates both market-based and sentiment-based volatility indicators to enhance the early detection of financial market crashes. Given the increasing complexity and unpredictability of financial markets, especially during periods of heightened uncertainty, there is a growing need for more adaptive and timely forecasting models.</w:t>
+      </w:r>
+    </w:p>
+    <w:p>
+      <w:r>
+        <w:t>This study seeks to address by analysing how time-varying patterns in market</w:t>
+      </w:r>
+      <w:r>
+        <w:t>-based</w:t>
+      </w:r>
+      <w:r>
+        <w:t xml:space="preserve"> and sentiment-</w:t>
+      </w:r>
+      <w:r>
+        <w:t>based</w:t>
+      </w:r>
+      <w:r>
+        <w:t xml:space="preserve"> volatility relate to the occurrence of past financial crises. Specifically, the research will make use of historical financial news data sourced </w:t>
+      </w:r>
+      <w:r>
+        <w:t>via the Yahoo Finance (yfinance) API</w:t>
+      </w:r>
+      <w:r>
+        <w:t xml:space="preserve"> to extract relevant sentiment signals. These sentiment indicators will then be combined with traditional market-based volatility measures within a dynamic modelling framework designed to capture the evolving relationships between these variables over time.</w:t>
+      </w:r>
+    </w:p>
+    <w:p>
+      <w:pPr>
+        <w:spacing w:before="0"/>
+        <w:jc w:val="left"/>
+      </w:pPr>
+      <w:r>
+        <w:br w:type="page"/>
+      </w:r>
+    </w:p>
+    <w:p>
+      <w:pPr>
+        <w:pStyle w:val="Heading1"/>
+      </w:pPr>
+      <w:bookmarkStart w:id="1" w:name="_Toc85614303"/>
+      <w:r>
+        <w:lastRenderedPageBreak/>
+        <w:t>Survey</w:t>
+      </w:r>
+      <w:bookmarkEnd w:id="1"/>
+      <w:r>
+        <w:t xml:space="preserve"> </w:t>
+      </w:r>
+    </w:p>
+    <w:p>
+      <w:pPr>
+        <w:pStyle w:val="Heading2"/>
+      </w:pPr>
+      <w:r>
+        <w:t>Background Survey</w:t>
+      </w:r>
+    </w:p>
+    <w:p>
+      <w:pPr>
+        <w:pStyle w:val="Heading3"/>
+      </w:pPr>
+      <w:r>
+        <w:t>Current Methods for Early Warning Systems (EWS)</w:t>
+      </w:r>
+    </w:p>
+    <w:p>
+      <w:r>
+        <w:t xml:space="preserve">Early warning systems (EWS) for financial crashes have </w:t>
+      </w:r>
+      <w:r>
+        <w:rPr>
+          <w:highlight w:val="yellow"/>
+        </w:rPr>
+        <w:t>evolved from simple statistical models to more advanced machine learning</w:t>
+      </w:r>
+      <w:r>
+        <w:t xml:space="preserve"> and nonlinear approaches</w:t>
+      </w:r>
+      <w:r>
+        <w:t xml:space="preserve">. The traditional statistic models, such as logistic regression, have been widely used to detect early signals for financial crashes using predefined relationships between risk indicators and crash probabilities. </w:t>
+      </w:r>
+      <w:r>
+        <w:t>Such models often suffer from rigid parameterization and lagging indicators, limiting their ability to capture regime shifts or sudden market changes (Kustina et. al., 2023) [1]</w:t>
+      </w:r>
+      <w:r>
+        <w:t xml:space="preserve">, in contrast with the more recent research that explored the nonlinear approach to overcome </w:t>
+      </w:r>
+      <w:r>
+        <w:t>this limitation</w:t>
+      </w:r>
+      <w:r>
+        <w:t>.</w:t>
+      </w:r>
+      <w:r>
+        <w:t xml:space="preserve"> Nonlinear </w:t>
+      </w:r>
+      <w:r>
+        <w:t>algorithms</w:t>
+      </w:r>
+      <w:r>
+        <w:t xml:space="preserve">, support vector machines (SVM), and neural networks have shown improved capacity for capturing </w:t>
+      </w:r>
+      <w:r>
+        <w:t xml:space="preserve">the </w:t>
+      </w:r>
+      <w:r>
+        <w:t>complex relationships in the real-world financial markets (Son</w:t>
+      </w:r>
+      <w:r>
+        <w:t>g et al.</w:t>
+      </w:r>
+      <w:r>
+        <w:t>, 2024) [2]</w:t>
+      </w:r>
+      <w:r>
+        <w:t>, allowing more flexibility when modelling market risks and crash probabilities</w:t>
+      </w:r>
+      <w:r>
+        <w:t xml:space="preserve"> as new data becomes available</w:t>
+      </w:r>
+      <w:r>
+        <w:t>.</w:t>
+      </w:r>
+      <w:r>
+        <w:t xml:space="preserve"> </w:t>
+      </w:r>
+      <w:r>
+        <w:t xml:space="preserve">Empirical evidence supports that dynamic nonlinear methods outperform static models, providing better crisis prediction under changing market environments </w:t>
+      </w:r>
+      <w:r>
+        <w:t>(Song et al., 2024)</w:t>
+      </w:r>
+      <w:r>
+        <w:t xml:space="preserve"> [2].</w:t>
+      </w:r>
+    </w:p>
+    <w:p>
+      <w:r>
+        <w:t xml:space="preserve">Beside the market-based indicators, </w:t>
+      </w:r>
+      <w:r>
+        <w:rPr>
+          <w:highlight w:val="yellow"/>
+        </w:rPr>
+        <w:t>sentiment analysis has also gained attention</w:t>
+      </w:r>
+      <w:r>
+        <w:t xml:space="preserve"> in financial crash predictions. The rise of social media platforms such as Twitter (now known as X), along with financial news sources, has provided rich datasets for capturing </w:t>
+      </w:r>
+      <w:r>
+        <w:t xml:space="preserve">investor mood and behaviours (Liu et al., 2023) [3]. </w:t>
+      </w:r>
+      <w:r>
+        <w:t xml:space="preserve">However, extracting signals from this unstructured </w:t>
+      </w:r>
+      <w:r>
+        <w:t xml:space="preserve">data </w:t>
+      </w:r>
+      <w:r>
+        <w:t>often produce</w:t>
+      </w:r>
+      <w:r>
+        <w:t>s</w:t>
+      </w:r>
+      <w:r>
+        <w:t xml:space="preserve"> noisy which remains a challenge. </w:t>
+      </w:r>
+      <w:r>
+        <w:t>Liu, Leu, and Holst (2023)</w:t>
+      </w:r>
+      <w:r>
+        <w:t xml:space="preserve"> [3]</w:t>
+      </w:r>
+      <w:r>
+        <w:t xml:space="preserve"> proposed a method using FinBERT combined with an ensemble SVM to </w:t>
+      </w:r>
+      <w:r>
+        <w:t>reduce noise and filter out irrelevant content from social media discussions (Liu et al., 2023) [3].</w:t>
+      </w:r>
+    </w:p>
+    <w:p>
+      <w:r>
+        <w:t xml:space="preserve">Huang et al. (2020) </w:t>
+      </w:r>
+      <w:r>
+        <w:t xml:space="preserve">[7] </w:t>
+      </w:r>
+      <w:r>
+        <w:t xml:space="preserve">showed that FinBERT, which is specifically pre-trained on financial texts including earnings call transcripts, analyst reports, and financial news articles, </w:t>
+      </w:r>
+      <w:r>
+        <w:rPr>
+          <w:highlight w:val="yellow"/>
+        </w:rPr>
+        <w:t>significantly outperforms</w:t>
+      </w:r>
+      <w:r>
+        <w:t xml:space="preserve"> general-purpose language models like </w:t>
+      </w:r>
+      <w:r>
+        <w:rPr>
+          <w:highlight w:val="yellow"/>
+        </w:rPr>
+        <w:t>BERT</w:t>
+      </w:r>
+      <w:r>
+        <w:t xml:space="preserve"> and traditional approaches in various financial information extraction tasks</w:t>
+      </w:r>
+      <w:r>
+        <w:t xml:space="preserve">, including the </w:t>
+      </w:r>
+      <w:r>
+        <w:rPr>
+          <w:highlight w:val="yellow"/>
+        </w:rPr>
+        <w:t>LM dictionary, NB, SVM, RF, CNN, and LSTM</w:t>
+      </w:r>
+      <w:r>
+        <w:t>. The model's specialized training on domain-specific vocabulary and financial terminology enables it to better understand the context inherent in financial communications, resulting in improved accuracy for sentiment classification, named entity recognition, and relationship extraction from financial documents</w:t>
+      </w:r>
+      <w:r>
+        <w:t xml:space="preserve"> (</w:t>
+      </w:r>
+      <w:r>
+        <w:t>Huang et al.</w:t>
+      </w:r>
+      <w:r>
+        <w:t xml:space="preserve">, </w:t>
+      </w:r>
+      <w:r>
+        <w:t xml:space="preserve">2020) </w:t>
+      </w:r>
+      <w:r>
+        <w:t>[7]</w:t>
+      </w:r>
+      <w:r>
+        <w:t>.</w:t>
+      </w:r>
+      <w:r>
+        <w:t xml:space="preserve"> </w:t>
+      </w:r>
+      <w:r>
+        <w:t xml:space="preserve">However, it is important to note that FinBERT demonstrated superiority applies specifically </w:t>
+      </w:r>
+      <w:r>
+        <w:rPr>
+          <w:highlight w:val="yellow"/>
+        </w:rPr>
+        <w:t>to financial text analysis tasks</w:t>
+      </w:r>
+      <w:r>
+        <w:t>, and not directly to model</w:t>
+      </w:r>
+      <w:r>
+        <w:t>l</w:t>
+      </w:r>
+      <w:r>
+        <w:t>ing financial market volatility.</w:t>
+      </w:r>
+    </w:p>
+    <w:p>
+      <w:pPr>
+        <w:pStyle w:val="Heading3"/>
+      </w:pPr>
+      <w:r>
+        <w:t>Volatility as a Key Crash Indicator</w:t>
+      </w:r>
+    </w:p>
+    <w:p>
+      <w:r>
+        <w:t>Volatility remains one of the most important indicators in crash prediction research. To flag the potential financial instability, both realized volatility (</w:t>
+      </w:r>
+      <w:r>
+        <w:t>observed historical price variability</w:t>
+      </w:r>
+      <w:r>
+        <w:t>) and implied volatility (</w:t>
+      </w:r>
+      <w:r>
+        <w:t>market expectations of future volatility derived from options pricing</w:t>
+      </w:r>
+      <w:r>
+        <w:t xml:space="preserve">) have been used </w:t>
+      </w:r>
+      <w:r>
+        <w:t xml:space="preserve">(Allaj &amp; Sanfelici, </w:t>
+      </w:r>
+      <w:r>
+        <w:lastRenderedPageBreak/>
+        <w:t>2023) [4]</w:t>
+      </w:r>
+      <w:r>
+        <w:t>. Pattern of increased volatility generally precede market downturns, making it useful for EWS frameworks.</w:t>
+      </w:r>
+    </w:p>
+    <w:p>
+      <w:r>
+        <w:t>Mentioning the traditional risk measures, Value-at-Risk (VaR) and Expected Shortfall (ES) are widely used as quantitative measures to assess market risk and potential losses under various conditions.</w:t>
+      </w:r>
+      <w:r>
+        <w:t xml:space="preserve"> </w:t>
+      </w:r>
+      <w:r>
+        <w:t xml:space="preserve">However, both VaR and ES forecasts often rely on models with specific distributional or structural assumptions (Allaj &amp; Sanfelici, 2023) [4], which may not capture sudden market regime shifts, nonlinear </w:t>
+      </w:r>
+      <w:r>
+        <w:t>behaviours</w:t>
+      </w:r>
+      <w:r>
+        <w:t>. This is especially true in emerging markets, where volatility is typically higher and market dynamics are less predictable.</w:t>
+      </w:r>
+    </w:p>
+    <w:p>
+      <w:r>
+        <w:t xml:space="preserve">A </w:t>
+      </w:r>
+      <w:r>
+        <w:t xml:space="preserve">recent </w:t>
+      </w:r>
+      <w:r>
+        <w:t xml:space="preserve">study by Le (2024) [6] examined the effectiveness of combining multiple VaR and ES forecasting models in the context of the Vietnamese stock market. The research found that </w:t>
+      </w:r>
+      <w:r>
+        <w:rPr>
+          <w:highlight w:val="yellow"/>
+        </w:rPr>
+        <w:t>forecast combination techniques</w:t>
+      </w:r>
+      <w:r>
+        <w:t xml:space="preserve">, such as weighted averaging of outputs from different models (e.g., GARCH, CAViaR, and ES-CAViaR), </w:t>
+      </w:r>
+      <w:r>
+        <w:rPr>
+          <w:highlight w:val="yellow"/>
+        </w:rPr>
+        <w:t>significantly improved the accuracy</w:t>
+      </w:r>
+      <w:r>
+        <w:t xml:space="preserve"> and reliability of risk forecasts, especially during periods of high market volatility. The combined models showed better </w:t>
+      </w:r>
+      <w:r>
+        <w:t>back testing</w:t>
+      </w:r>
+      <w:r>
+        <w:t xml:space="preserve"> performance and greater compliance with regulatory risk thresholds, compared to any single model </w:t>
+      </w:r>
+      <w:r>
+        <w:t xml:space="preserve">(Le, 2024) </w:t>
+      </w:r>
+      <w:r>
+        <w:t>[6].</w:t>
+      </w:r>
+    </w:p>
+    <w:p>
+      <w:pPr>
+        <w:pStyle w:val="Heading3"/>
+      </w:pPr>
+      <w:r>
+        <w:t>Rationale for Focusing on Index-Level Predictions</w:t>
+      </w:r>
+    </w:p>
+    <w:p>
+      <w:r>
+        <w:t xml:space="preserve">Index-level models offer several advantages, including aggregation benefits that help reduce noise and </w:t>
+      </w:r>
+      <w:r>
+        <w:t>unexpected</w:t>
+      </w:r>
+      <w:r>
+        <w:t xml:space="preserve"> shocks from individual stocks (Park et al., 2024) [5]. Research has shown that top-down index forecasts tend to be more accurate and informative than bottom-up aggregation of individual stock predictions, particularly for systemic risk assessment (Park et al., 2024) [5]. By concentrating on index-level sentiment and market volatility, the model can better capture macro-level signals that reflect broader market conditions.</w:t>
+      </w:r>
+    </w:p>
+    <w:p>
+      <w:pPr>
+        <w:pStyle w:val="Heading3"/>
+      </w:pPr>
+      <w:r>
+        <w:t>Define crashes indicator equation</w:t>
+      </w:r>
+    </w:p>
+    <w:p>
+      <w:r>
+        <w:t>*TBC*</w:t>
+      </w:r>
+    </w:p>
+    <w:p>
+      <w:pPr>
+        <w:pStyle w:val="Heading2"/>
+      </w:pPr>
+      <w:r>
+        <w:t>Research Gap</w:t>
+      </w:r>
+    </w:p>
+    <w:p>
+      <w:r>
+        <w:t>While considerable progress has been made in developing EWS models, several critical research gaps remain:</w:t>
       </w:r>
     </w:p>
     <w:p>
@@ -1068,14 +1519,11 @@
         <w:pStyle w:val="ListParagraph"/>
         <w:numPr>
           <w:ilvl w:val="0"/>
-          <w:numId w:val="37"/>
+          <w:numId w:val="41"/>
         </w:numPr>
       </w:pPr>
       <w:r>
-        <w:t>To a</w:t>
-      </w:r>
-      <w:r>
-        <w:t>nalyse the power of market and sentiment volatility, examining how their time-varying patterns relate to the occurrence of past financial crashes.</w:t>
+        <w:t>Limited integration of sentiment-based volatility measures with traditional market-based volatility indicators: Few studies systematically combine these two sources of information within a dynamic modelling framework.</w:t>
       </w:r>
     </w:p>
     <w:p>
@@ -1083,28 +1531,11 @@
         <w:pStyle w:val="ListParagraph"/>
         <w:numPr>
           <w:ilvl w:val="0"/>
-          <w:numId w:val="37"/>
+          <w:numId w:val="41"/>
         </w:numPr>
       </w:pPr>
       <w:r>
-        <w:t>To u</w:t>
-      </w:r>
-      <w:r>
-        <w:t xml:space="preserve">tilize </w:t>
-      </w:r>
-      <w:r>
-        <w:t xml:space="preserve">historical </w:t>
-      </w:r>
-      <w:r>
-        <w:t>financial news data collected from Yahoo Finance (</w:t>
-      </w:r>
-      <w:proofErr w:type="spellStart"/>
-      <w:r>
-        <w:t>yfinance</w:t>
-      </w:r>
-      <w:proofErr w:type="spellEnd"/>
-      <w:r>
-        <w:t>) API.</w:t>
+        <w:t>Lack of dynamic, time-adaptive models that capture evolving market-sentiment interactions: Most existing models remain static or only partially adaptive, limiting their real-time forecasting power during rapidly shifting market conditions.</w:t>
       </w:r>
     </w:p>
     <w:p>
@@ -1112,23 +1543,63 @@
         <w:pStyle w:val="ListParagraph"/>
         <w:numPr>
           <w:ilvl w:val="0"/>
-          <w:numId w:val="37"/>
+          <w:numId w:val="41"/>
         </w:numPr>
       </w:pPr>
       <w:r>
-        <w:t>To d</w:t>
-      </w:r>
-      <w:r>
-        <w:t xml:space="preserve">evelop a dynamic modelling </w:t>
-      </w:r>
-      <w:r>
-        <w:t xml:space="preserve">framework </w:t>
-      </w:r>
-      <w:r>
-        <w:t>that captures the relationship between market and sentiment volatility indicators</w:t>
-      </w:r>
-      <w:r>
-        <w:t>.</w:t>
+        <w:t>Insufficient empirical validation at the index level across multiple crisis periods: Much of the prior research focuses either on individual stocks or single-crisis case studies, reducing generalizability.</w:t>
+      </w:r>
+    </w:p>
+    <w:p>
+      <w:pPr>
+        <w:pStyle w:val="Heading2"/>
+      </w:pPr>
+      <w:r>
+        <w:lastRenderedPageBreak/>
+        <w:t>Research Objectives</w:t>
+      </w:r>
+    </w:p>
+    <w:p>
+      <w:pPr>
+        <w:rPr>
+          <w:b/>
+          <w:bCs/>
+        </w:rPr>
+      </w:pPr>
+      <w:r>
+        <w:rPr>
+          <w:b/>
+          <w:bCs/>
+          <w:highlight w:val="cyan"/>
+        </w:rPr>
+        <w:t xml:space="preserve">*Objective* </w:t>
+      </w:r>
+      <w:r>
+        <w:rPr>
+          <w:b/>
+          <w:bCs/>
+          <w:highlight w:val="cyan"/>
+        </w:rPr>
+        <w:t>/</w:t>
+      </w:r>
+      <w:r>
+        <w:rPr>
+          <w:b/>
+          <w:bCs/>
+          <w:highlight w:val="cyan"/>
+        </w:rPr>
+        <w:t xml:space="preserve"> *Hypothesis*</w:t>
+      </w:r>
+    </w:p>
+    <w:p>
+      <w:r>
+        <w:t xml:space="preserve">The goal of this project is to assess the following </w:t>
+      </w:r>
+      <w:r>
+        <w:t>objectives</w:t>
+      </w:r>
+      <w:r>
+        <w:t>:</w:t>
       </w:r>
     </w:p>
     <w:p>
@@ -1136,11 +1607,17 @@
         <w:pStyle w:val="ListParagraph"/>
         <w:numPr>
           <w:ilvl w:val="0"/>
-          <w:numId w:val="37"/>
+          <w:numId w:val="39"/>
         </w:numPr>
       </w:pPr>
       <w:r>
-        <w:t>To evaluate and compare the performance of the dynamic early warning system against traditional static models</w:t>
+        <w:rPr>
+          <w:highlight w:val="yellow"/>
+        </w:rPr>
+        <w:t>To analyse the predictive power</w:t>
+      </w:r>
+      <w:r>
+        <w:t xml:space="preserve"> of both market-based and sentiment-based volatility indicators, examining how their time-varying patterns relate to the occurrence of past financial crashes at the index level.</w:t>
       </w:r>
     </w:p>
     <w:p>
@@ -1148,11 +1625,97 @@
         <w:pStyle w:val="ListParagraph"/>
         <w:numPr>
           <w:ilvl w:val="0"/>
-          <w:numId w:val="37"/>
+          <w:numId w:val="39"/>
         </w:numPr>
       </w:pPr>
       <w:r>
-        <w:t>To validate the model’s robustness across multiple market environments and past crisis period.</w:t>
+        <w:rPr>
+          <w:highlight w:val="yellow"/>
+        </w:rPr>
+        <w:t>To develop a dynamic modelling framework</w:t>
+      </w:r>
+      <w:r>
+        <w:t>, incorporating features such as time-varying thresholds and regime-switching mechanisms, to capture the evolving relationship between sentiment-driven and market-based volatility indicators.</w:t>
+      </w:r>
+    </w:p>
+    <w:p>
+      <w:pPr>
+        <w:pStyle w:val="ListParagraph"/>
+        <w:numPr>
+          <w:ilvl w:val="0"/>
+          <w:numId w:val="39"/>
+        </w:numPr>
+      </w:pPr>
+      <w:r>
+        <w:rPr>
+          <w:highlight w:val="yellow"/>
+        </w:rPr>
+        <w:t>To evaluate and compare</w:t>
+      </w:r>
+      <w:r>
+        <w:t xml:space="preserve"> the predictive performance of the proposed dynamic EWS against traditional static statistical models, with a particular focus on assessing the added value of sentiment-based inputs.</w:t>
+      </w:r>
+    </w:p>
+    <w:p>
+      <w:pPr>
+        <w:pStyle w:val="ListParagraph"/>
+        <w:numPr>
+          <w:ilvl w:val="0"/>
+          <w:numId w:val="39"/>
+        </w:numPr>
+      </w:pPr>
+      <w:r>
+        <w:rPr>
+          <w:highlight w:val="yellow"/>
+        </w:rPr>
+        <w:t>To validate the robustness</w:t>
+      </w:r>
+      <w:r>
+        <w:t xml:space="preserve"> and generalizability of the developed model across different market environments and historical crisis periods</w:t>
+      </w:r>
+      <w:r>
+        <w:t>.</w:t>
+      </w:r>
+    </w:p>
+    <w:p>
+      <w:r>
+        <w:t>Hypotheses</w:t>
+      </w:r>
+    </w:p>
+    <w:p>
+      <w:pPr>
+        <w:pStyle w:val="ListParagraph"/>
+        <w:numPr>
+          <w:ilvl w:val="0"/>
+          <w:numId w:val="40"/>
+        </w:numPr>
+      </w:pPr>
+      <w:r>
+        <w:t>H1: Incorporating sentiment data significantly improves model accuracy.</w:t>
+      </w:r>
+    </w:p>
+    <w:p>
+      <w:pPr>
+        <w:pStyle w:val="ListParagraph"/>
+        <w:numPr>
+          <w:ilvl w:val="0"/>
+          <w:numId w:val="40"/>
+        </w:numPr>
+      </w:pPr>
+      <w:r>
+        <w:t>H2: Dynamic models outperform static models for crash prediction.</w:t>
+      </w:r>
+    </w:p>
+    <w:p>
+      <w:pPr>
+        <w:pStyle w:val="ListParagraph"/>
+        <w:numPr>
+          <w:ilvl w:val="0"/>
+          <w:numId w:val="40"/>
+        </w:numPr>
+      </w:pPr>
+      <w:r>
+        <w:t>H3: Volatility variables provide significant predictive power for crash events.</w:t>
       </w:r>
     </w:p>
     <w:p>
@@ -1160,341 +1723,37 @@
         <w:spacing w:before="0"/>
         <w:jc w:val="left"/>
       </w:pPr>
-      <w:r>
-        <w:br w:type="page"/>
-      </w:r>
-    </w:p>
-    <w:p>
-      <w:pPr>
-        <w:pStyle w:val="Heading1"/>
-      </w:pPr>
-      <w:bookmarkStart w:id="1" w:name="_Toc85614303"/>
-      <w:r>
-        <w:lastRenderedPageBreak/>
-        <w:t>Survey</w:t>
-      </w:r>
-      <w:bookmarkEnd w:id="1"/>
-      <w:r>
-        <w:t xml:space="preserve"> </w:t>
-      </w:r>
-    </w:p>
-    <w:p>
-      <w:pPr>
-        <w:pStyle w:val="Heading2"/>
-      </w:pPr>
-      <w:r>
-        <w:t>Background Survey</w:t>
-      </w:r>
-    </w:p>
-    <w:p>
-      <w:pPr>
-        <w:pStyle w:val="Heading3"/>
-      </w:pPr>
-      <w:r>
-        <w:t>Current Methods for Early Warning Systems (EWS)</w:t>
-      </w:r>
-    </w:p>
-    <w:p>
-      <w:r>
-        <w:t>Early warning systems (EWS) for financial crashes have evolved from simple statistical models to more advanced machine learning and nonlinear approaches</w:t>
-      </w:r>
-      <w:r>
-        <w:t xml:space="preserve">. The traditional statistic models, such as logistic regression, have been widely used to detect early signals for financial crashes using predefined relationships between risk indicators and crash probabilities. </w:t>
-      </w:r>
-      <w:r>
-        <w:t xml:space="preserve">Such models often suffer from rigid parameterization and lagging indicators, limiting their ability to capture regime shifts or sudden market changes </w:t>
-      </w:r>
-      <w:r>
-        <w:t>(</w:t>
-      </w:r>
-      <w:proofErr w:type="spellStart"/>
-      <w:r>
-        <w:t>Kustina</w:t>
-      </w:r>
-      <w:proofErr w:type="spellEnd"/>
-      <w:r>
-        <w:t xml:space="preserve"> et. al., 2023) [1]</w:t>
-      </w:r>
-      <w:r>
-        <w:t xml:space="preserve">, in contrast with the more recent research that explored the nonlinear approach to overcome </w:t>
-      </w:r>
-      <w:r>
-        <w:t>this limitation</w:t>
-      </w:r>
-      <w:r>
-        <w:t>.</w:t>
-      </w:r>
-      <w:r>
-        <w:t xml:space="preserve"> Nonlinear </w:t>
-      </w:r>
-      <w:r>
-        <w:t>algorithms</w:t>
-      </w:r>
-      <w:r>
-        <w:t xml:space="preserve">, support vector machines (SVM), and neural networks have shown improved capacity for capturing </w:t>
-      </w:r>
-      <w:r>
-        <w:t xml:space="preserve">the </w:t>
-      </w:r>
-      <w:r>
-        <w:t xml:space="preserve">complex relationships in the real-world financial markets </w:t>
-      </w:r>
-      <w:r>
-        <w:t>(Son</w:t>
-      </w:r>
-      <w:r>
-        <w:t>g et al.</w:t>
-      </w:r>
-      <w:r>
-        <w:t>, 2024) [2]</w:t>
-      </w:r>
-      <w:r>
-        <w:t>, allowing more flexibility when modelling market risks and crash probabilities</w:t>
-      </w:r>
-      <w:r>
-        <w:t xml:space="preserve"> as new data becomes available</w:t>
-      </w:r>
-      <w:r>
-        <w:t>.</w:t>
-      </w:r>
-      <w:r>
-        <w:t xml:space="preserve"> </w:t>
-      </w:r>
-      <w:r>
-        <w:t xml:space="preserve">Empirical evidence supports that dynamic nonlinear methods outperform static models, providing better crisis prediction under changing market environments </w:t>
-      </w:r>
-      <w:r>
-        <w:t>(Song et al., 2024)</w:t>
-      </w:r>
-      <w:r>
-        <w:t xml:space="preserve"> </w:t>
-      </w:r>
-      <w:r>
-        <w:t>[2].</w:t>
-      </w:r>
-    </w:p>
-    <w:p>
-      <w:r>
-        <w:t xml:space="preserve">Beside the market-based indicators, sentiment analysis has also gained attention in financial crash predictions. The rise of social media platforms such as Twitter (now known as X), along with financial news sources, has provided rich datasets for capturing </w:t>
-      </w:r>
-      <w:r>
-        <w:t xml:space="preserve">investor mood and behaviours (Liu et al., 2023) [3]. </w:t>
-      </w:r>
-      <w:r>
-        <w:t xml:space="preserve">However, extracting signals from this unstructured </w:t>
-      </w:r>
-      <w:r>
-        <w:t xml:space="preserve">data </w:t>
-      </w:r>
-      <w:r>
-        <w:t>often produce</w:t>
-      </w:r>
-      <w:r>
-        <w:t>s</w:t>
-      </w:r>
-      <w:r>
-        <w:t xml:space="preserve"> noisy which remains a challenge. </w:t>
-      </w:r>
-      <w:r>
-        <w:t xml:space="preserve">Liu, Leu, and Holst (2023) proposed a method using </w:t>
-      </w:r>
-      <w:proofErr w:type="spellStart"/>
-      <w:r>
-        <w:t>FinBERT</w:t>
-      </w:r>
-      <w:proofErr w:type="spellEnd"/>
-      <w:r>
-        <w:t xml:space="preserve"> combined with an ensemble SVM to </w:t>
-      </w:r>
-      <w:r>
-        <w:t xml:space="preserve">reduce noise and filter out irrelevant content from social media discussions </w:t>
-      </w:r>
-      <w:r>
-        <w:t>(Liu et al., 2023)</w:t>
-      </w:r>
-      <w:r>
-        <w:t xml:space="preserve"> [3].</w:t>
-      </w:r>
-    </w:p>
-    <w:p>
-      <w:pPr>
-        <w:pStyle w:val="Heading3"/>
-      </w:pPr>
-      <w:r>
-        <w:t>Volatility as a Key Crash Indicator</w:t>
-      </w:r>
-    </w:p>
-    <w:p>
-      <w:r>
-        <w:t>Volatility remains one of the most important indicators in crash prediction research. To flag the potential financial instability, both realized volatility (</w:t>
-      </w:r>
-      <w:r>
-        <w:t>observed historical price variability</w:t>
-      </w:r>
-      <w:r>
-        <w:t>) and implied volatility (</w:t>
-      </w:r>
-      <w:r>
-        <w:t>market expectations of future volatility derived from options pricing</w:t>
-      </w:r>
-      <w:r>
-        <w:t xml:space="preserve">) have been used </w:t>
-      </w:r>
-      <w:r>
-        <w:t>(</w:t>
-      </w:r>
-      <w:proofErr w:type="spellStart"/>
-      <w:r>
-        <w:t>Allaj</w:t>
-      </w:r>
-      <w:proofErr w:type="spellEnd"/>
-      <w:r>
-        <w:t xml:space="preserve"> &amp; </w:t>
-      </w:r>
-      <w:proofErr w:type="spellStart"/>
-      <w:r>
-        <w:t>Sanfelici</w:t>
-      </w:r>
-      <w:proofErr w:type="spellEnd"/>
-      <w:r>
-        <w:t>, 2023) [4]</w:t>
-      </w:r>
-      <w:r>
-        <w:t>. Pattern of increased volatility generally precede market downturns, making it useful for EWS frameworks.</w:t>
-      </w:r>
-    </w:p>
-    <w:p>
-      <w:r>
-        <w:t>Mentioning the traditional risk measures, Value-at-Risk (</w:t>
-      </w:r>
-      <w:proofErr w:type="spellStart"/>
-      <w:r>
-        <w:t>VaR</w:t>
-      </w:r>
-      <w:proofErr w:type="spellEnd"/>
-      <w:r>
-        <w:t>) and Expected Shortfall (ES) are widely used as quantitative measures to assess market risk and potential losses under various conditions.</w:t>
-      </w:r>
-      <w:r>
-        <w:t xml:space="preserve"> </w:t>
-      </w:r>
-      <w:r>
-        <w:t xml:space="preserve">However, both </w:t>
-      </w:r>
-      <w:proofErr w:type="spellStart"/>
-      <w:r>
-        <w:t>VaR</w:t>
-      </w:r>
-      <w:proofErr w:type="spellEnd"/>
-      <w:r>
-        <w:t xml:space="preserve"> and ES forecasts often rely on models with specific distributional or structural assumptions (</w:t>
-      </w:r>
-      <w:proofErr w:type="spellStart"/>
-      <w:r>
-        <w:t>Allaj</w:t>
-      </w:r>
-      <w:proofErr w:type="spellEnd"/>
-      <w:r>
-        <w:t xml:space="preserve"> &amp; </w:t>
-      </w:r>
-      <w:proofErr w:type="spellStart"/>
-      <w:r>
-        <w:t>Sanfelici</w:t>
-      </w:r>
-      <w:proofErr w:type="spellEnd"/>
-      <w:r>
-        <w:t xml:space="preserve">, 2023) [4], which may not capture sudden market regime shifts, nonlinear </w:t>
-      </w:r>
-      <w:proofErr w:type="spellStart"/>
-      <w:r>
-        <w:t>behaviors</w:t>
-      </w:r>
-      <w:proofErr w:type="spellEnd"/>
-      <w:r>
-        <w:t>, or sentiment-driven shocks. This is especially true in emerging markets, where volatility is typically higher and market dynamics are less predictable.</w:t>
-      </w:r>
-    </w:p>
-    <w:p>
-      <w:r>
-        <w:t xml:space="preserve">A </w:t>
-      </w:r>
-      <w:r>
-        <w:t xml:space="preserve">recent </w:t>
-      </w:r>
-      <w:r>
-        <w:t xml:space="preserve">study by Le (2024) </w:t>
-      </w:r>
-      <w:r>
-        <w:t xml:space="preserve">[6] </w:t>
-      </w:r>
-      <w:r>
-        <w:t xml:space="preserve">examined the effectiveness of combining multiple </w:t>
-      </w:r>
-      <w:proofErr w:type="spellStart"/>
-      <w:r>
-        <w:t>VaR</w:t>
-      </w:r>
-      <w:proofErr w:type="spellEnd"/>
-      <w:r>
-        <w:t xml:space="preserve"> and ES forecasting models in the context of the Vietnamese stock market. The </w:t>
-      </w:r>
-      <w:r>
-        <w:lastRenderedPageBreak/>
-        <w:t xml:space="preserve">research found that forecast combination techniques, such as weighted averaging of outputs from different models (e.g., GARCH, </w:t>
-      </w:r>
-      <w:proofErr w:type="spellStart"/>
-      <w:r>
-        <w:t>CAViaR</w:t>
-      </w:r>
-      <w:proofErr w:type="spellEnd"/>
-      <w:r>
-        <w:t>, and ES-</w:t>
-      </w:r>
-      <w:proofErr w:type="spellStart"/>
-      <w:r>
-        <w:t>CAViaR</w:t>
-      </w:r>
-      <w:proofErr w:type="spellEnd"/>
-      <w:r>
-        <w:t xml:space="preserve">), significantly improved the accuracy and reliability of risk forecasts, especially during periods of high market volatility. The combined models showed better </w:t>
-      </w:r>
-      <w:r>
-        <w:t>back testing</w:t>
-      </w:r>
-      <w:r>
-        <w:t xml:space="preserve"> performance and greater compliance with regulatory risk thresholds, compared to any single model </w:t>
-      </w:r>
-      <w:r>
-        <w:t xml:space="preserve">(Le, 2024) </w:t>
-      </w:r>
-      <w:r>
-        <w:t>[6].</w:t>
-      </w:r>
-    </w:p>
-    <w:p>
-      <w:pPr>
-        <w:pStyle w:val="Heading3"/>
-      </w:pPr>
-      <w:r>
-        <w:t>Rationale for Focusing on Index-Level Predictions</w:t>
-      </w:r>
-    </w:p>
-    <w:p>
-      <w:r>
-        <w:t xml:space="preserve">Index-level models offer several advantages, including aggregation benefits that help reduce noise and </w:t>
-      </w:r>
-      <w:r>
-        <w:t>unexpected</w:t>
-      </w:r>
-      <w:r>
-        <w:t xml:space="preserve"> shocks from individual stocks (Park et al., 2024) [5]. Research has shown that top-down index forecasts tend to be more accurate and informative than bottom-up aggregation of individual stock predictions, particularly for systemic risk assessment (Park et al., 2024) [5]. By concentrating on index-level sentiment and market volatility, the model can better capture macro-level signals that reflect broader market conditions.</w:t>
-      </w:r>
     </w:p>
     <w:p>
       <w:pPr>
         <w:spacing w:before="0"/>
         <w:jc w:val="left"/>
-      </w:pPr>
+        <w:rPr>
+          <w:b/>
+          <w:bCs/>
+        </w:rPr>
+      </w:pPr>
+      <w:r>
+        <w:rPr>
+          <w:b/>
+          <w:bCs/>
+        </w:rPr>
+        <w:t>*</w:t>
+      </w:r>
+      <w:r>
+        <w:rPr>
+          <w:b/>
+          <w:bCs/>
+        </w:rPr>
+        <w:t>Citation</w:t>
+      </w:r>
+      <w:r>
+        <w:rPr>
+          <w:b/>
+          <w:bCs/>
+        </w:rPr>
+        <w:t>*</w:t>
+      </w:r>
     </w:p>
     <w:p>
       <w:pPr>
@@ -1502,35 +1761,10 @@
         <w:jc w:val="left"/>
       </w:pPr>
       <w:r>
-        <w:t>Citation</w:t>
-      </w:r>
-    </w:p>
-    <w:p>
-      <w:pPr>
-        <w:spacing w:before="0"/>
-        <w:jc w:val="left"/>
-      </w:pPr>
-      <w:r>
         <w:t xml:space="preserve">[1] </w:t>
       </w:r>
       <w:r>
-        <w:t xml:space="preserve">Lisa </w:t>
-      </w:r>
-      <w:proofErr w:type="spellStart"/>
-      <w:r>
-        <w:t>Kustina</w:t>
-      </w:r>
-      <w:proofErr w:type="spellEnd"/>
-      <w:r>
-        <w:t xml:space="preserve">, </w:t>
-      </w:r>
-      <w:proofErr w:type="spellStart"/>
-      <w:r>
-        <w:t>Rachmat</w:t>
-      </w:r>
-      <w:proofErr w:type="spellEnd"/>
-      <w:r>
-        <w:t xml:space="preserve"> Sudarsono and Nury Effendi (2023).</w:t>
+        <w:t>Lisa Kustina, Rachmat Sudarsono and Nury Effendi (2023).</w:t>
       </w:r>
       <w:r>
         <w:t xml:space="preserve"> </w:t>
@@ -1591,31 +1825,7 @@
         <w:jc w:val="left"/>
       </w:pPr>
       <w:r>
-        <w:t xml:space="preserve">[3] Liu, J., Leu, J., &amp; Holst, S. (2023). Stock price movement prediction based on </w:t>
-      </w:r>
-      <w:proofErr w:type="spellStart"/>
-      <w:r>
-        <w:t>Stocktwits</w:t>
-      </w:r>
-      <w:proofErr w:type="spellEnd"/>
-      <w:r>
-        <w:t xml:space="preserve"> investor sentiment using </w:t>
-      </w:r>
-      <w:proofErr w:type="spellStart"/>
-      <w:r>
-        <w:t>FinBERT</w:t>
-      </w:r>
-      <w:proofErr w:type="spellEnd"/>
-      <w:r>
-        <w:t xml:space="preserve"> and ensemble SVM. </w:t>
-      </w:r>
-      <w:proofErr w:type="spellStart"/>
-      <w:r>
-        <w:t>PeerJ</w:t>
-      </w:r>
-      <w:proofErr w:type="spellEnd"/>
-      <w:r>
-        <w:t xml:space="preserve"> Computer Science, 9. </w:t>
+        <w:t xml:space="preserve">[3] Liu, J., Leu, J., &amp; Holst, S. (2023). Stock price movement prediction based on Stocktwits investor sentiment using FinBERT and ensemble SVM. PeerJ Computer Science, 9. </w:t>
       </w:r>
       <w:hyperlink r:id="rId14" w:history="1">
         <w:r>
@@ -1632,31 +1842,7 @@
         <w:jc w:val="left"/>
       </w:pPr>
       <w:r>
-        <w:t xml:space="preserve">[4] </w:t>
-      </w:r>
-      <w:proofErr w:type="spellStart"/>
-      <w:r>
-        <w:t>Erindi</w:t>
-      </w:r>
-      <w:proofErr w:type="spellEnd"/>
-      <w:r>
-        <w:t xml:space="preserve"> </w:t>
-      </w:r>
-      <w:proofErr w:type="spellStart"/>
-      <w:r>
-        <w:t>Allaj</w:t>
-      </w:r>
-      <w:proofErr w:type="spellEnd"/>
-      <w:r>
-        <w:t xml:space="preserve">, Simona </w:t>
-      </w:r>
-      <w:proofErr w:type="spellStart"/>
-      <w:r>
-        <w:t>Sanfelici</w:t>
-      </w:r>
-      <w:proofErr w:type="spellEnd"/>
-      <w:r>
-        <w:t xml:space="preserve">, Early Warning Systems for identifying financial instability, International Journal of Forecasting, Volume 39, Issue 4, 2023, Pages 1777-1803, ISSN 0169-2070, </w:t>
+        <w:t xml:space="preserve">[4] Erindi Allaj, Simona Sanfelici, Early Warning Systems for identifying financial instability, International Journal of Forecasting, Volume 39, Issue 4, 2023, Pages 1777-1803, ISSN 0169-2070, </w:t>
       </w:r>
       <w:hyperlink r:id="rId15" w:history="1">
         <w:r>
@@ -1712,17 +1898,253 @@
         <w:spacing w:before="0"/>
         <w:jc w:val="left"/>
       </w:pPr>
+      <w:r>
+        <w:t xml:space="preserve">[7] </w:t>
+      </w:r>
+      <w:r>
+        <w:t>Huang, Allen H. and Wang, Hui and Yang, Yi, FinBERT - A Large Language Model for Extracting Information from Financial Text (July 28, 2020).</w:t>
+      </w:r>
+      <w:r>
+        <w:t xml:space="preserve"> </w:t>
+      </w:r>
+      <w:hyperlink r:id="rId18" w:history="1">
+        <w:r>
+          <w:rPr>
+            <w:rStyle w:val="Hyperlink"/>
+          </w:rPr>
+          <w:t>http://dx.doi.org/10.2139/ssrn.3910214</w:t>
+        </w:r>
+      </w:hyperlink>
+    </w:p>
+    <w:p>
+      <w:pPr>
+        <w:spacing w:before="0"/>
+        <w:jc w:val="left"/>
+      </w:pPr>
+    </w:p>
+    <w:p>
+      <w:pPr>
+        <w:spacing w:before="0"/>
+        <w:jc w:val="left"/>
+      </w:pPr>
+    </w:p>
+    <w:p>
+      <w:pPr>
+        <w:spacing w:before="0"/>
+        <w:jc w:val="left"/>
+      </w:pPr>
+    </w:p>
+    <w:p>
+      <w:pPr>
+        <w:spacing w:before="0"/>
+        <w:jc w:val="left"/>
+      </w:pPr>
+    </w:p>
+    <w:p>
+      <w:pPr>
+        <w:spacing w:before="0"/>
+        <w:jc w:val="left"/>
+      </w:pPr>
+    </w:p>
+    <w:p>
+      <w:pPr>
+        <w:spacing w:before="0"/>
+        <w:jc w:val="left"/>
+      </w:pPr>
+    </w:p>
+    <w:p>
+      <w:pPr>
+        <w:spacing w:before="0"/>
+        <w:jc w:val="left"/>
+      </w:pPr>
+    </w:p>
+    <w:p>
+      <w:pPr>
+        <w:spacing w:before="0"/>
+        <w:jc w:val="left"/>
+      </w:pPr>
     </w:p>
     <w:p>
       <w:pPr>
         <w:pStyle w:val="Heading1"/>
       </w:pPr>
-      <w:bookmarkStart w:id="2" w:name="_Toc85614304"/>
-      <w:r>
-        <w:t>Further Chapters</w:t>
-      </w:r>
-      <w:bookmarkEnd w:id="2"/>
-    </w:p>
+      <w:r>
+        <w:t>Design and Implementation</w:t>
+      </w:r>
+    </w:p>
+    <w:p>
+      <w:pPr>
+        <w:pStyle w:val="Heading2"/>
+      </w:pPr>
+      <w:r>
+        <w:t>Data Collection and Preparation</w:t>
+      </w:r>
+    </w:p>
+    <w:p>
+      <w:pPr>
+        <w:pStyle w:val="ListParagraph"/>
+        <w:numPr>
+          <w:ilvl w:val="0"/>
+          <w:numId w:val="40"/>
+        </w:numPr>
+      </w:pPr>
+      <w:r>
+        <w:t>Market from …, Sentiment from …</w:t>
+      </w:r>
+    </w:p>
+    <w:p>
+      <w:pPr>
+        <w:pStyle w:val="ListParagraph"/>
+        <w:numPr>
+          <w:ilvl w:val="0"/>
+          <w:numId w:val="40"/>
+        </w:numPr>
+      </w:pPr>
+      <w:r>
+        <w:t>Kaggle, yfinance, mediastack, etc.</w:t>
+      </w:r>
+    </w:p>
+    <w:p>
+      <w:pPr>
+        <w:pStyle w:val="Heading2"/>
+      </w:pPr>
+      <w:r>
+        <w:t>Model Architecture Design</w:t>
+      </w:r>
+    </w:p>
+    <w:p>
+      <w:pPr>
+        <w:pStyle w:val="ListParagraph"/>
+        <w:numPr>
+          <w:ilvl w:val="0"/>
+          <w:numId w:val="40"/>
+        </w:numPr>
+      </w:pPr>
+      <w:r>
+        <w:t>Python, framework, library, etc.</w:t>
+      </w:r>
+    </w:p>
+    <w:p>
+      <w:pPr>
+        <w:pStyle w:val="ListParagraph"/>
+        <w:numPr>
+          <w:ilvl w:val="0"/>
+          <w:numId w:val="40"/>
+        </w:numPr>
+      </w:pPr>
+      <w:r>
+        <w:t>Crashes factor</w:t>
+      </w:r>
+    </w:p>
+    <w:p>
+      <w:pPr>
+        <w:pStyle w:val="Heading2"/>
+      </w:pPr>
+      <w:r>
+        <w:t>Data Preprocessing</w:t>
+      </w:r>
+    </w:p>
+    <w:p>
+      <w:pPr>
+        <w:pStyle w:val="ListParagraph"/>
+        <w:numPr>
+          <w:ilvl w:val="0"/>
+          <w:numId w:val="40"/>
+        </w:numPr>
+      </w:pPr>
+      <w:r>
+        <w:t>Split, label,</w:t>
+      </w:r>
+      <w:r>
+        <w:t xml:space="preserve"> calculate score,</w:t>
+      </w:r>
+      <w:r>
+        <w:t xml:space="preserve"> </w:t>
+      </w:r>
+      <w:r>
+        <w:t xml:space="preserve">augmentation? </w:t>
+      </w:r>
+    </w:p>
+    <w:p>
+      <w:pPr>
+        <w:pStyle w:val="Heading2"/>
+      </w:pPr>
+      <w:r>
+        <w:t>Model</w:t>
+      </w:r>
+      <w:r>
+        <w:t xml:space="preserve"> Training</w:t>
+      </w:r>
+    </w:p>
+    <w:p>
+      <w:pPr>
+        <w:pStyle w:val="ListParagraph"/>
+        <w:numPr>
+          <w:ilvl w:val="0"/>
+          <w:numId w:val="40"/>
+        </w:numPr>
+      </w:pPr>
+      <w:r>
+        <w:t>Generate sentiment score and compute sentiment volatility</w:t>
+      </w:r>
+    </w:p>
+    <w:p>
+      <w:pPr>
+        <w:pStyle w:val="ListParagraph"/>
+        <w:numPr>
+          <w:ilvl w:val="1"/>
+          <w:numId w:val="40"/>
+        </w:numPr>
+      </w:pPr>
+      <w:r>
+        <w:t>FinBERT tokenizer</w:t>
+      </w:r>
+    </w:p>
+    <w:p>
+      <w:pPr>
+        <w:pStyle w:val="ListParagraph"/>
+        <w:numPr>
+          <w:ilvl w:val="1"/>
+          <w:numId w:val="40"/>
+        </w:numPr>
+      </w:pPr>
+      <w:r>
+        <w:t>Calculate *mean* (group by ‘date’)</w:t>
+      </w:r>
+    </w:p>
+    <w:p>
+      <w:pPr>
+        <w:pStyle w:val="ListParagraph"/>
+        <w:numPr>
+          <w:ilvl w:val="0"/>
+          <w:numId w:val="40"/>
+        </w:numPr>
+      </w:pPr>
+      <w:r>
+        <w:t>Align with market crashes</w:t>
+      </w:r>
+    </w:p>
+    <w:p>
+      <w:pPr>
+        <w:pStyle w:val="ListParagraph"/>
+        <w:numPr>
+          <w:ilvl w:val="0"/>
+          <w:numId w:val="40"/>
+        </w:numPr>
+      </w:pPr>
+      <w:r>
+        <w:t>Modelling</w:t>
+      </w:r>
+    </w:p>
+    <w:p>
+      <w:pPr>
+        <w:pStyle w:val="Heading2"/>
+      </w:pPr>
+      <w:r>
+        <w:t>Model Evaluation</w:t>
+      </w:r>
+    </w:p>
+    <w:p/>
     <w:p>
       <w:r>
         <w:t>The content of these chapters depends on the project and should be agreed with your supervisor (e.g. description of the solution, evaluation results, etc).</w:t>
@@ -1739,6 +2161,9 @@
         <w:pStyle w:val="figure"/>
       </w:pPr>
       <w:r>
+        <w:rPr>
+          <w:noProof/>
+        </w:rPr>
         <w:lastRenderedPageBreak/>
         <mc:AlternateContent>
           <mc:Choice Requires="wpg">
@@ -2066,18 +2491,10 @@
         <w:t>&lt;If you wanted to show any code fragments, you could use the following style called code</w:t>
       </w:r>
       <w:r>
-        <w:t xml:space="preserve">, which could then be followed by figure </w:t>
-      </w:r>
-      <w:proofErr w:type="gramStart"/>
-      <w:r>
-        <w:t>caption.</w:t>
-      </w:r>
-      <w:r>
-        <w:t>.</w:t>
-      </w:r>
-      <w:proofErr w:type="gramEnd"/>
-      <w:r>
-        <w:t>&gt;</w:t>
+        <w:t>, which could then be followed by figure caption.</w:t>
+      </w:r>
+      <w:r>
+        <w:t>.&gt;</w:t>
       </w:r>
     </w:p>
     <w:p>
@@ -2105,23 +2522,7 @@
         <w:t>for</w:t>
       </w:r>
       <w:r>
-        <w:t xml:space="preserve"> </w:t>
-      </w:r>
-      <w:proofErr w:type="spellStart"/>
-      <w:r>
-        <w:t>i</w:t>
-      </w:r>
-      <w:proofErr w:type="spellEnd"/>
-      <w:r>
-        <w:t xml:space="preserve"> in </w:t>
-      </w:r>
-      <w:proofErr w:type="gramStart"/>
-      <w:r>
-        <w:t>range( 10</w:t>
-      </w:r>
-      <w:proofErr w:type="gramEnd"/>
-      <w:r>
-        <w:t xml:space="preserve"> ):</w:t>
+        <w:t xml:space="preserve"> i in range( 10 ):</w:t>
       </w:r>
     </w:p>
     <w:p>
@@ -2138,15 +2539,7 @@
         <w:t>for</w:t>
       </w:r>
       <w:r>
-        <w:t xml:space="preserve"> j in </w:t>
-      </w:r>
-      <w:proofErr w:type="gramStart"/>
-      <w:r>
-        <w:t>range( 10</w:t>
-      </w:r>
-      <w:proofErr w:type="gramEnd"/>
-      <w:r>
-        <w:t xml:space="preserve"> ):</w:t>
+        <w:t xml:space="preserve"> j in range( 10 ):</w:t>
       </w:r>
     </w:p>
     <w:p>
@@ -2166,15 +2559,7 @@
         <w:t>print</w:t>
       </w:r>
       <w:r>
-        <w:t xml:space="preserve"> </w:t>
-      </w:r>
-      <w:proofErr w:type="spellStart"/>
-      <w:r>
-        <w:t>i</w:t>
-      </w:r>
-      <w:proofErr w:type="spellEnd"/>
-      <w:r>
-        <w:t>*j,</w:t>
+        <w:t xml:space="preserve"> i*j,</w:t>
       </w:r>
     </w:p>
     <w:p>
@@ -2231,12 +2616,12 @@
       <w:pPr>
         <w:pStyle w:val="Heading1"/>
       </w:pPr>
-      <w:bookmarkStart w:id="3" w:name="_Toc85614305"/>
+      <w:bookmarkStart w:id="2" w:name="_Toc85614305"/>
       <w:r>
         <w:lastRenderedPageBreak/>
         <w:t>Conclusion</w:t>
       </w:r>
-      <w:bookmarkEnd w:id="3"/>
+      <w:bookmarkEnd w:id="2"/>
     </w:p>
     <w:p>
       <w:r>
@@ -2264,7 +2649,7 @@
       <w:pPr>
         <w:pStyle w:val="Heading1"/>
         <w:sectPr>
-          <w:footerReference w:type="default" r:id="rId18"/>
+          <w:footerReference w:type="default" r:id="rId19"/>
           <w:pgSz w:w="11900" w:h="16840"/>
           <w:pgMar w:top="1440" w:right="1800" w:bottom="1440" w:left="1800" w:header="708" w:footer="708" w:gutter="0"/>
           <w:pgNumType w:start="1"/>
@@ -2277,12 +2662,12 @@
       <w:pPr>
         <w:pStyle w:val="Heading6"/>
       </w:pPr>
-      <w:bookmarkStart w:id="4" w:name="_Toc85614306"/>
+      <w:bookmarkStart w:id="3" w:name="_Toc85614306"/>
       <w:r>
         <w:lastRenderedPageBreak/>
         <w:t>&lt;Name of appendix&gt;</w:t>
       </w:r>
-      <w:bookmarkEnd w:id="4"/>
+      <w:bookmarkEnd w:id="3"/>
     </w:p>
     <w:p>
       <w:pPr>
@@ -2313,12 +2698,12 @@
       <w:pPr>
         <w:pStyle w:val="Heading6"/>
       </w:pPr>
-      <w:bookmarkStart w:id="5" w:name="_Toc85614307"/>
+      <w:bookmarkStart w:id="4" w:name="_Toc85614307"/>
       <w:r>
         <w:lastRenderedPageBreak/>
         <w:t>&lt;Another appendix&gt;</w:t>
       </w:r>
-      <w:bookmarkEnd w:id="5"/>
+      <w:bookmarkEnd w:id="4"/>
     </w:p>
     <w:p>
       <w:pPr>
@@ -2771,12 +3156,12 @@
         </w:numPr>
         <w:ind w:left="431" w:hanging="431"/>
       </w:pPr>
-      <w:bookmarkStart w:id="6" w:name="_Toc85614308"/>
+      <w:bookmarkStart w:id="5" w:name="_Toc85614308"/>
       <w:r>
         <w:lastRenderedPageBreak/>
         <w:t>Bibliography</w:t>
       </w:r>
-      <w:bookmarkEnd w:id="6"/>
+      <w:bookmarkEnd w:id="5"/>
       <w:r>
         <w:t xml:space="preserve"> </w:t>
       </w:r>
@@ -2804,23 +3189,7 @@
           <w:szCs w:val="20"/>
         </w:rPr>
         <w:tab/>
-        <w:t xml:space="preserve">C. Baier and J.-P. </w:t>
-      </w:r>
-      <w:proofErr w:type="spellStart"/>
-      <w:r>
-        <w:rPr>
-          <w:sz w:val="20"/>
-          <w:szCs w:val="20"/>
-        </w:rPr>
-        <w:t>Katoen</w:t>
-      </w:r>
-      <w:proofErr w:type="spellEnd"/>
-      <w:r>
-        <w:rPr>
-          <w:sz w:val="20"/>
-          <w:szCs w:val="20"/>
-        </w:rPr>
-        <w:t xml:space="preserve">.  </w:t>
+        <w:t xml:space="preserve">C. Baier and J.-P. Katoen.  </w:t>
       </w:r>
       <w:r>
         <w:rPr>
@@ -3462,6 +3831,95 @@
     </w:lvl>
   </w:abstractNum>
   <w:abstractNum w:abstractNumId="12" w15:restartNumberingAfterBreak="0">
+    <w:nsid w:val="15255B3D"/>
+    <w:multiLevelType w:val="hybridMultilevel"/>
+    <w:tmpl w:val="133EA6E2"/>
+    <w:lvl w:ilvl="0" w:tplc="0409000F">
+      <w:start w:val="1"/>
+      <w:numFmt w:val="decimal"/>
+      <w:lvlText w:val="%1."/>
+      <w:lvlJc w:val="left"/>
+      <w:pPr>
+        <w:ind w:left="720" w:hanging="360"/>
+      </w:pPr>
+      <w:rPr>
+        <w:rFonts w:hint="default"/>
+      </w:rPr>
+    </w:lvl>
+    <w:lvl w:ilvl="1" w:tplc="04090019" w:tentative="1">
+      <w:start w:val="1"/>
+      <w:numFmt w:val="lowerLetter"/>
+      <w:lvlText w:val="%2."/>
+      <w:lvlJc w:val="left"/>
+      <w:pPr>
+        <w:ind w:left="1440" w:hanging="360"/>
+      </w:pPr>
+    </w:lvl>
+    <w:lvl w:ilvl="2" w:tplc="0409001B" w:tentative="1">
+      <w:start w:val="1"/>
+      <w:numFmt w:val="lowerRoman"/>
+      <w:lvlText w:val="%3."/>
+      <w:lvlJc w:val="right"/>
+      <w:pPr>
+        <w:ind w:left="2160" w:hanging="180"/>
+      </w:pPr>
+    </w:lvl>
+    <w:lvl w:ilvl="3" w:tplc="0409000F" w:tentative="1">
+      <w:start w:val="1"/>
+      <w:numFmt w:val="decimal"/>
+      <w:lvlText w:val="%4."/>
+      <w:lvlJc w:val="left"/>
+      <w:pPr>
+        <w:ind w:left="2880" w:hanging="360"/>
+      </w:pPr>
+    </w:lvl>
+    <w:lvl w:ilvl="4" w:tplc="04090019" w:tentative="1">
+      <w:start w:val="1"/>
+      <w:numFmt w:val="lowerLetter"/>
+      <w:lvlText w:val="%5."/>
+      <w:lvlJc w:val="left"/>
+      <w:pPr>
+        <w:ind w:left="3600" w:hanging="360"/>
+      </w:pPr>
+    </w:lvl>
+    <w:lvl w:ilvl="5" w:tplc="0409001B" w:tentative="1">
+      <w:start w:val="1"/>
+      <w:numFmt w:val="lowerRoman"/>
+      <w:lvlText w:val="%6."/>
+      <w:lvlJc w:val="right"/>
+      <w:pPr>
+        <w:ind w:left="4320" w:hanging="180"/>
+      </w:pPr>
+    </w:lvl>
+    <w:lvl w:ilvl="6" w:tplc="0409000F" w:tentative="1">
+      <w:start w:val="1"/>
+      <w:numFmt w:val="decimal"/>
+      <w:lvlText w:val="%7."/>
+      <w:lvlJc w:val="left"/>
+      <w:pPr>
+        <w:ind w:left="5040" w:hanging="360"/>
+      </w:pPr>
+    </w:lvl>
+    <w:lvl w:ilvl="7" w:tplc="04090019" w:tentative="1">
+      <w:start w:val="1"/>
+      <w:numFmt w:val="lowerLetter"/>
+      <w:lvlText w:val="%8."/>
+      <w:lvlJc w:val="left"/>
+      <w:pPr>
+        <w:ind w:left="5760" w:hanging="360"/>
+      </w:pPr>
+    </w:lvl>
+    <w:lvl w:ilvl="8" w:tplc="0409001B" w:tentative="1">
+      <w:start w:val="1"/>
+      <w:numFmt w:val="lowerRoman"/>
+      <w:lvlText w:val="%9."/>
+      <w:lvlJc w:val="right"/>
+      <w:pPr>
+        <w:ind w:left="6480" w:hanging="180"/>
+      </w:pPr>
+    </w:lvl>
+  </w:abstractNum>
+  <w:abstractNum w:abstractNumId="13" w15:restartNumberingAfterBreak="0">
     <w:nsid w:val="1E585BD4"/>
     <w:multiLevelType w:val="multilevel"/>
     <w:tmpl w:val="C720BEEA"/>
@@ -3574,7 +4032,7 @@
       </w:rPr>
     </w:lvl>
   </w:abstractNum>
-  <w:abstractNum w:abstractNumId="13" w15:restartNumberingAfterBreak="0">
+  <w:abstractNum w:abstractNumId="14" w15:restartNumberingAfterBreak="0">
     <w:nsid w:val="1F4F4CE2"/>
     <w:multiLevelType w:val="multilevel"/>
     <w:tmpl w:val="2EC0E376"/>
@@ -3687,7 +4145,7 @@
       </w:rPr>
     </w:lvl>
   </w:abstractNum>
-  <w:abstractNum w:abstractNumId="14" w15:restartNumberingAfterBreak="0">
+  <w:abstractNum w:abstractNumId="15" w15:restartNumberingAfterBreak="0">
     <w:nsid w:val="2B841E59"/>
     <w:multiLevelType w:val="hybridMultilevel"/>
     <w:tmpl w:val="09E62A94"/>
@@ -3776,7 +4234,7 @@
       </w:pPr>
     </w:lvl>
   </w:abstractNum>
-  <w:abstractNum w:abstractNumId="15" w15:restartNumberingAfterBreak="0">
+  <w:abstractNum w:abstractNumId="16" w15:restartNumberingAfterBreak="0">
     <w:nsid w:val="2BD83881"/>
     <w:multiLevelType w:val="multilevel"/>
     <w:tmpl w:val="E44E1B8A"/>
@@ -3889,7 +4347,7 @@
       </w:rPr>
     </w:lvl>
   </w:abstractNum>
-  <w:abstractNum w:abstractNumId="16" w15:restartNumberingAfterBreak="0">
+  <w:abstractNum w:abstractNumId="17" w15:restartNumberingAfterBreak="0">
     <w:nsid w:val="30CB1771"/>
     <w:multiLevelType w:val="multilevel"/>
     <w:tmpl w:val="AE4AC678"/>
@@ -4002,7 +4460,7 @@
       </w:rPr>
     </w:lvl>
   </w:abstractNum>
-  <w:abstractNum w:abstractNumId="17" w15:restartNumberingAfterBreak="0">
+  <w:abstractNum w:abstractNumId="18" w15:restartNumberingAfterBreak="0">
     <w:nsid w:val="33063555"/>
     <w:multiLevelType w:val="multilevel"/>
     <w:tmpl w:val="559484E6"/>
@@ -4115,7 +4573,7 @@
       </w:rPr>
     </w:lvl>
   </w:abstractNum>
-  <w:abstractNum w:abstractNumId="18" w15:restartNumberingAfterBreak="0">
+  <w:abstractNum w:abstractNumId="19" w15:restartNumberingAfterBreak="0">
     <w:nsid w:val="3EDE7B33"/>
     <w:multiLevelType w:val="hybridMultilevel"/>
     <w:tmpl w:val="D33A002E"/>
@@ -4227,7 +4685,7 @@
       </w:rPr>
     </w:lvl>
   </w:abstractNum>
-  <w:abstractNum w:abstractNumId="19" w15:restartNumberingAfterBreak="0">
+  <w:abstractNum w:abstractNumId="20" w15:restartNumberingAfterBreak="0">
     <w:nsid w:val="42F03548"/>
     <w:multiLevelType w:val="multilevel"/>
     <w:tmpl w:val="9C3C2D94"/>
@@ -4340,7 +4798,7 @@
       </w:rPr>
     </w:lvl>
   </w:abstractNum>
-  <w:abstractNum w:abstractNumId="20" w15:restartNumberingAfterBreak="0">
+  <w:abstractNum w:abstractNumId="21" w15:restartNumberingAfterBreak="0">
     <w:nsid w:val="4ADA5839"/>
     <w:multiLevelType w:val="multilevel"/>
     <w:tmpl w:val="C720BEEA"/>
@@ -4453,7 +4911,7 @@
       </w:rPr>
     </w:lvl>
   </w:abstractNum>
-  <w:abstractNum w:abstractNumId="21" w15:restartNumberingAfterBreak="0">
+  <w:abstractNum w:abstractNumId="22" w15:restartNumberingAfterBreak="0">
     <w:nsid w:val="4FEE280D"/>
     <w:multiLevelType w:val="multilevel"/>
     <w:tmpl w:val="BA12EC2E"/>
@@ -4566,7 +5024,7 @@
       </w:rPr>
     </w:lvl>
   </w:abstractNum>
-  <w:abstractNum w:abstractNumId="22" w15:restartNumberingAfterBreak="0">
+  <w:abstractNum w:abstractNumId="23" w15:restartNumberingAfterBreak="0">
     <w:nsid w:val="506338B6"/>
     <w:multiLevelType w:val="multilevel"/>
     <w:tmpl w:val="65247662"/>
@@ -4679,7 +5137,7 @@
       </w:rPr>
     </w:lvl>
   </w:abstractNum>
-  <w:abstractNum w:abstractNumId="23" w15:restartNumberingAfterBreak="0">
+  <w:abstractNum w:abstractNumId="24" w15:restartNumberingAfterBreak="0">
     <w:nsid w:val="51D50F1F"/>
     <w:multiLevelType w:val="multilevel"/>
     <w:tmpl w:val="BA12EC2E"/>
@@ -4792,7 +5250,96 @@
       </w:rPr>
     </w:lvl>
   </w:abstractNum>
-  <w:abstractNum w:abstractNumId="24" w15:restartNumberingAfterBreak="0">
+  <w:abstractNum w:abstractNumId="25" w15:restartNumberingAfterBreak="0">
+    <w:nsid w:val="560536A0"/>
+    <w:multiLevelType w:val="hybridMultilevel"/>
+    <w:tmpl w:val="C8282CF0"/>
+    <w:lvl w:ilvl="0" w:tplc="0409000F">
+      <w:start w:val="1"/>
+      <w:numFmt w:val="decimal"/>
+      <w:lvlText w:val="%1."/>
+      <w:lvlJc w:val="left"/>
+      <w:pPr>
+        <w:ind w:left="720" w:hanging="360"/>
+      </w:pPr>
+      <w:rPr>
+        <w:rFonts w:hint="default"/>
+      </w:rPr>
+    </w:lvl>
+    <w:lvl w:ilvl="1" w:tplc="04090019" w:tentative="1">
+      <w:start w:val="1"/>
+      <w:numFmt w:val="lowerLetter"/>
+      <w:lvlText w:val="%2."/>
+      <w:lvlJc w:val="left"/>
+      <w:pPr>
+        <w:ind w:left="1440" w:hanging="360"/>
+      </w:pPr>
+    </w:lvl>
+    <w:lvl w:ilvl="2" w:tplc="0409001B" w:tentative="1">
+      <w:start w:val="1"/>
+      <w:numFmt w:val="lowerRoman"/>
+      <w:lvlText w:val="%3."/>
+      <w:lvlJc w:val="right"/>
+      <w:pPr>
+        <w:ind w:left="2160" w:hanging="180"/>
+      </w:pPr>
+    </w:lvl>
+    <w:lvl w:ilvl="3" w:tplc="0409000F" w:tentative="1">
+      <w:start w:val="1"/>
+      <w:numFmt w:val="decimal"/>
+      <w:lvlText w:val="%4."/>
+      <w:lvlJc w:val="left"/>
+      <w:pPr>
+        <w:ind w:left="2880" w:hanging="360"/>
+      </w:pPr>
+    </w:lvl>
+    <w:lvl w:ilvl="4" w:tplc="04090019" w:tentative="1">
+      <w:start w:val="1"/>
+      <w:numFmt w:val="lowerLetter"/>
+      <w:lvlText w:val="%5."/>
+      <w:lvlJc w:val="left"/>
+      <w:pPr>
+        <w:ind w:left="3600" w:hanging="360"/>
+      </w:pPr>
+    </w:lvl>
+    <w:lvl w:ilvl="5" w:tplc="0409001B" w:tentative="1">
+      <w:start w:val="1"/>
+      <w:numFmt w:val="lowerRoman"/>
+      <w:lvlText w:val="%6."/>
+      <w:lvlJc w:val="right"/>
+      <w:pPr>
+        <w:ind w:left="4320" w:hanging="180"/>
+      </w:pPr>
+    </w:lvl>
+    <w:lvl w:ilvl="6" w:tplc="0409000F" w:tentative="1">
+      <w:start w:val="1"/>
+      <w:numFmt w:val="decimal"/>
+      <w:lvlText w:val="%7."/>
+      <w:lvlJc w:val="left"/>
+      <w:pPr>
+        <w:ind w:left="5040" w:hanging="360"/>
+      </w:pPr>
+    </w:lvl>
+    <w:lvl w:ilvl="7" w:tplc="04090019" w:tentative="1">
+      <w:start w:val="1"/>
+      <w:numFmt w:val="lowerLetter"/>
+      <w:lvlText w:val="%8."/>
+      <w:lvlJc w:val="left"/>
+      <w:pPr>
+        <w:ind w:left="5760" w:hanging="360"/>
+      </w:pPr>
+    </w:lvl>
+    <w:lvl w:ilvl="8" w:tplc="0409001B" w:tentative="1">
+      <w:start w:val="1"/>
+      <w:numFmt w:val="lowerRoman"/>
+      <w:lvlText w:val="%9."/>
+      <w:lvlJc w:val="right"/>
+      <w:pPr>
+        <w:ind w:left="6480" w:hanging="180"/>
+      </w:pPr>
+    </w:lvl>
+  </w:abstractNum>
+  <w:abstractNum w:abstractNumId="26" w15:restartNumberingAfterBreak="0">
     <w:nsid w:val="584B6DA0"/>
     <w:multiLevelType w:val="multilevel"/>
     <w:tmpl w:val="BA12EC2E"/>
@@ -4905,7 +5452,7 @@
       </w:rPr>
     </w:lvl>
   </w:abstractNum>
-  <w:abstractNum w:abstractNumId="25" w15:restartNumberingAfterBreak="0">
+  <w:abstractNum w:abstractNumId="27" w15:restartNumberingAfterBreak="0">
     <w:nsid w:val="58E9206E"/>
     <w:multiLevelType w:val="multilevel"/>
     <w:tmpl w:val="F898695E"/>
@@ -5018,7 +5565,7 @@
       </w:rPr>
     </w:lvl>
   </w:abstractNum>
-  <w:abstractNum w:abstractNumId="26" w15:restartNumberingAfterBreak="0">
+  <w:abstractNum w:abstractNumId="28" w15:restartNumberingAfterBreak="0">
     <w:nsid w:val="5B1154D5"/>
     <w:multiLevelType w:val="multilevel"/>
     <w:tmpl w:val="223E05F4"/>
@@ -5131,7 +5678,7 @@
       </w:rPr>
     </w:lvl>
   </w:abstractNum>
-  <w:abstractNum w:abstractNumId="27" w15:restartNumberingAfterBreak="0">
+  <w:abstractNum w:abstractNumId="29" w15:restartNumberingAfterBreak="0">
     <w:nsid w:val="5B36754D"/>
     <w:multiLevelType w:val="multilevel"/>
     <w:tmpl w:val="4EBE31D2"/>
@@ -5244,7 +5791,7 @@
       </w:rPr>
     </w:lvl>
   </w:abstractNum>
-  <w:abstractNum w:abstractNumId="28" w15:restartNumberingAfterBreak="0">
+  <w:abstractNum w:abstractNumId="30" w15:restartNumberingAfterBreak="0">
     <w:nsid w:val="5C241432"/>
     <w:multiLevelType w:val="multilevel"/>
     <w:tmpl w:val="4CB2C3B8"/>
@@ -5357,7 +5904,7 @@
       </w:rPr>
     </w:lvl>
   </w:abstractNum>
-  <w:abstractNum w:abstractNumId="29" w15:restartNumberingAfterBreak="0">
+  <w:abstractNum w:abstractNumId="31" w15:restartNumberingAfterBreak="0">
     <w:nsid w:val="635630A4"/>
     <w:multiLevelType w:val="multilevel"/>
     <w:tmpl w:val="4EBE31D2"/>
@@ -5470,7 +6017,7 @@
       </w:rPr>
     </w:lvl>
   </w:abstractNum>
-  <w:abstractNum w:abstractNumId="30" w15:restartNumberingAfterBreak="0">
+  <w:abstractNum w:abstractNumId="32" w15:restartNumberingAfterBreak="0">
     <w:nsid w:val="646E296C"/>
     <w:multiLevelType w:val="hybridMultilevel"/>
     <w:tmpl w:val="D7986130"/>
@@ -5583,7 +6130,7 @@
       </w:rPr>
     </w:lvl>
   </w:abstractNum>
-  <w:abstractNum w:abstractNumId="31" w15:restartNumberingAfterBreak="0">
+  <w:abstractNum w:abstractNumId="33" w15:restartNumberingAfterBreak="0">
     <w:nsid w:val="66BE4FDC"/>
     <w:multiLevelType w:val="multilevel"/>
     <w:tmpl w:val="4EBE31D2"/>
@@ -5696,7 +6243,7 @@
       </w:rPr>
     </w:lvl>
   </w:abstractNum>
-  <w:abstractNum w:abstractNumId="32" w15:restartNumberingAfterBreak="0">
+  <w:abstractNum w:abstractNumId="34" w15:restartNumberingAfterBreak="0">
     <w:nsid w:val="6911018F"/>
     <w:multiLevelType w:val="multilevel"/>
     <w:tmpl w:val="ADCCF89C"/>
@@ -5811,7 +6358,7 @@
       </w:rPr>
     </w:lvl>
   </w:abstractNum>
-  <w:abstractNum w:abstractNumId="33" w15:restartNumberingAfterBreak="0">
+  <w:abstractNum w:abstractNumId="35" w15:restartNumberingAfterBreak="0">
     <w:nsid w:val="6CF8410C"/>
     <w:multiLevelType w:val="multilevel"/>
     <w:tmpl w:val="5332FAE2"/>
@@ -5932,7 +6479,7 @@
       </w:rPr>
     </w:lvl>
   </w:abstractNum>
-  <w:abstractNum w:abstractNumId="34" w15:restartNumberingAfterBreak="0">
+  <w:abstractNum w:abstractNumId="36" w15:restartNumberingAfterBreak="0">
     <w:nsid w:val="6DD73340"/>
     <w:multiLevelType w:val="multilevel"/>
     <w:tmpl w:val="E44E1B8A"/>
@@ -6045,8 +6592,121 @@
       </w:rPr>
     </w:lvl>
   </w:abstractNum>
+  <w:abstractNum w:abstractNumId="37" w15:restartNumberingAfterBreak="0">
+    <w:nsid w:val="742036F0"/>
+    <w:multiLevelType w:val="hybridMultilevel"/>
+    <w:tmpl w:val="1C1A59F0"/>
+    <w:lvl w:ilvl="0" w:tplc="EAE4E072">
+      <w:start w:val="1"/>
+      <w:numFmt w:val="bullet"/>
+      <w:lvlText w:val="-"/>
+      <w:lvlJc w:val="left"/>
+      <w:pPr>
+        <w:ind w:left="720" w:hanging="360"/>
+      </w:pPr>
+      <w:rPr>
+        <w:rFonts w:ascii="Century Schoolbook" w:eastAsiaTheme="minorEastAsia" w:hAnsi="Century Schoolbook" w:cstheme="minorBidi" w:hint="default"/>
+      </w:rPr>
+    </w:lvl>
+    <w:lvl w:ilvl="1" w:tplc="04090003">
+      <w:start w:val="1"/>
+      <w:numFmt w:val="bullet"/>
+      <w:lvlText w:val="o"/>
+      <w:lvlJc w:val="left"/>
+      <w:pPr>
+        <w:ind w:left="1440" w:hanging="360"/>
+      </w:pPr>
+      <w:rPr>
+        <w:rFonts w:ascii="Courier New" w:hAnsi="Courier New" w:cs="Courier New" w:hint="default"/>
+      </w:rPr>
+    </w:lvl>
+    <w:lvl w:ilvl="2" w:tplc="04090005" w:tentative="1">
+      <w:start w:val="1"/>
+      <w:numFmt w:val="bullet"/>
+      <w:lvlText w:val=""/>
+      <w:lvlJc w:val="left"/>
+      <w:pPr>
+        <w:ind w:left="2160" w:hanging="360"/>
+      </w:pPr>
+      <w:rPr>
+        <w:rFonts w:ascii="Wingdings" w:hAnsi="Wingdings" w:hint="default"/>
+      </w:rPr>
+    </w:lvl>
+    <w:lvl w:ilvl="3" w:tplc="04090001" w:tentative="1">
+      <w:start w:val="1"/>
+      <w:numFmt w:val="bullet"/>
+      <w:lvlText w:val=""/>
+      <w:lvlJc w:val="left"/>
+      <w:pPr>
+        <w:ind w:left="2880" w:hanging="360"/>
+      </w:pPr>
+      <w:rPr>
+        <w:rFonts w:ascii="Symbol" w:hAnsi="Symbol" w:hint="default"/>
+      </w:rPr>
+    </w:lvl>
+    <w:lvl w:ilvl="4" w:tplc="04090003" w:tentative="1">
+      <w:start w:val="1"/>
+      <w:numFmt w:val="bullet"/>
+      <w:lvlText w:val="o"/>
+      <w:lvlJc w:val="left"/>
+      <w:pPr>
+        <w:ind w:left="3600" w:hanging="360"/>
+      </w:pPr>
+      <w:rPr>
+        <w:rFonts w:ascii="Courier New" w:hAnsi="Courier New" w:cs="Courier New" w:hint="default"/>
+      </w:rPr>
+    </w:lvl>
+    <w:lvl w:ilvl="5" w:tplc="04090005" w:tentative="1">
+      <w:start w:val="1"/>
+      <w:numFmt w:val="bullet"/>
+      <w:lvlText w:val=""/>
+      <w:lvlJc w:val="left"/>
+      <w:pPr>
+        <w:ind w:left="4320" w:hanging="360"/>
+      </w:pPr>
+      <w:rPr>
+        <w:rFonts w:ascii="Wingdings" w:hAnsi="Wingdings" w:hint="default"/>
+      </w:rPr>
+    </w:lvl>
+    <w:lvl w:ilvl="6" w:tplc="04090001" w:tentative="1">
+      <w:start w:val="1"/>
+      <w:numFmt w:val="bullet"/>
+      <w:lvlText w:val=""/>
+      <w:lvlJc w:val="left"/>
+      <w:pPr>
+        <w:ind w:left="5040" w:hanging="360"/>
+      </w:pPr>
+      <w:rPr>
+        <w:rFonts w:ascii="Symbol" w:hAnsi="Symbol" w:hint="default"/>
+      </w:rPr>
+    </w:lvl>
+    <w:lvl w:ilvl="7" w:tplc="04090003" w:tentative="1">
+      <w:start w:val="1"/>
+      <w:numFmt w:val="bullet"/>
+      <w:lvlText w:val="o"/>
+      <w:lvlJc w:val="left"/>
+      <w:pPr>
+        <w:ind w:left="5760" w:hanging="360"/>
+      </w:pPr>
+      <w:rPr>
+        <w:rFonts w:ascii="Courier New" w:hAnsi="Courier New" w:cs="Courier New" w:hint="default"/>
+      </w:rPr>
+    </w:lvl>
+    <w:lvl w:ilvl="8" w:tplc="04090005" w:tentative="1">
+      <w:start w:val="1"/>
+      <w:numFmt w:val="bullet"/>
+      <w:lvlText w:val=""/>
+      <w:lvlJc w:val="left"/>
+      <w:pPr>
+        <w:ind w:left="6480" w:hanging="360"/>
+      </w:pPr>
+      <w:rPr>
+        <w:rFonts w:ascii="Wingdings" w:hAnsi="Wingdings" w:hint="default"/>
+      </w:rPr>
+    </w:lvl>
+  </w:abstractNum>
   <w:num w:numId="1" w16cid:durableId="1361398291">
-    <w:abstractNumId w:val="16"/>
+    <w:abstractNumId w:val="17"/>
   </w:num>
   <w:num w:numId="2" w16cid:durableId="855117067">
     <w:abstractNumId w:val="10"/>
@@ -6082,16 +6742,16 @@
     <w:abstractNumId w:val="0"/>
   </w:num>
   <w:num w:numId="13" w16cid:durableId="1384988534">
+    <w:abstractNumId w:val="26"/>
+  </w:num>
+  <w:num w:numId="14" w16cid:durableId="2030836555">
     <w:abstractNumId w:val="24"/>
   </w:num>
-  <w:num w:numId="14" w16cid:durableId="2030836555">
-    <w:abstractNumId w:val="23"/>
-  </w:num>
   <w:num w:numId="15" w16cid:durableId="1957710706">
-    <w:abstractNumId w:val="21"/>
+    <w:abstractNumId w:val="22"/>
   </w:num>
   <w:num w:numId="16" w16cid:durableId="68965199">
-    <w:abstractNumId w:val="16"/>
+    <w:abstractNumId w:val="17"/>
     <w:lvlOverride w:ilvl="0">
       <w:startOverride w:val="1"/>
     </w:lvlOverride>
@@ -6124,7 +6784,7 @@
     <w:abstractNumId w:val="11"/>
   </w:num>
   <w:num w:numId="18" w16cid:durableId="1644237790">
-    <w:abstractNumId w:val="16"/>
+    <w:abstractNumId w:val="17"/>
     <w:lvlOverride w:ilvl="0">
       <w:startOverride w:val="1"/>
     </w:lvlOverride>
@@ -6154,64 +6814,73 @@
     </w:lvlOverride>
   </w:num>
   <w:num w:numId="19" w16cid:durableId="1429233910">
+    <w:abstractNumId w:val="30"/>
+  </w:num>
+  <w:num w:numId="20" w16cid:durableId="1708530752">
+    <w:abstractNumId w:val="36"/>
+  </w:num>
+  <w:num w:numId="21" w16cid:durableId="251165183">
+    <w:abstractNumId w:val="16"/>
+  </w:num>
+  <w:num w:numId="22" w16cid:durableId="605506812">
+    <w:abstractNumId w:val="17"/>
+  </w:num>
+  <w:num w:numId="23" w16cid:durableId="1780372109">
+    <w:abstractNumId w:val="14"/>
+  </w:num>
+  <w:num w:numId="24" w16cid:durableId="1797067202">
+    <w:abstractNumId w:val="18"/>
+  </w:num>
+  <w:num w:numId="25" w16cid:durableId="109321402">
+    <w:abstractNumId w:val="27"/>
+  </w:num>
+  <w:num w:numId="26" w16cid:durableId="1818955189">
+    <w:abstractNumId w:val="33"/>
+  </w:num>
+  <w:num w:numId="27" w16cid:durableId="809789436">
+    <w:abstractNumId w:val="23"/>
+  </w:num>
+  <w:num w:numId="28" w16cid:durableId="1993869892">
+    <w:abstractNumId w:val="35"/>
+  </w:num>
+  <w:num w:numId="29" w16cid:durableId="1645310968">
+    <w:abstractNumId w:val="31"/>
+  </w:num>
+  <w:num w:numId="30" w16cid:durableId="2015453789">
+    <w:abstractNumId w:val="29"/>
+  </w:num>
+  <w:num w:numId="31" w16cid:durableId="1601990100">
+    <w:abstractNumId w:val="34"/>
+  </w:num>
+  <w:num w:numId="32" w16cid:durableId="1847087379">
+    <w:abstractNumId w:val="13"/>
+  </w:num>
+  <w:num w:numId="33" w16cid:durableId="478769808">
+    <w:abstractNumId w:val="21"/>
+  </w:num>
+  <w:num w:numId="34" w16cid:durableId="10880094">
     <w:abstractNumId w:val="28"/>
   </w:num>
-  <w:num w:numId="20" w16cid:durableId="1708530752">
-    <w:abstractNumId w:val="34"/>
+  <w:num w:numId="35" w16cid:durableId="107510175">
+    <w:abstractNumId w:val="20"/>
   </w:num>
-  <w:num w:numId="21" w16cid:durableId="251165183">
+  <w:num w:numId="36" w16cid:durableId="1651791497">
+    <w:abstractNumId w:val="19"/>
+  </w:num>
+  <w:num w:numId="37" w16cid:durableId="1571307310">
     <w:abstractNumId w:val="15"/>
   </w:num>
-  <w:num w:numId="22" w16cid:durableId="605506812">
-    <w:abstractNumId w:val="16"/>
-  </w:num>
-  <w:num w:numId="23" w16cid:durableId="1780372109">
-    <w:abstractNumId w:val="13"/>
-  </w:num>
-  <w:num w:numId="24" w16cid:durableId="1797067202">
-    <w:abstractNumId w:val="17"/>
-  </w:num>
-  <w:num w:numId="25" w16cid:durableId="109321402">
-    <w:abstractNumId w:val="25"/>
-  </w:num>
-  <w:num w:numId="26" w16cid:durableId="1818955189">
-    <w:abstractNumId w:val="31"/>
-  </w:num>
-  <w:num w:numId="27" w16cid:durableId="809789436">
-    <w:abstractNumId w:val="22"/>
-  </w:num>
-  <w:num w:numId="28" w16cid:durableId="1993869892">
-    <w:abstractNumId w:val="33"/>
-  </w:num>
-  <w:num w:numId="29" w16cid:durableId="1645310968">
-    <w:abstractNumId w:val="29"/>
-  </w:num>
-  <w:num w:numId="30" w16cid:durableId="2015453789">
-    <w:abstractNumId w:val="27"/>
-  </w:num>
-  <w:num w:numId="31" w16cid:durableId="1601990100">
+  <w:num w:numId="38" w16cid:durableId="705761320">
     <w:abstractNumId w:val="32"/>
   </w:num>
-  <w:num w:numId="32" w16cid:durableId="1847087379">
+  <w:num w:numId="39" w16cid:durableId="684677315">
     <w:abstractNumId w:val="12"/>
   </w:num>
-  <w:num w:numId="33" w16cid:durableId="478769808">
-    <w:abstractNumId w:val="20"/>
+  <w:num w:numId="40" w16cid:durableId="1061368697">
+    <w:abstractNumId w:val="37"/>
   </w:num>
-  <w:num w:numId="34" w16cid:durableId="10880094">
-    <w:abstractNumId w:val="26"/>
-  </w:num>
-  <w:num w:numId="35" w16cid:durableId="107510175">
-    <w:abstractNumId w:val="19"/>
-  </w:num>
-  <w:num w:numId="36" w16cid:durableId="1651791497">
-    <w:abstractNumId w:val="18"/>
-  </w:num>
-  <w:num w:numId="37" w16cid:durableId="1571307310">
-    <w:abstractNumId w:val="14"/>
-  </w:num>
-  <w:num w:numId="38" w16cid:durableId="705761320">
-    <w:abstractNumId w:val="30"/>
+  <w:num w:numId="41" w16cid:durableId="332688740">
+    <w:abstractNumId w:val="25"/>
   </w:num>
 </w:numbering>
 </file>
@@ -6858,6 +7527,7 @@
   <w:style w:type="character" w:default="1" w:styleId="DefaultParagraphFont">
     <w:name w:val="Default Paragraph Font"/>
     <w:uiPriority w:val="1"/>
+    <w:semiHidden/>
     <w:unhideWhenUsed/>
   </w:style>
   <w:style w:type="table" w:default="1" w:styleId="TableNormal">

</xml_diff>

<commit_message>
Update CNN and LSTM model
</commit_message>
<xml_diff>
--- a/Document/3003933L-report.docx
+++ b/Document/3003933L-report.docx
@@ -333,96 +333,69 @@
         <w:rPr>
           <w:rFonts w:asciiTheme="minorHAnsi" w:hAnsiTheme="minorHAnsi"/>
           <w:b w:val="0"/>
+          <w:kern w:val="2"/>
+          <w:szCs w:val="30"/>
+          <w:lang w:val="en-US" w:bidi="th-TH"/>
+          <w14:ligatures w14:val="standardContextual"/>
+        </w:rPr>
+      </w:pPr>
+      <w:r>
+        <w:rPr>
           <w:noProof w:val="0"/>
-          <w:sz w:val="22"/>
-          <w:szCs w:val="22"/>
-        </w:rPr>
-      </w:pPr>
+        </w:rPr>
+        <w:fldChar w:fldCharType="begin"/>
+      </w:r>
       <w:r>
         <w:rPr>
           <w:noProof w:val="0"/>
         </w:rPr>
-        <w:fldChar w:fldCharType="begin"/>
+        <w:instrText xml:space="preserve"> TOC \o "1-7</w:instrText>
       </w:r>
       <w:r>
         <w:rPr>
           <w:noProof w:val="0"/>
         </w:rPr>
-        <w:instrText xml:space="preserve"> TOC \o "1-7</w:instrText>
+        <w:instrText xml:space="preserve">" </w:instrText>
       </w:r>
       <w:r>
         <w:rPr>
           <w:noProof w:val="0"/>
         </w:rPr>
-        <w:instrText xml:space="preserve">" </w:instrText>
-      </w:r>
-      <w:r>
-        <w:rPr>
-          <w:noProof w:val="0"/>
-        </w:rPr>
         <w:fldChar w:fldCharType="separate"/>
       </w:r>
       <w:r>
-        <w:rPr>
-          <w:noProof w:val="0"/>
-        </w:rPr>
         <w:t>Chapter 1</w:t>
       </w:r>
       <w:r>
         <w:rPr>
           <w:rFonts w:asciiTheme="minorHAnsi" w:hAnsiTheme="minorHAnsi"/>
           <w:b w:val="0"/>
-          <w:noProof w:val="0"/>
-          <w:sz w:val="22"/>
-          <w:szCs w:val="22"/>
+          <w:kern w:val="2"/>
+          <w:szCs w:val="30"/>
+          <w:lang w:val="en-US" w:bidi="th-TH"/>
+          <w14:ligatures w14:val="standardContextual"/>
         </w:rPr>
         <w:tab/>
       </w:r>
       <w:r>
-        <w:rPr>
-          <w:noProof w:val="0"/>
-        </w:rPr>
-        <w:t>Introduction &lt;This is Heading 1&gt;</w:t>
-      </w:r>
-      <w:r>
-        <w:rPr>
-          <w:noProof w:val="0"/>
-        </w:rPr>
+        <w:t>Introduction</w:t>
+      </w:r>
+      <w:r>
         <w:tab/>
       </w:r>
       <w:r>
-        <w:rPr>
-          <w:noProof w:val="0"/>
-        </w:rPr>
         <w:fldChar w:fldCharType="begin"/>
       </w:r>
       <w:r>
-        <w:rPr>
-          <w:noProof w:val="0"/>
-        </w:rPr>
-        <w:instrText xml:space="preserve"> PAGEREF _Toc85614300 \h </w:instrText>
-      </w:r>
-      <w:r>
-        <w:rPr>
-          <w:noProof w:val="0"/>
-        </w:rPr>
-      </w:r>
-      <w:r>
-        <w:rPr>
-          <w:noProof w:val="0"/>
-        </w:rPr>
+        <w:instrText xml:space="preserve"> PAGEREF _Toc203912014 \h </w:instrText>
+      </w:r>
+      <w:r>
         <w:fldChar w:fldCharType="separate"/>
       </w:r>
       <w:r>
-        <w:rPr>
-          <w:noProof w:val="0"/>
-        </w:rPr>
         <w:t>1</w:t>
       </w:r>
       <w:r>
-        <w:rPr>
-          <w:noProof w:val="0"/>
-        </w:rPr>
         <w:fldChar w:fldCharType="end"/>
       </w:r>
     </w:p>
@@ -431,36 +404,286 @@
         <w:pStyle w:val="TOC2"/>
         <w:rPr>
           <w:b w:val="0"/>
-        </w:rPr>
-      </w:pPr>
-      <w:r>
+          <w:noProof/>
+          <w:kern w:val="2"/>
+          <w:sz w:val="24"/>
+          <w:szCs w:val="30"/>
+          <w:lang w:val="en-US" w:bidi="th-TH"/>
+          <w14:ligatures w14:val="standardContextual"/>
+        </w:rPr>
+      </w:pPr>
+      <w:r>
+        <w:rPr>
+          <w:noProof/>
+        </w:rPr>
         <w:t>1.1</w:t>
       </w:r>
       <w:r>
         <w:rPr>
           <w:b w:val="0"/>
+          <w:noProof/>
+          <w:kern w:val="2"/>
+          <w:sz w:val="24"/>
+          <w:szCs w:val="30"/>
+          <w:lang w:val="en-US" w:bidi="th-TH"/>
+          <w14:ligatures w14:val="standardContextual"/>
         </w:rPr>
         <w:tab/>
       </w:r>
       <w:r>
-        <w:t>A section &lt;This is style Heading 2&gt;</w:t>
-      </w:r>
-      <w:r>
+        <w:rPr>
+          <w:noProof/>
+        </w:rPr>
+        <w:t>Motivation</w:t>
+      </w:r>
+      <w:r>
+        <w:rPr>
+          <w:noProof/>
+        </w:rPr>
         <w:tab/>
       </w:r>
       <w:r>
+        <w:rPr>
+          <w:noProof/>
+        </w:rPr>
         <w:fldChar w:fldCharType="begin"/>
       </w:r>
       <w:r>
-        <w:instrText xml:space="preserve"> PAGEREF _Toc85614301 \h </w:instrText>
-      </w:r>
-      <w:r>
+        <w:rPr>
+          <w:noProof/>
+        </w:rPr>
+        <w:instrText xml:space="preserve"> PAGEREF _Toc203912015 \h </w:instrText>
+      </w:r>
+      <w:r>
+        <w:rPr>
+          <w:noProof/>
+        </w:rPr>
+      </w:r>
+      <w:r>
+        <w:rPr>
+          <w:noProof/>
+        </w:rPr>
         <w:fldChar w:fldCharType="separate"/>
       </w:r>
       <w:r>
+        <w:rPr>
+          <w:noProof/>
+        </w:rPr>
         <w:t>1</w:t>
       </w:r>
       <w:r>
+        <w:rPr>
+          <w:noProof/>
+        </w:rPr>
+        <w:fldChar w:fldCharType="end"/>
+      </w:r>
+    </w:p>
+    <w:p>
+      <w:pPr>
+        <w:pStyle w:val="TOC2"/>
+        <w:rPr>
+          <w:b w:val="0"/>
+          <w:noProof/>
+          <w:kern w:val="2"/>
+          <w:sz w:val="24"/>
+          <w:szCs w:val="30"/>
+          <w:lang w:val="en-US" w:bidi="th-TH"/>
+          <w14:ligatures w14:val="standardContextual"/>
+        </w:rPr>
+      </w:pPr>
+      <w:r>
+        <w:rPr>
+          <w:noProof/>
+        </w:rPr>
+        <w:t>1.2</w:t>
+      </w:r>
+      <w:r>
+        <w:rPr>
+          <w:b w:val="0"/>
+          <w:noProof/>
+          <w:kern w:val="2"/>
+          <w:sz w:val="24"/>
+          <w:szCs w:val="30"/>
+          <w:lang w:val="en-US" w:bidi="th-TH"/>
+          <w14:ligatures w14:val="standardContextual"/>
+        </w:rPr>
+        <w:tab/>
+      </w:r>
+      <w:r>
+        <w:rPr>
+          <w:noProof/>
+        </w:rPr>
+        <w:t>Purpose</w:t>
+      </w:r>
+      <w:r>
+        <w:rPr>
+          <w:noProof/>
+        </w:rPr>
+        <w:tab/>
+      </w:r>
+      <w:r>
+        <w:rPr>
+          <w:noProof/>
+        </w:rPr>
+        <w:fldChar w:fldCharType="begin"/>
+      </w:r>
+      <w:r>
+        <w:rPr>
+          <w:noProof/>
+        </w:rPr>
+        <w:instrText xml:space="preserve"> PAGEREF _Toc203912016 \h </w:instrText>
+      </w:r>
+      <w:r>
+        <w:rPr>
+          <w:noProof/>
+        </w:rPr>
+      </w:r>
+      <w:r>
+        <w:rPr>
+          <w:noProof/>
+        </w:rPr>
+        <w:fldChar w:fldCharType="separate"/>
+      </w:r>
+      <w:r>
+        <w:rPr>
+          <w:noProof/>
+        </w:rPr>
+        <w:t>1</w:t>
+      </w:r>
+      <w:r>
+        <w:rPr>
+          <w:noProof/>
+        </w:rPr>
+        <w:fldChar w:fldCharType="end"/>
+      </w:r>
+    </w:p>
+    <w:p>
+      <w:pPr>
+        <w:pStyle w:val="TOC1"/>
+        <w:tabs>
+          <w:tab w:val="left" w:pos="1540"/>
+        </w:tabs>
+        <w:rPr>
+          <w:rFonts w:asciiTheme="minorHAnsi" w:hAnsiTheme="minorHAnsi"/>
+          <w:b w:val="0"/>
+          <w:kern w:val="2"/>
+          <w:szCs w:val="30"/>
+          <w:lang w:val="en-US" w:bidi="th-TH"/>
+          <w14:ligatures w14:val="standardContextual"/>
+        </w:rPr>
+      </w:pPr>
+      <w:r>
+        <w:t>Chapter 2</w:t>
+      </w:r>
+      <w:r>
+        <w:rPr>
+          <w:rFonts w:asciiTheme="minorHAnsi" w:hAnsiTheme="minorHAnsi"/>
+          <w:b w:val="0"/>
+          <w:kern w:val="2"/>
+          <w:szCs w:val="30"/>
+          <w:lang w:val="en-US" w:bidi="th-TH"/>
+          <w14:ligatures w14:val="standardContextual"/>
+        </w:rPr>
+        <w:tab/>
+      </w:r>
+      <w:r>
+        <w:t>Survey</w:t>
+      </w:r>
+      <w:r>
+        <w:tab/>
+      </w:r>
+      <w:r>
+        <w:fldChar w:fldCharType="begin"/>
+      </w:r>
+      <w:r>
+        <w:instrText xml:space="preserve"> PAGEREF _Toc203912017 \h </w:instrText>
+      </w:r>
+      <w:r>
+        <w:fldChar w:fldCharType="separate"/>
+      </w:r>
+      <w:r>
+        <w:t>2</w:t>
+      </w:r>
+      <w:r>
+        <w:fldChar w:fldCharType="end"/>
+      </w:r>
+    </w:p>
+    <w:p>
+      <w:pPr>
+        <w:pStyle w:val="TOC2"/>
+        <w:rPr>
+          <w:b w:val="0"/>
+          <w:noProof/>
+          <w:kern w:val="2"/>
+          <w:sz w:val="24"/>
+          <w:szCs w:val="30"/>
+          <w:lang w:val="en-US" w:bidi="th-TH"/>
+          <w14:ligatures w14:val="standardContextual"/>
+        </w:rPr>
+      </w:pPr>
+      <w:r>
+        <w:rPr>
+          <w:noProof/>
+        </w:rPr>
+        <w:t>2.1</w:t>
+      </w:r>
+      <w:r>
+        <w:rPr>
+          <w:b w:val="0"/>
+          <w:noProof/>
+          <w:kern w:val="2"/>
+          <w:sz w:val="24"/>
+          <w:szCs w:val="30"/>
+          <w:lang w:val="en-US" w:bidi="th-TH"/>
+          <w14:ligatures w14:val="standardContextual"/>
+        </w:rPr>
+        <w:tab/>
+      </w:r>
+      <w:r>
+        <w:rPr>
+          <w:noProof/>
+        </w:rPr>
+        <w:t>Background Survey</w:t>
+      </w:r>
+      <w:r>
+        <w:rPr>
+          <w:noProof/>
+        </w:rPr>
+        <w:tab/>
+      </w:r>
+      <w:r>
+        <w:rPr>
+          <w:noProof/>
+        </w:rPr>
+        <w:fldChar w:fldCharType="begin"/>
+      </w:r>
+      <w:r>
+        <w:rPr>
+          <w:noProof/>
+        </w:rPr>
+        <w:instrText xml:space="preserve"> PAGEREF _Toc203912018 \h </w:instrText>
+      </w:r>
+      <w:r>
+        <w:rPr>
+          <w:noProof/>
+        </w:rPr>
+      </w:r>
+      <w:r>
+        <w:rPr>
+          <w:noProof/>
+        </w:rPr>
+        <w:fldChar w:fldCharType="separate"/>
+      </w:r>
+      <w:r>
+        <w:rPr>
+          <w:noProof/>
+        </w:rPr>
+        <w:t>2</w:t>
+      </w:r>
+      <w:r>
+        <w:rPr>
+          <w:noProof/>
+        </w:rPr>
         <w:fldChar w:fldCharType="end"/>
       </w:r>
     </w:p>
@@ -471,38 +694,478 @@
           <w:tab w:val="left" w:pos="1320"/>
           <w:tab w:val="right" w:leader="dot" w:pos="8290"/>
         </w:tabs>
-      </w:pPr>
-      <w:r>
-        <w:rPr>
-          <w:rFonts w:ascii="Century Schoolbook" w:hAnsi="Century Schoolbook"/>
-        </w:rPr>
-        <w:t>1.1.1</w:t>
-      </w:r>
-      <w:r>
+        <w:rPr>
+          <w:noProof/>
+          <w:kern w:val="2"/>
+          <w:sz w:val="24"/>
+          <w:szCs w:val="30"/>
+          <w:lang w:val="en-US" w:bidi="th-TH"/>
+          <w14:ligatures w14:val="standardContextual"/>
+        </w:rPr>
+      </w:pPr>
+      <w:r>
+        <w:rPr>
+          <w:noProof/>
+        </w:rPr>
+        <w:t>2.1.1</w:t>
+      </w:r>
+      <w:r>
+        <w:rPr>
+          <w:noProof/>
+          <w:kern w:val="2"/>
+          <w:sz w:val="24"/>
+          <w:szCs w:val="30"/>
+          <w:lang w:val="en-US" w:bidi="th-TH"/>
+          <w14:ligatures w14:val="standardContextual"/>
+        </w:rPr>
         <w:tab/>
       </w:r>
       <w:r>
         <w:rPr>
-          <w:rFonts w:ascii="Century Schoolbook" w:hAnsi="Century Schoolbook"/>
-        </w:rPr>
-        <w:t>A subsection &lt;This is style Heading 3&gt;</w:t>
-      </w:r>
-      <w:r>
+          <w:noProof/>
+        </w:rPr>
+        <w:t>Current Methods for Early Warning Systems (EWS)</w:t>
+      </w:r>
+      <w:r>
+        <w:rPr>
+          <w:noProof/>
+        </w:rPr>
         <w:tab/>
       </w:r>
       <w:r>
+        <w:rPr>
+          <w:noProof/>
+        </w:rPr>
         <w:fldChar w:fldCharType="begin"/>
       </w:r>
       <w:r>
-        <w:instrText xml:space="preserve"> PAGEREF _Toc85614302 \h </w:instrText>
-      </w:r>
-      <w:r>
+        <w:rPr>
+          <w:noProof/>
+        </w:rPr>
+        <w:instrText xml:space="preserve"> PAGEREF _Toc203912019 \h </w:instrText>
+      </w:r>
+      <w:r>
+        <w:rPr>
+          <w:noProof/>
+        </w:rPr>
+      </w:r>
+      <w:r>
+        <w:rPr>
+          <w:noProof/>
+        </w:rPr>
         <w:fldChar w:fldCharType="separate"/>
       </w:r>
       <w:r>
-        <w:t>1</w:t>
-      </w:r>
-      <w:r>
+        <w:rPr>
+          <w:noProof/>
+        </w:rPr>
+        <w:t>2</w:t>
+      </w:r>
+      <w:r>
+        <w:rPr>
+          <w:noProof/>
+        </w:rPr>
+        <w:fldChar w:fldCharType="end"/>
+      </w:r>
+    </w:p>
+    <w:p>
+      <w:pPr>
+        <w:pStyle w:val="TOC3"/>
+        <w:tabs>
+          <w:tab w:val="left" w:pos="1320"/>
+          <w:tab w:val="right" w:leader="dot" w:pos="8290"/>
+        </w:tabs>
+        <w:rPr>
+          <w:noProof/>
+          <w:kern w:val="2"/>
+          <w:sz w:val="24"/>
+          <w:szCs w:val="30"/>
+          <w:lang w:val="en-US" w:bidi="th-TH"/>
+          <w14:ligatures w14:val="standardContextual"/>
+        </w:rPr>
+      </w:pPr>
+      <w:r>
+        <w:rPr>
+          <w:noProof/>
+        </w:rPr>
+        <w:t>2.1.2</w:t>
+      </w:r>
+      <w:r>
+        <w:rPr>
+          <w:noProof/>
+          <w:kern w:val="2"/>
+          <w:sz w:val="24"/>
+          <w:szCs w:val="30"/>
+          <w:lang w:val="en-US" w:bidi="th-TH"/>
+          <w14:ligatures w14:val="standardContextual"/>
+        </w:rPr>
+        <w:tab/>
+      </w:r>
+      <w:r>
+        <w:rPr>
+          <w:noProof/>
+        </w:rPr>
+        <w:t>Key Crash Indicator</w:t>
+      </w:r>
+      <w:r>
+        <w:rPr>
+          <w:noProof/>
+        </w:rPr>
+        <w:tab/>
+      </w:r>
+      <w:r>
+        <w:rPr>
+          <w:noProof/>
+        </w:rPr>
+        <w:fldChar w:fldCharType="begin"/>
+      </w:r>
+      <w:r>
+        <w:rPr>
+          <w:noProof/>
+        </w:rPr>
+        <w:instrText xml:space="preserve"> PAGEREF _Toc203912020 \h </w:instrText>
+      </w:r>
+      <w:r>
+        <w:rPr>
+          <w:noProof/>
+        </w:rPr>
+      </w:r>
+      <w:r>
+        <w:rPr>
+          <w:noProof/>
+        </w:rPr>
+        <w:fldChar w:fldCharType="separate"/>
+      </w:r>
+      <w:r>
+        <w:rPr>
+          <w:noProof/>
+        </w:rPr>
+        <w:t>3</w:t>
+      </w:r>
+      <w:r>
+        <w:rPr>
+          <w:noProof/>
+        </w:rPr>
+        <w:fldChar w:fldCharType="end"/>
+      </w:r>
+    </w:p>
+    <w:p>
+      <w:pPr>
+        <w:pStyle w:val="TOC3"/>
+        <w:tabs>
+          <w:tab w:val="left" w:pos="1320"/>
+          <w:tab w:val="right" w:leader="dot" w:pos="8290"/>
+        </w:tabs>
+        <w:rPr>
+          <w:noProof/>
+          <w:kern w:val="2"/>
+          <w:sz w:val="24"/>
+          <w:szCs w:val="30"/>
+          <w:lang w:val="en-US" w:bidi="th-TH"/>
+          <w14:ligatures w14:val="standardContextual"/>
+        </w:rPr>
+      </w:pPr>
+      <w:r>
+        <w:rPr>
+          <w:noProof/>
+        </w:rPr>
+        <w:t>2.1.3</w:t>
+      </w:r>
+      <w:r>
+        <w:rPr>
+          <w:noProof/>
+          <w:kern w:val="2"/>
+          <w:sz w:val="24"/>
+          <w:szCs w:val="30"/>
+          <w:lang w:val="en-US" w:bidi="th-TH"/>
+          <w14:ligatures w14:val="standardContextual"/>
+        </w:rPr>
+        <w:tab/>
+      </w:r>
+      <w:r>
+        <w:rPr>
+          <w:noProof/>
+        </w:rPr>
+        <w:t>Lags</w:t>
+      </w:r>
+      <w:r>
+        <w:rPr>
+          <w:noProof/>
+        </w:rPr>
+        <w:tab/>
+      </w:r>
+      <w:r>
+        <w:rPr>
+          <w:noProof/>
+        </w:rPr>
+        <w:fldChar w:fldCharType="begin"/>
+      </w:r>
+      <w:r>
+        <w:rPr>
+          <w:noProof/>
+        </w:rPr>
+        <w:instrText xml:space="preserve"> PAGEREF _Toc203912021 \h </w:instrText>
+      </w:r>
+      <w:r>
+        <w:rPr>
+          <w:noProof/>
+        </w:rPr>
+      </w:r>
+      <w:r>
+        <w:rPr>
+          <w:noProof/>
+        </w:rPr>
+        <w:fldChar w:fldCharType="separate"/>
+      </w:r>
+      <w:r>
+        <w:rPr>
+          <w:noProof/>
+        </w:rPr>
+        <w:t>3</w:t>
+      </w:r>
+      <w:r>
+        <w:rPr>
+          <w:noProof/>
+        </w:rPr>
+        <w:fldChar w:fldCharType="end"/>
+      </w:r>
+    </w:p>
+    <w:p>
+      <w:pPr>
+        <w:pStyle w:val="TOC3"/>
+        <w:tabs>
+          <w:tab w:val="left" w:pos="1320"/>
+          <w:tab w:val="right" w:leader="dot" w:pos="8290"/>
+        </w:tabs>
+        <w:rPr>
+          <w:noProof/>
+          <w:kern w:val="2"/>
+          <w:sz w:val="24"/>
+          <w:szCs w:val="30"/>
+          <w:lang w:val="en-US" w:bidi="th-TH"/>
+          <w14:ligatures w14:val="standardContextual"/>
+        </w:rPr>
+      </w:pPr>
+      <w:r>
+        <w:rPr>
+          <w:noProof/>
+        </w:rPr>
+        <w:t>2.1.4</w:t>
+      </w:r>
+      <w:r>
+        <w:rPr>
+          <w:noProof/>
+          <w:kern w:val="2"/>
+          <w:sz w:val="24"/>
+          <w:szCs w:val="30"/>
+          <w:lang w:val="en-US" w:bidi="th-TH"/>
+          <w14:ligatures w14:val="standardContextual"/>
+        </w:rPr>
+        <w:tab/>
+      </w:r>
+      <w:r>
+        <w:rPr>
+          <w:noProof/>
+        </w:rPr>
+        <w:t>Rationale for Focusing on Index-Level Predictions</w:t>
+      </w:r>
+      <w:r>
+        <w:rPr>
+          <w:noProof/>
+        </w:rPr>
+        <w:tab/>
+      </w:r>
+      <w:r>
+        <w:rPr>
+          <w:noProof/>
+        </w:rPr>
+        <w:fldChar w:fldCharType="begin"/>
+      </w:r>
+      <w:r>
+        <w:rPr>
+          <w:noProof/>
+        </w:rPr>
+        <w:instrText xml:space="preserve"> PAGEREF _Toc203912022 \h </w:instrText>
+      </w:r>
+      <w:r>
+        <w:rPr>
+          <w:noProof/>
+        </w:rPr>
+      </w:r>
+      <w:r>
+        <w:rPr>
+          <w:noProof/>
+        </w:rPr>
+        <w:fldChar w:fldCharType="separate"/>
+      </w:r>
+      <w:r>
+        <w:rPr>
+          <w:noProof/>
+        </w:rPr>
+        <w:t>4</w:t>
+      </w:r>
+      <w:r>
+        <w:rPr>
+          <w:noProof/>
+        </w:rPr>
+        <w:fldChar w:fldCharType="end"/>
+      </w:r>
+    </w:p>
+    <w:p>
+      <w:pPr>
+        <w:pStyle w:val="TOC2"/>
+        <w:rPr>
+          <w:b w:val="0"/>
+          <w:noProof/>
+          <w:kern w:val="2"/>
+          <w:sz w:val="24"/>
+          <w:szCs w:val="30"/>
+          <w:lang w:val="en-US" w:bidi="th-TH"/>
+          <w14:ligatures w14:val="standardContextual"/>
+        </w:rPr>
+      </w:pPr>
+      <w:r>
+        <w:rPr>
+          <w:noProof/>
+        </w:rPr>
+        <w:t>2.2</w:t>
+      </w:r>
+      <w:r>
+        <w:rPr>
+          <w:b w:val="0"/>
+          <w:noProof/>
+          <w:kern w:val="2"/>
+          <w:sz w:val="24"/>
+          <w:szCs w:val="30"/>
+          <w:lang w:val="en-US" w:bidi="th-TH"/>
+          <w14:ligatures w14:val="standardContextual"/>
+        </w:rPr>
+        <w:tab/>
+      </w:r>
+      <w:r>
+        <w:rPr>
+          <w:noProof/>
+        </w:rPr>
+        <w:t>Research Objectives</w:t>
+      </w:r>
+      <w:r>
+        <w:rPr>
+          <w:noProof/>
+        </w:rPr>
+        <w:tab/>
+      </w:r>
+      <w:r>
+        <w:rPr>
+          <w:noProof/>
+        </w:rPr>
+        <w:fldChar w:fldCharType="begin"/>
+      </w:r>
+      <w:r>
+        <w:rPr>
+          <w:noProof/>
+        </w:rPr>
+        <w:instrText xml:space="preserve"> PAGEREF _Toc203912023 \h </w:instrText>
+      </w:r>
+      <w:r>
+        <w:rPr>
+          <w:noProof/>
+        </w:rPr>
+      </w:r>
+      <w:r>
+        <w:rPr>
+          <w:noProof/>
+        </w:rPr>
+        <w:fldChar w:fldCharType="separate"/>
+      </w:r>
+      <w:r>
+        <w:rPr>
+          <w:noProof/>
+        </w:rPr>
+        <w:t>4</w:t>
+      </w:r>
+      <w:r>
+        <w:rPr>
+          <w:noProof/>
+        </w:rPr>
+        <w:fldChar w:fldCharType="end"/>
+      </w:r>
+    </w:p>
+    <w:p>
+      <w:pPr>
+        <w:pStyle w:val="TOC2"/>
+        <w:rPr>
+          <w:b w:val="0"/>
+          <w:noProof/>
+          <w:kern w:val="2"/>
+          <w:sz w:val="24"/>
+          <w:szCs w:val="30"/>
+          <w:lang w:val="en-US" w:bidi="th-TH"/>
+          <w14:ligatures w14:val="standardContextual"/>
+        </w:rPr>
+      </w:pPr>
+      <w:r>
+        <w:rPr>
+          <w:noProof/>
+        </w:rPr>
+        <w:t>2.3</w:t>
+      </w:r>
+      <w:r>
+        <w:rPr>
+          <w:b w:val="0"/>
+          <w:noProof/>
+          <w:kern w:val="2"/>
+          <w:sz w:val="24"/>
+          <w:szCs w:val="30"/>
+          <w:lang w:val="en-US" w:bidi="th-TH"/>
+          <w14:ligatures w14:val="standardContextual"/>
+        </w:rPr>
+        <w:tab/>
+      </w:r>
+      <w:r>
+        <w:rPr>
+          <w:noProof/>
+        </w:rPr>
+        <w:t>Research Questions</w:t>
+      </w:r>
+      <w:r>
+        <w:rPr>
+          <w:noProof/>
+        </w:rPr>
+        <w:tab/>
+      </w:r>
+      <w:r>
+        <w:rPr>
+          <w:noProof/>
+        </w:rPr>
+        <w:fldChar w:fldCharType="begin"/>
+      </w:r>
+      <w:r>
+        <w:rPr>
+          <w:noProof/>
+        </w:rPr>
+        <w:instrText xml:space="preserve"> PAGEREF _Toc203912024 \h </w:instrText>
+      </w:r>
+      <w:r>
+        <w:rPr>
+          <w:noProof/>
+        </w:rPr>
+      </w:r>
+      <w:r>
+        <w:rPr>
+          <w:noProof/>
+        </w:rPr>
+        <w:fldChar w:fldCharType="separate"/>
+      </w:r>
+      <w:r>
+        <w:rPr>
+          <w:noProof/>
+        </w:rPr>
+        <w:t>4</w:t>
+      </w:r>
+      <w:r>
+        <w:rPr>
+          <w:noProof/>
+        </w:rPr>
         <w:fldChar w:fldCharType="end"/>
       </w:r>
     </w:p>
@@ -515,71 +1178,763 @@
         <w:rPr>
           <w:rFonts w:asciiTheme="minorHAnsi" w:hAnsiTheme="minorHAnsi"/>
           <w:b w:val="0"/>
-          <w:noProof w:val="0"/>
-          <w:sz w:val="22"/>
-          <w:szCs w:val="22"/>
-        </w:rPr>
-      </w:pPr>
-      <w:r>
-        <w:rPr>
-          <w:noProof w:val="0"/>
-        </w:rPr>
-        <w:t>Chapter 2</w:t>
+          <w:kern w:val="2"/>
+          <w:szCs w:val="30"/>
+          <w:lang w:val="en-US" w:bidi="th-TH"/>
+          <w14:ligatures w14:val="standardContextual"/>
+        </w:rPr>
+      </w:pPr>
+      <w:r>
+        <w:t>Chapter 3</w:t>
       </w:r>
       <w:r>
         <w:rPr>
           <w:rFonts w:asciiTheme="minorHAnsi" w:hAnsiTheme="minorHAnsi"/>
           <w:b w:val="0"/>
-          <w:noProof w:val="0"/>
-          <w:sz w:val="22"/>
-          <w:szCs w:val="22"/>
+          <w:kern w:val="2"/>
+          <w:szCs w:val="30"/>
+          <w:lang w:val="en-US" w:bidi="th-TH"/>
+          <w14:ligatures w14:val="standardContextual"/>
         </w:rPr>
         <w:tab/>
       </w:r>
       <w:r>
-        <w:rPr>
-          <w:noProof w:val="0"/>
-        </w:rPr>
-        <w:t>Survey</w:t>
-      </w:r>
-      <w:r>
-        <w:rPr>
-          <w:noProof w:val="0"/>
-        </w:rPr>
+        <w:t>Design and Implementation</w:t>
+      </w:r>
+      <w:r>
         <w:tab/>
       </w:r>
       <w:r>
-        <w:rPr>
-          <w:noProof w:val="0"/>
-        </w:rPr>
         <w:fldChar w:fldCharType="begin"/>
       </w:r>
       <w:r>
-        <w:rPr>
-          <w:noProof w:val="0"/>
-        </w:rPr>
-        <w:instrText xml:space="preserve"> PAGEREF _Toc85614303 \h </w:instrText>
-      </w:r>
-      <w:r>
-        <w:rPr>
-          <w:noProof w:val="0"/>
-        </w:rPr>
-      </w:r>
-      <w:r>
-        <w:rPr>
-          <w:noProof w:val="0"/>
-        </w:rPr>
+        <w:instrText xml:space="preserve"> PAGEREF _Toc203912025 \h </w:instrText>
+      </w:r>
+      <w:r>
         <w:fldChar w:fldCharType="separate"/>
       </w:r>
       <w:r>
-        <w:rPr>
-          <w:noProof w:val="0"/>
-        </w:rPr>
-        <w:t>2</w:t>
-      </w:r>
-      <w:r>
-        <w:rPr>
-          <w:noProof w:val="0"/>
+        <w:t>6</w:t>
+      </w:r>
+      <w:r>
+        <w:fldChar w:fldCharType="end"/>
+      </w:r>
+    </w:p>
+    <w:p>
+      <w:pPr>
+        <w:pStyle w:val="TOC2"/>
+        <w:rPr>
+          <w:b w:val="0"/>
+          <w:noProof/>
+          <w:kern w:val="2"/>
+          <w:sz w:val="24"/>
+          <w:szCs w:val="30"/>
+          <w:lang w:val="en-US" w:bidi="th-TH"/>
+          <w14:ligatures w14:val="standardContextual"/>
+        </w:rPr>
+      </w:pPr>
+      <w:r>
+        <w:rPr>
+          <w:noProof/>
+        </w:rPr>
+        <w:t>3.1</w:t>
+      </w:r>
+      <w:r>
+        <w:rPr>
+          <w:b w:val="0"/>
+          <w:noProof/>
+          <w:kern w:val="2"/>
+          <w:sz w:val="24"/>
+          <w:szCs w:val="30"/>
+          <w:lang w:val="en-US" w:bidi="th-TH"/>
+          <w14:ligatures w14:val="standardContextual"/>
+        </w:rPr>
+        <w:tab/>
+      </w:r>
+      <w:r>
+        <w:rPr>
+          <w:noProof/>
+        </w:rPr>
+        <w:t>Data Collection and Preprocessing</w:t>
+      </w:r>
+      <w:r>
+        <w:rPr>
+          <w:noProof/>
+        </w:rPr>
+        <w:tab/>
+      </w:r>
+      <w:r>
+        <w:rPr>
+          <w:noProof/>
+        </w:rPr>
+        <w:fldChar w:fldCharType="begin"/>
+      </w:r>
+      <w:r>
+        <w:rPr>
+          <w:noProof/>
+        </w:rPr>
+        <w:instrText xml:space="preserve"> PAGEREF _Toc203912026 \h </w:instrText>
+      </w:r>
+      <w:r>
+        <w:rPr>
+          <w:noProof/>
+        </w:rPr>
+      </w:r>
+      <w:r>
+        <w:rPr>
+          <w:noProof/>
+        </w:rPr>
+        <w:fldChar w:fldCharType="separate"/>
+      </w:r>
+      <w:r>
+        <w:rPr>
+          <w:noProof/>
+        </w:rPr>
+        <w:t>6</w:t>
+      </w:r>
+      <w:r>
+        <w:rPr>
+          <w:noProof/>
+        </w:rPr>
+        <w:fldChar w:fldCharType="end"/>
+      </w:r>
+    </w:p>
+    <w:p>
+      <w:pPr>
+        <w:pStyle w:val="TOC3"/>
+        <w:tabs>
+          <w:tab w:val="left" w:pos="1320"/>
+          <w:tab w:val="right" w:leader="dot" w:pos="8290"/>
+        </w:tabs>
+        <w:rPr>
+          <w:noProof/>
+          <w:kern w:val="2"/>
+          <w:sz w:val="24"/>
+          <w:szCs w:val="30"/>
+          <w:lang w:val="en-US" w:bidi="th-TH"/>
+          <w14:ligatures w14:val="standardContextual"/>
+        </w:rPr>
+      </w:pPr>
+      <w:r>
+        <w:rPr>
+          <w:noProof/>
+        </w:rPr>
+        <w:t>3.1.1</w:t>
+      </w:r>
+      <w:r>
+        <w:rPr>
+          <w:noProof/>
+          <w:kern w:val="2"/>
+          <w:sz w:val="24"/>
+          <w:szCs w:val="30"/>
+          <w:lang w:val="en-US" w:bidi="th-TH"/>
+          <w14:ligatures w14:val="standardContextual"/>
+        </w:rPr>
+        <w:tab/>
+      </w:r>
+      <w:r>
+        <w:rPr>
+          <w:noProof/>
+        </w:rPr>
+        <w:t>Dataset Structure and Columns</w:t>
+      </w:r>
+      <w:r>
+        <w:rPr>
+          <w:noProof/>
+        </w:rPr>
+        <w:tab/>
+      </w:r>
+      <w:r>
+        <w:rPr>
+          <w:noProof/>
+        </w:rPr>
+        <w:fldChar w:fldCharType="begin"/>
+      </w:r>
+      <w:r>
+        <w:rPr>
+          <w:noProof/>
+        </w:rPr>
+        <w:instrText xml:space="preserve"> PAGEREF _Toc203912027 \h </w:instrText>
+      </w:r>
+      <w:r>
+        <w:rPr>
+          <w:noProof/>
+        </w:rPr>
+      </w:r>
+      <w:r>
+        <w:rPr>
+          <w:noProof/>
+        </w:rPr>
+        <w:fldChar w:fldCharType="separate"/>
+      </w:r>
+      <w:r>
+        <w:rPr>
+          <w:noProof/>
+        </w:rPr>
+        <w:t>6</w:t>
+      </w:r>
+      <w:r>
+        <w:rPr>
+          <w:noProof/>
+        </w:rPr>
+        <w:fldChar w:fldCharType="end"/>
+      </w:r>
+    </w:p>
+    <w:p>
+      <w:pPr>
+        <w:pStyle w:val="TOC3"/>
+        <w:tabs>
+          <w:tab w:val="left" w:pos="1320"/>
+          <w:tab w:val="right" w:leader="dot" w:pos="8290"/>
+        </w:tabs>
+        <w:rPr>
+          <w:noProof/>
+          <w:kern w:val="2"/>
+          <w:sz w:val="24"/>
+          <w:szCs w:val="30"/>
+          <w:lang w:val="en-US" w:bidi="th-TH"/>
+          <w14:ligatures w14:val="standardContextual"/>
+        </w:rPr>
+      </w:pPr>
+      <w:r>
+        <w:rPr>
+          <w:noProof/>
+        </w:rPr>
+        <w:t>3.1.2</w:t>
+      </w:r>
+      <w:r>
+        <w:rPr>
+          <w:noProof/>
+          <w:kern w:val="2"/>
+          <w:sz w:val="24"/>
+          <w:szCs w:val="30"/>
+          <w:lang w:val="en-US" w:bidi="th-TH"/>
+          <w14:ligatures w14:val="standardContextual"/>
+        </w:rPr>
+        <w:tab/>
+      </w:r>
+      <w:r>
+        <w:rPr>
+          <w:noProof/>
+        </w:rPr>
+        <w:t>Labelling Crash Events</w:t>
+      </w:r>
+      <w:r>
+        <w:rPr>
+          <w:noProof/>
+        </w:rPr>
+        <w:tab/>
+      </w:r>
+      <w:r>
+        <w:rPr>
+          <w:noProof/>
+        </w:rPr>
+        <w:fldChar w:fldCharType="begin"/>
+      </w:r>
+      <w:r>
+        <w:rPr>
+          <w:noProof/>
+        </w:rPr>
+        <w:instrText xml:space="preserve"> PAGEREF _Toc203912028 \h </w:instrText>
+      </w:r>
+      <w:r>
+        <w:rPr>
+          <w:noProof/>
+        </w:rPr>
+      </w:r>
+      <w:r>
+        <w:rPr>
+          <w:noProof/>
+        </w:rPr>
+        <w:fldChar w:fldCharType="separate"/>
+      </w:r>
+      <w:r>
+        <w:rPr>
+          <w:noProof/>
+        </w:rPr>
+        <w:t>6</w:t>
+      </w:r>
+      <w:r>
+        <w:rPr>
+          <w:noProof/>
+        </w:rPr>
+        <w:fldChar w:fldCharType="end"/>
+      </w:r>
+    </w:p>
+    <w:p>
+      <w:pPr>
+        <w:pStyle w:val="TOC3"/>
+        <w:tabs>
+          <w:tab w:val="left" w:pos="1320"/>
+          <w:tab w:val="right" w:leader="dot" w:pos="8290"/>
+        </w:tabs>
+        <w:rPr>
+          <w:noProof/>
+          <w:kern w:val="2"/>
+          <w:sz w:val="24"/>
+          <w:szCs w:val="30"/>
+          <w:lang w:val="en-US" w:bidi="th-TH"/>
+          <w14:ligatures w14:val="standardContextual"/>
+        </w:rPr>
+      </w:pPr>
+      <w:r>
+        <w:rPr>
+          <w:noProof/>
+        </w:rPr>
+        <w:t>3.1.3</w:t>
+      </w:r>
+      <w:r>
+        <w:rPr>
+          <w:noProof/>
+          <w:kern w:val="2"/>
+          <w:sz w:val="24"/>
+          <w:szCs w:val="30"/>
+          <w:lang w:val="en-US" w:bidi="th-TH"/>
+          <w14:ligatures w14:val="standardContextual"/>
+        </w:rPr>
+        <w:tab/>
+      </w:r>
+      <w:r>
+        <w:rPr>
+          <w:noProof/>
+        </w:rPr>
+        <w:t>Handling Class Imbalance</w:t>
+      </w:r>
+      <w:r>
+        <w:rPr>
+          <w:noProof/>
+        </w:rPr>
+        <w:tab/>
+      </w:r>
+      <w:r>
+        <w:rPr>
+          <w:noProof/>
+        </w:rPr>
+        <w:fldChar w:fldCharType="begin"/>
+      </w:r>
+      <w:r>
+        <w:rPr>
+          <w:noProof/>
+        </w:rPr>
+        <w:instrText xml:space="preserve"> PAGEREF _Toc203912029 \h </w:instrText>
+      </w:r>
+      <w:r>
+        <w:rPr>
+          <w:noProof/>
+        </w:rPr>
+      </w:r>
+      <w:r>
+        <w:rPr>
+          <w:noProof/>
+        </w:rPr>
+        <w:fldChar w:fldCharType="separate"/>
+      </w:r>
+      <w:r>
+        <w:rPr>
+          <w:noProof/>
+        </w:rPr>
+        <w:t>7</w:t>
+      </w:r>
+      <w:r>
+        <w:rPr>
+          <w:noProof/>
+        </w:rPr>
+        <w:fldChar w:fldCharType="end"/>
+      </w:r>
+    </w:p>
+    <w:p>
+      <w:pPr>
+        <w:pStyle w:val="TOC3"/>
+        <w:tabs>
+          <w:tab w:val="left" w:pos="1320"/>
+          <w:tab w:val="right" w:leader="dot" w:pos="8290"/>
+        </w:tabs>
+        <w:rPr>
+          <w:noProof/>
+          <w:kern w:val="2"/>
+          <w:sz w:val="24"/>
+          <w:szCs w:val="30"/>
+          <w:lang w:val="en-US" w:bidi="th-TH"/>
+          <w14:ligatures w14:val="standardContextual"/>
+        </w:rPr>
+      </w:pPr>
+      <w:r>
+        <w:rPr>
+          <w:noProof/>
+        </w:rPr>
+        <w:t>3.1.4</w:t>
+      </w:r>
+      <w:r>
+        <w:rPr>
+          <w:noProof/>
+          <w:kern w:val="2"/>
+          <w:sz w:val="24"/>
+          <w:szCs w:val="30"/>
+          <w:lang w:val="en-US" w:bidi="th-TH"/>
+          <w14:ligatures w14:val="standardContextual"/>
+        </w:rPr>
+        <w:tab/>
+      </w:r>
+      <w:r>
+        <w:rPr>
+          <w:noProof/>
+        </w:rPr>
+        <w:t>Custom Sentiment Scoring using FinBERT</w:t>
+      </w:r>
+      <w:r>
+        <w:rPr>
+          <w:noProof/>
+        </w:rPr>
+        <w:tab/>
+      </w:r>
+      <w:r>
+        <w:rPr>
+          <w:noProof/>
+        </w:rPr>
+        <w:fldChar w:fldCharType="begin"/>
+      </w:r>
+      <w:r>
+        <w:rPr>
+          <w:noProof/>
+        </w:rPr>
+        <w:instrText xml:space="preserve"> PAGEREF _Toc203912030 \h </w:instrText>
+      </w:r>
+      <w:r>
+        <w:rPr>
+          <w:noProof/>
+        </w:rPr>
+      </w:r>
+      <w:r>
+        <w:rPr>
+          <w:noProof/>
+        </w:rPr>
+        <w:fldChar w:fldCharType="separate"/>
+      </w:r>
+      <w:r>
+        <w:rPr>
+          <w:noProof/>
+        </w:rPr>
+        <w:t>7</w:t>
+      </w:r>
+      <w:r>
+        <w:rPr>
+          <w:noProof/>
+        </w:rPr>
+        <w:fldChar w:fldCharType="end"/>
+      </w:r>
+    </w:p>
+    <w:p>
+      <w:pPr>
+        <w:pStyle w:val="TOC2"/>
+        <w:rPr>
+          <w:b w:val="0"/>
+          <w:noProof/>
+          <w:kern w:val="2"/>
+          <w:sz w:val="24"/>
+          <w:szCs w:val="30"/>
+          <w:lang w:val="en-US" w:bidi="th-TH"/>
+          <w14:ligatures w14:val="standardContextual"/>
+        </w:rPr>
+      </w:pPr>
+      <w:r>
+        <w:rPr>
+          <w:noProof/>
+        </w:rPr>
+        <w:t>3.2</w:t>
+      </w:r>
+      <w:r>
+        <w:rPr>
+          <w:b w:val="0"/>
+          <w:noProof/>
+          <w:kern w:val="2"/>
+          <w:sz w:val="24"/>
+          <w:szCs w:val="30"/>
+          <w:lang w:val="en-US" w:bidi="th-TH"/>
+          <w14:ligatures w14:val="standardContextual"/>
+        </w:rPr>
+        <w:tab/>
+      </w:r>
+      <w:r>
+        <w:rPr>
+          <w:noProof/>
+        </w:rPr>
+        <w:t>Model Architecture Design</w:t>
+      </w:r>
+      <w:r>
+        <w:rPr>
+          <w:noProof/>
+        </w:rPr>
+        <w:tab/>
+      </w:r>
+      <w:r>
+        <w:rPr>
+          <w:noProof/>
+        </w:rPr>
+        <w:fldChar w:fldCharType="begin"/>
+      </w:r>
+      <w:r>
+        <w:rPr>
+          <w:noProof/>
+        </w:rPr>
+        <w:instrText xml:space="preserve"> PAGEREF _Toc203912031 \h </w:instrText>
+      </w:r>
+      <w:r>
+        <w:rPr>
+          <w:noProof/>
+        </w:rPr>
+      </w:r>
+      <w:r>
+        <w:rPr>
+          <w:noProof/>
+        </w:rPr>
+        <w:fldChar w:fldCharType="separate"/>
+      </w:r>
+      <w:r>
+        <w:rPr>
+          <w:noProof/>
+        </w:rPr>
+        <w:t>8</w:t>
+      </w:r>
+      <w:r>
+        <w:rPr>
+          <w:noProof/>
+        </w:rPr>
+        <w:fldChar w:fldCharType="end"/>
+      </w:r>
+    </w:p>
+    <w:p>
+      <w:pPr>
+        <w:pStyle w:val="TOC2"/>
+        <w:rPr>
+          <w:b w:val="0"/>
+          <w:noProof/>
+          <w:kern w:val="2"/>
+          <w:sz w:val="24"/>
+          <w:szCs w:val="30"/>
+          <w:lang w:val="en-US" w:bidi="th-TH"/>
+          <w14:ligatures w14:val="standardContextual"/>
+        </w:rPr>
+      </w:pPr>
+      <w:r>
+        <w:rPr>
+          <w:noProof/>
+        </w:rPr>
+        <w:t>3.3</w:t>
+      </w:r>
+      <w:r>
+        <w:rPr>
+          <w:b w:val="0"/>
+          <w:noProof/>
+          <w:kern w:val="2"/>
+          <w:sz w:val="24"/>
+          <w:szCs w:val="30"/>
+          <w:lang w:val="en-US" w:bidi="th-TH"/>
+          <w14:ligatures w14:val="standardContextual"/>
+        </w:rPr>
+        <w:tab/>
+      </w:r>
+      <w:r>
+        <w:rPr>
+          <w:noProof/>
+        </w:rPr>
+        <w:t>Model Training</w:t>
+      </w:r>
+      <w:r>
+        <w:rPr>
+          <w:noProof/>
+        </w:rPr>
+        <w:tab/>
+      </w:r>
+      <w:r>
+        <w:rPr>
+          <w:noProof/>
+        </w:rPr>
+        <w:fldChar w:fldCharType="begin"/>
+      </w:r>
+      <w:r>
+        <w:rPr>
+          <w:noProof/>
+        </w:rPr>
+        <w:instrText xml:space="preserve"> PAGEREF _Toc203912032 \h </w:instrText>
+      </w:r>
+      <w:r>
+        <w:rPr>
+          <w:noProof/>
+        </w:rPr>
+      </w:r>
+      <w:r>
+        <w:rPr>
+          <w:noProof/>
+        </w:rPr>
+        <w:fldChar w:fldCharType="separate"/>
+      </w:r>
+      <w:r>
+        <w:rPr>
+          <w:noProof/>
+        </w:rPr>
+        <w:t>8</w:t>
+      </w:r>
+      <w:r>
+        <w:rPr>
+          <w:noProof/>
+        </w:rPr>
+        <w:fldChar w:fldCharType="end"/>
+      </w:r>
+    </w:p>
+    <w:p>
+      <w:pPr>
+        <w:pStyle w:val="TOC2"/>
+        <w:rPr>
+          <w:b w:val="0"/>
+          <w:noProof/>
+          <w:kern w:val="2"/>
+          <w:sz w:val="24"/>
+          <w:szCs w:val="30"/>
+          <w:lang w:val="en-US" w:bidi="th-TH"/>
+          <w14:ligatures w14:val="standardContextual"/>
+        </w:rPr>
+      </w:pPr>
+      <w:r>
+        <w:rPr>
+          <w:noProof/>
+        </w:rPr>
+        <w:t>3.4</w:t>
+      </w:r>
+      <w:r>
+        <w:rPr>
+          <w:b w:val="0"/>
+          <w:noProof/>
+          <w:kern w:val="2"/>
+          <w:sz w:val="24"/>
+          <w:szCs w:val="30"/>
+          <w:lang w:val="en-US" w:bidi="th-TH"/>
+          <w14:ligatures w14:val="standardContextual"/>
+        </w:rPr>
+        <w:tab/>
+      </w:r>
+      <w:r>
+        <w:rPr>
+          <w:noProof/>
+        </w:rPr>
+        <w:t>Model Evaluation</w:t>
+      </w:r>
+      <w:r>
+        <w:rPr>
+          <w:noProof/>
+        </w:rPr>
+        <w:tab/>
+      </w:r>
+      <w:r>
+        <w:rPr>
+          <w:noProof/>
+        </w:rPr>
+        <w:fldChar w:fldCharType="begin"/>
+      </w:r>
+      <w:r>
+        <w:rPr>
+          <w:noProof/>
+        </w:rPr>
+        <w:instrText xml:space="preserve"> PAGEREF _Toc203912033 \h </w:instrText>
+      </w:r>
+      <w:r>
+        <w:rPr>
+          <w:noProof/>
+        </w:rPr>
+      </w:r>
+      <w:r>
+        <w:rPr>
+          <w:noProof/>
+        </w:rPr>
+        <w:fldChar w:fldCharType="separate"/>
+      </w:r>
+      <w:r>
+        <w:rPr>
+          <w:noProof/>
+        </w:rPr>
+        <w:t>8</w:t>
+      </w:r>
+      <w:r>
+        <w:rPr>
+          <w:noProof/>
+        </w:rPr>
+        <w:fldChar w:fldCharType="end"/>
+      </w:r>
+    </w:p>
+    <w:p>
+      <w:pPr>
+        <w:pStyle w:val="TOC2"/>
+        <w:rPr>
+          <w:b w:val="0"/>
+          <w:noProof/>
+          <w:kern w:val="2"/>
+          <w:sz w:val="24"/>
+          <w:szCs w:val="30"/>
+          <w:lang w:val="en-US" w:bidi="th-TH"/>
+          <w14:ligatures w14:val="standardContextual"/>
+        </w:rPr>
+      </w:pPr>
+      <w:r>
+        <w:rPr>
+          <w:noProof/>
+        </w:rPr>
+        <w:t>3.5</w:t>
+      </w:r>
+      <w:r>
+        <w:rPr>
+          <w:b w:val="0"/>
+          <w:noProof/>
+          <w:kern w:val="2"/>
+          <w:sz w:val="24"/>
+          <w:szCs w:val="30"/>
+          <w:lang w:val="en-US" w:bidi="th-TH"/>
+          <w14:ligatures w14:val="standardContextual"/>
+        </w:rPr>
+        <w:tab/>
+      </w:r>
+      <w:r>
+        <w:rPr>
+          <w:noProof/>
+        </w:rPr>
+        <w:t>Out of Sample Analysis</w:t>
+      </w:r>
+      <w:r>
+        <w:rPr>
+          <w:noProof/>
+        </w:rPr>
+        <w:tab/>
+      </w:r>
+      <w:r>
+        <w:rPr>
+          <w:noProof/>
+        </w:rPr>
+        <w:fldChar w:fldCharType="begin"/>
+      </w:r>
+      <w:r>
+        <w:rPr>
+          <w:noProof/>
+        </w:rPr>
+        <w:instrText xml:space="preserve"> PAGEREF _Toc203912034 \h </w:instrText>
+      </w:r>
+      <w:r>
+        <w:rPr>
+          <w:noProof/>
+        </w:rPr>
+      </w:r>
+      <w:r>
+        <w:rPr>
+          <w:noProof/>
+        </w:rPr>
+        <w:fldChar w:fldCharType="separate"/>
+      </w:r>
+      <w:r>
+        <w:rPr>
+          <w:noProof/>
+        </w:rPr>
+        <w:t>8</w:t>
+      </w:r>
+      <w:r>
+        <w:rPr>
+          <w:noProof/>
         </w:rPr>
         <w:fldChar w:fldCharType="end"/>
       </w:r>
@@ -593,150 +1948,93 @@
         <w:rPr>
           <w:rFonts w:asciiTheme="minorHAnsi" w:hAnsiTheme="minorHAnsi"/>
           <w:b w:val="0"/>
-          <w:noProof w:val="0"/>
-          <w:sz w:val="22"/>
-          <w:szCs w:val="22"/>
-        </w:rPr>
-      </w:pPr>
-      <w:r>
-        <w:rPr>
-          <w:noProof w:val="0"/>
-        </w:rPr>
-        <w:t>Chapter 3</w:t>
+          <w:kern w:val="2"/>
+          <w:szCs w:val="30"/>
+          <w:lang w:val="en-US" w:bidi="th-TH"/>
+          <w14:ligatures w14:val="standardContextual"/>
+        </w:rPr>
+      </w:pPr>
+      <w:r>
+        <w:t>Chapter 4</w:t>
       </w:r>
       <w:r>
         <w:rPr>
           <w:rFonts w:asciiTheme="minorHAnsi" w:hAnsiTheme="minorHAnsi"/>
           <w:b w:val="0"/>
-          <w:noProof w:val="0"/>
-          <w:sz w:val="22"/>
-          <w:szCs w:val="22"/>
+          <w:kern w:val="2"/>
+          <w:szCs w:val="30"/>
+          <w:lang w:val="en-US" w:bidi="th-TH"/>
+          <w14:ligatures w14:val="standardContextual"/>
         </w:rPr>
         <w:tab/>
       </w:r>
       <w:r>
-        <w:rPr>
-          <w:noProof w:val="0"/>
-        </w:rPr>
-        <w:t>Further Chapters</w:t>
-      </w:r>
-      <w:r>
-        <w:rPr>
-          <w:noProof w:val="0"/>
-        </w:rPr>
+        <w:t>Conclusion</w:t>
+      </w:r>
+      <w:r>
         <w:tab/>
       </w:r>
       <w:r>
-        <w:rPr>
-          <w:noProof w:val="0"/>
-        </w:rPr>
         <w:fldChar w:fldCharType="begin"/>
       </w:r>
       <w:r>
-        <w:rPr>
-          <w:noProof w:val="0"/>
-        </w:rPr>
-        <w:instrText xml:space="preserve"> PAGEREF _Toc85614304 \h </w:instrText>
-      </w:r>
-      <w:r>
-        <w:rPr>
-          <w:noProof w:val="0"/>
-        </w:rPr>
-      </w:r>
-      <w:r>
-        <w:rPr>
-          <w:noProof w:val="0"/>
-        </w:rPr>
+        <w:instrText xml:space="preserve"> PAGEREF _Toc203912035 \h </w:instrText>
+      </w:r>
+      <w:r>
         <w:fldChar w:fldCharType="separate"/>
       </w:r>
       <w:r>
-        <w:rPr>
-          <w:noProof w:val="0"/>
-        </w:rPr>
-        <w:t>3</w:t>
-      </w:r>
-      <w:r>
-        <w:rPr>
-          <w:noProof w:val="0"/>
-        </w:rPr>
+        <w:t>10</w:t>
+      </w:r>
+      <w:r>
         <w:fldChar w:fldCharType="end"/>
       </w:r>
     </w:p>
     <w:p>
       <w:pPr>
-        <w:pStyle w:val="TOC1"/>
-        <w:tabs>
-          <w:tab w:val="left" w:pos="1540"/>
-        </w:tabs>
+        <w:pStyle w:val="TOC6"/>
         <w:rPr>
           <w:rFonts w:asciiTheme="minorHAnsi" w:hAnsiTheme="minorHAnsi"/>
           <w:b w:val="0"/>
-          <w:noProof w:val="0"/>
-          <w:sz w:val="22"/>
-          <w:szCs w:val="22"/>
-        </w:rPr>
-      </w:pPr>
-      <w:r>
-        <w:rPr>
-          <w:noProof w:val="0"/>
-        </w:rPr>
-        <w:t>Chapter 4</w:t>
+          <w:kern w:val="2"/>
+          <w:szCs w:val="30"/>
+          <w:lang w:val="en-US" w:bidi="th-TH"/>
+          <w14:ligatures w14:val="standardContextual"/>
+        </w:rPr>
+      </w:pPr>
+      <w:r>
+        <w:t>Appendix A</w:t>
       </w:r>
       <w:r>
         <w:rPr>
           <w:rFonts w:asciiTheme="minorHAnsi" w:hAnsiTheme="minorHAnsi"/>
           <w:b w:val="0"/>
-          <w:noProof w:val="0"/>
-          <w:sz w:val="22"/>
-          <w:szCs w:val="22"/>
+          <w:kern w:val="2"/>
+          <w:szCs w:val="30"/>
+          <w:lang w:val="en-US" w:bidi="th-TH"/>
+          <w14:ligatures w14:val="standardContextual"/>
         </w:rPr>
         <w:tab/>
       </w:r>
       <w:r>
-        <w:rPr>
-          <w:noProof w:val="0"/>
-        </w:rPr>
-        <w:t>Conclusion</w:t>
-      </w:r>
-      <w:r>
-        <w:rPr>
-          <w:noProof w:val="0"/>
-        </w:rPr>
+        <w:t>&lt;Name of appendix&gt;</w:t>
+      </w:r>
+      <w:r>
         <w:tab/>
       </w:r>
       <w:r>
-        <w:rPr>
-          <w:noProof w:val="0"/>
-        </w:rPr>
         <w:fldChar w:fldCharType="begin"/>
       </w:r>
       <w:r>
-        <w:rPr>
-          <w:noProof w:val="0"/>
-        </w:rPr>
-        <w:instrText xml:space="preserve"> PAGEREF _Toc85614305 \h </w:instrText>
-      </w:r>
-      <w:r>
-        <w:rPr>
-          <w:noProof w:val="0"/>
-        </w:rPr>
-      </w:r>
-      <w:r>
-        <w:rPr>
-          <w:noProof w:val="0"/>
-        </w:rPr>
+        <w:instrText xml:space="preserve"> PAGEREF _Toc203912036 \h </w:instrText>
+      </w:r>
+      <w:r>
         <w:fldChar w:fldCharType="separate"/>
       </w:r>
       <w:r>
-        <w:rPr>
-          <w:noProof w:val="0"/>
-        </w:rPr>
-        <w:t>4</w:t>
-      </w:r>
-      <w:r>
-        <w:rPr>
-          <w:noProof w:val="0"/>
-        </w:rPr>
+        <w:t>1</w:t>
+      </w:r>
+      <w:r>
         <w:fldChar w:fldCharType="end"/>
       </w:r>
     </w:p>
@@ -746,206 +2044,79 @@
         <w:rPr>
           <w:rFonts w:asciiTheme="minorHAnsi" w:hAnsiTheme="minorHAnsi"/>
           <w:b w:val="0"/>
-          <w:noProof w:val="0"/>
-          <w:sz w:val="22"/>
-          <w:szCs w:val="22"/>
-        </w:rPr>
-      </w:pPr>
-      <w:r>
-        <w:rPr>
-          <w:noProof w:val="0"/>
-        </w:rPr>
-        <w:t>Appendix A</w:t>
+          <w:kern w:val="2"/>
+          <w:szCs w:val="30"/>
+          <w:lang w:val="en-US" w:bidi="th-TH"/>
+          <w14:ligatures w14:val="standardContextual"/>
+        </w:rPr>
+      </w:pPr>
+      <w:r>
+        <w:t>Appendix B</w:t>
       </w:r>
       <w:r>
         <w:rPr>
           <w:rFonts w:asciiTheme="minorHAnsi" w:hAnsiTheme="minorHAnsi"/>
           <w:b w:val="0"/>
-          <w:noProof w:val="0"/>
-          <w:sz w:val="22"/>
-          <w:szCs w:val="22"/>
+          <w:kern w:val="2"/>
+          <w:szCs w:val="30"/>
+          <w:lang w:val="en-US" w:bidi="th-TH"/>
+          <w14:ligatures w14:val="standardContextual"/>
         </w:rPr>
         <w:tab/>
       </w:r>
       <w:r>
-        <w:rPr>
-          <w:noProof w:val="0"/>
-        </w:rPr>
-        <w:t>&lt;Name of appendix&gt;</w:t>
-      </w:r>
-      <w:r>
-        <w:rPr>
-          <w:noProof w:val="0"/>
-        </w:rPr>
+        <w:t>&lt;Another appendix&gt;</w:t>
+      </w:r>
+      <w:r>
         <w:tab/>
       </w:r>
       <w:r>
-        <w:rPr>
-          <w:noProof w:val="0"/>
-        </w:rPr>
         <w:fldChar w:fldCharType="begin"/>
       </w:r>
       <w:r>
-        <w:rPr>
-          <w:noProof w:val="0"/>
-        </w:rPr>
-        <w:instrText xml:space="preserve"> PAGEREF _Toc85614306 \h </w:instrText>
-      </w:r>
-      <w:r>
-        <w:rPr>
-          <w:noProof w:val="0"/>
-        </w:rPr>
-      </w:r>
-      <w:r>
-        <w:rPr>
-          <w:noProof w:val="0"/>
-        </w:rPr>
+        <w:instrText xml:space="preserve"> PAGEREF _Toc203912037 \h </w:instrText>
+      </w:r>
+      <w:r>
         <w:fldChar w:fldCharType="separate"/>
       </w:r>
       <w:r>
-        <w:rPr>
-          <w:noProof w:val="0"/>
-        </w:rPr>
-        <w:t>1</w:t>
-      </w:r>
-      <w:r>
-        <w:rPr>
-          <w:noProof w:val="0"/>
-        </w:rPr>
+        <w:t>2</w:t>
+      </w:r>
+      <w:r>
         <w:fldChar w:fldCharType="end"/>
       </w:r>
     </w:p>
     <w:p>
       <w:pPr>
-        <w:pStyle w:val="TOC6"/>
+        <w:pStyle w:val="TOC1"/>
         <w:rPr>
           <w:rFonts w:asciiTheme="minorHAnsi" w:hAnsiTheme="minorHAnsi"/>
           <w:b w:val="0"/>
-          <w:noProof w:val="0"/>
-          <w:sz w:val="22"/>
-          <w:szCs w:val="22"/>
-        </w:rPr>
-      </w:pPr>
-      <w:r>
-        <w:rPr>
-          <w:noProof w:val="0"/>
-        </w:rPr>
-        <w:t>Appendix B</w:t>
-      </w:r>
-      <w:r>
-        <w:rPr>
-          <w:rFonts w:asciiTheme="minorHAnsi" w:hAnsiTheme="minorHAnsi"/>
-          <w:b w:val="0"/>
-          <w:noProof w:val="0"/>
-          <w:sz w:val="22"/>
-          <w:szCs w:val="22"/>
-        </w:rPr>
+          <w:kern w:val="2"/>
+          <w:szCs w:val="30"/>
+          <w:lang w:val="en-US" w:bidi="th-TH"/>
+          <w14:ligatures w14:val="standardContextual"/>
+        </w:rPr>
+      </w:pPr>
+      <w:r>
+        <w:t>Bibliography</w:t>
+      </w:r>
+      <w:r>
         <w:tab/>
       </w:r>
       <w:r>
-        <w:rPr>
-          <w:noProof w:val="0"/>
-        </w:rPr>
-        <w:t>&lt;Another appendix&gt;</w:t>
-      </w:r>
-      <w:r>
-        <w:rPr>
-          <w:noProof w:val="0"/>
-        </w:rPr>
-        <w:tab/>
-      </w:r>
-      <w:r>
-        <w:rPr>
-          <w:noProof w:val="0"/>
-        </w:rPr>
         <w:fldChar w:fldCharType="begin"/>
       </w:r>
       <w:r>
-        <w:rPr>
-          <w:noProof w:val="0"/>
-        </w:rPr>
-        <w:instrText xml:space="preserve"> PAGEREF _Toc85614307 \h </w:instrText>
-      </w:r>
-      <w:r>
-        <w:rPr>
-          <w:noProof w:val="0"/>
-        </w:rPr>
-      </w:r>
-      <w:r>
-        <w:rPr>
-          <w:noProof w:val="0"/>
-        </w:rPr>
+        <w:instrText xml:space="preserve"> PAGEREF _Toc203912038 \h </w:instrText>
+      </w:r>
+      <w:r>
         <w:fldChar w:fldCharType="separate"/>
       </w:r>
       <w:r>
-        <w:rPr>
-          <w:noProof w:val="0"/>
-        </w:rPr>
-        <w:t>2</w:t>
-      </w:r>
-      <w:r>
-        <w:rPr>
-          <w:noProof w:val="0"/>
-        </w:rPr>
-        <w:fldChar w:fldCharType="end"/>
-      </w:r>
-    </w:p>
-    <w:p>
-      <w:pPr>
-        <w:pStyle w:val="TOC1"/>
-        <w:rPr>
-          <w:rFonts w:asciiTheme="minorHAnsi" w:hAnsiTheme="minorHAnsi"/>
-          <w:b w:val="0"/>
-          <w:noProof w:val="0"/>
-          <w:sz w:val="22"/>
-          <w:szCs w:val="22"/>
-        </w:rPr>
-      </w:pPr>
-      <w:r>
-        <w:rPr>
-          <w:noProof w:val="0"/>
-        </w:rPr>
-        <w:t>Bibliography</w:t>
-      </w:r>
-      <w:r>
-        <w:rPr>
-          <w:noProof w:val="0"/>
-        </w:rPr>
-        <w:tab/>
-      </w:r>
-      <w:r>
-        <w:rPr>
-          <w:noProof w:val="0"/>
-        </w:rPr>
-        <w:fldChar w:fldCharType="begin"/>
-      </w:r>
-      <w:r>
-        <w:rPr>
-          <w:noProof w:val="0"/>
-        </w:rPr>
-        <w:instrText xml:space="preserve"> PAGEREF _Toc85614308 \h </w:instrText>
-      </w:r>
-      <w:r>
-        <w:rPr>
-          <w:noProof w:val="0"/>
-        </w:rPr>
-      </w:r>
-      <w:r>
-        <w:rPr>
-          <w:noProof w:val="0"/>
-        </w:rPr>
-        <w:fldChar w:fldCharType="separate"/>
-      </w:r>
-      <w:r>
-        <w:rPr>
-          <w:noProof w:val="0"/>
-        </w:rPr>
         <w:t>3</w:t>
       </w:r>
       <w:r>
-        <w:rPr>
-          <w:noProof w:val="0"/>
-        </w:rPr>
         <w:fldChar w:fldCharType="end"/>
       </w:r>
     </w:p>
@@ -970,7 +2141,7 @@
       <w:pPr>
         <w:pStyle w:val="Heading1"/>
       </w:pPr>
-      <w:bookmarkStart w:id="0" w:name="_Toc85614300"/>
+      <w:bookmarkStart w:id="0" w:name="_Toc203912014"/>
       <w:r>
         <w:lastRenderedPageBreak/>
         <w:t>Introduction</w:t>
@@ -981,9 +2152,11 @@
       <w:pPr>
         <w:pStyle w:val="Heading2"/>
       </w:pPr>
+      <w:bookmarkStart w:id="1" w:name="_Toc203912015"/>
       <w:r>
         <w:t>Motivation</w:t>
       </w:r>
+      <w:bookmarkEnd w:id="1"/>
     </w:p>
     <w:p>
       <w:r>
@@ -1083,9 +2256,11 @@
       <w:pPr>
         <w:pStyle w:val="Heading2"/>
       </w:pPr>
+      <w:bookmarkStart w:id="2" w:name="_Toc203912016"/>
       <w:r>
         <w:t>Purpose</w:t>
       </w:r>
+      <w:bookmarkEnd w:id="2"/>
     </w:p>
     <w:p>
       <w:r>
@@ -1134,12 +2309,12 @@
       <w:pPr>
         <w:pStyle w:val="Heading1"/>
       </w:pPr>
-      <w:bookmarkStart w:id="1" w:name="_Toc85614303"/>
+      <w:bookmarkStart w:id="3" w:name="_Toc203912017"/>
       <w:r>
         <w:lastRenderedPageBreak/>
         <w:t>Survey</w:t>
       </w:r>
-      <w:bookmarkEnd w:id="1"/>
+      <w:bookmarkEnd w:id="3"/>
       <w:r>
         <w:t xml:space="preserve"> </w:t>
       </w:r>
@@ -1148,17 +2323,21 @@
       <w:pPr>
         <w:pStyle w:val="Heading2"/>
       </w:pPr>
+      <w:bookmarkStart w:id="4" w:name="_Toc203912018"/>
       <w:r>
         <w:t>Background Survey</w:t>
       </w:r>
+      <w:bookmarkEnd w:id="4"/>
     </w:p>
     <w:p>
       <w:pPr>
         <w:pStyle w:val="Heading3"/>
       </w:pPr>
+      <w:bookmarkStart w:id="5" w:name="_Toc203912019"/>
       <w:r>
         <w:t>Current Methods for Early Warning Systems (EWS)</w:t>
       </w:r>
+      <w:bookmarkEnd w:id="5"/>
     </w:p>
     <w:p>
       <w:r>
@@ -1330,29 +2509,34 @@
     </w:p>
     <w:p>
       <w:r>
-        <w:t>As noted by Parras-Gutiérrez et al. (2014), forecasting models are often designed for short-term or one-step-ahead predictions due to the increasing difficulty and unreliability of medium- and long-term forecasts caused by error propagation over time.</w:t>
+        <w:t xml:space="preserve">As noted by Parras-Gutiérrez et al. (2014), forecasting models </w:t>
+      </w:r>
+      <w:r>
+        <w:t>usually</w:t>
+      </w:r>
+      <w:r>
+        <w:t xml:space="preserve"> designed for short-term or one-step-ahead predictions due to the increasing</w:t>
+      </w:r>
+      <w:r>
+        <w:t xml:space="preserve"> in</w:t>
+      </w:r>
+      <w:r>
+        <w:t xml:space="preserve"> difficulty and unreliability of medium- and long-term forecasts caused by error propagation over time.</w:t>
       </w:r>
       <w:r>
         <w:t xml:space="preserve"> </w:t>
       </w:r>
       <w:r>
-        <w:t xml:space="preserve">Complementing this perspective, </w:t>
-      </w:r>
-      <w:proofErr w:type="spellStart"/>
-      <w:r>
-        <w:t>Allaj</w:t>
-      </w:r>
-      <w:proofErr w:type="spellEnd"/>
-      <w:r>
-        <w:t xml:space="preserve"> and </w:t>
-      </w:r>
-      <w:proofErr w:type="spellStart"/>
-      <w:r>
-        <w:t>Sanfelici</w:t>
-      </w:r>
-      <w:proofErr w:type="spellEnd"/>
-      <w:r>
-        <w:t xml:space="preserve"> (2023) introduced a time-varying window framework (e.g., T = 22, 66, 132 days) in the context of early warning systems</w:t>
+        <w:t>To c</w:t>
+      </w:r>
+      <w:r>
+        <w:t>omplemen</w:t>
+      </w:r>
+      <w:r>
+        <w:t>t</w:t>
+      </w:r>
+      <w:r>
+        <w:t xml:space="preserve"> this perspective, Allaj and Sanfelici (2023) introduced a time-varying window (e.g., T = 22, 66, 132 days) in the context of early warning systems</w:t>
       </w:r>
       <w:r>
         <w:t xml:space="preserve"> </w:t>
@@ -1361,241 +2545,352 @@
         <w:t xml:space="preserve">for financial instability. This approach acknowledges the </w:t>
       </w:r>
       <w:r>
+        <w:t>changing</w:t>
+      </w:r>
+      <w:r>
+        <w:t xml:space="preserve"> nature of </w:t>
+      </w:r>
+      <w:r>
         <w:lastRenderedPageBreak/>
-        <w:t>evolving nature of financial markets and allows models to capture different temporal dynamics</w:t>
+        <w:t>financial markets and allows models to capture different temporal dynamics</w:t>
       </w:r>
       <w:r>
         <w:t xml:space="preserve"> </w:t>
       </w:r>
       <w:r>
-        <w:t>ranging from short- to long-term horizons</w:t>
+        <w:t xml:space="preserve">ranging within a unified structure. Together, these insights </w:t>
+      </w:r>
+      <w:r>
+        <w:t>lead to</w:t>
+      </w:r>
+      <w:r>
+        <w:t xml:space="preserve"> a multi-horizon </w:t>
+      </w:r>
+      <w:r>
+        <w:t>modelling</w:t>
       </w:r>
       <w:r>
         <w:t xml:space="preserve"> </w:t>
       </w:r>
       <w:r>
-        <w:t xml:space="preserve">within a unified structure. Together, these insights motivate a multi-horizon </w:t>
+        <w:t>method</w:t>
+      </w:r>
+      <w:r>
+        <w:t xml:space="preserve"> that balances predictive accuracy with </w:t>
+      </w:r>
+      <w:r>
+        <w:t>a greater understanding of time.</w:t>
+      </w:r>
+    </w:p>
+    <w:p>
+      <w:pPr>
+        <w:pStyle w:val="Heading3"/>
+      </w:pPr>
+      <w:bookmarkStart w:id="6" w:name="_Toc203912020"/>
+      <w:r>
+        <w:t>Key Crash Indicator</w:t>
+      </w:r>
+      <w:bookmarkEnd w:id="6"/>
+    </w:p>
+    <w:p>
+      <w:r>
+        <w:t>Most studies operationalize a financial crash using a binary crash indicator equation, where a crash is identified based on a significant drop in asset prices or index returns over a specified time window.</w:t>
+      </w:r>
+      <w:r>
+        <w:t xml:space="preserve"> </w:t>
+      </w:r>
+      <w:r>
+        <w:t xml:space="preserve">A common method involves calculating the log return of closing prices over a fixed period (e.g., 5-day or 10-day intervals) and </w:t>
+      </w:r>
+      <w:r>
+        <w:t>labelling</w:t>
+      </w:r>
+      <w:r>
+        <w:t xml:space="preserve"> an observation as a "crash" if the return falls below a predefined threshold</w:t>
+      </w:r>
+      <w:r>
+        <w:t xml:space="preserve"> </w:t>
+      </w:r>
+      <w:r>
+        <w:t xml:space="preserve">which </w:t>
+      </w:r>
+      <w:r>
+        <w:t>often set at the 10th percentile of historical returns or a fixed percentage drop, such as −10%</w:t>
+      </w:r>
+      <w:r>
+        <w:t xml:space="preserve"> (</w:t>
+      </w:r>
+      <w:r>
+        <w:t>Kaminsky et al., 1998</w:t>
+      </w:r>
+      <w:r>
+        <w:t>)</w:t>
+      </w:r>
+      <w:r>
+        <w:t>.</w:t>
+      </w:r>
+      <w:r>
+        <w:t xml:space="preserve"> </w:t>
+      </w:r>
+      <w:r>
+        <w:t>Nonetheless</w:t>
+      </w:r>
+      <w:r>
+        <w:t>, early warning models also extend to other types of financial crises,</w:t>
+      </w:r>
+      <w:r>
+        <w:t xml:space="preserve"> </w:t>
+      </w:r>
+      <w:r>
+        <w:t xml:space="preserve">such as currency and sovereign debt. Kaminsky and Reinhart (1999), for example, define currency crises </w:t>
+      </w:r>
+      <w:r>
+        <w:t>based on</w:t>
+      </w:r>
+      <w:r>
+        <w:t xml:space="preserve"> a sharp depreciation of the exchange rate coupled with reserve losses, using an exchange market pressure index. Bussière and Fratzscher (2006) extend this framework to sovereign debt crises by incorporating a wide range of macroeconomic variables, flagging a crisis when key thresholds are breached.</w:t>
+      </w:r>
+    </w:p>
+    <w:p>
+      <w:r>
+        <w:t>In addition, v</w:t>
+      </w:r>
+      <w:r>
+        <w:t xml:space="preserve">olatility </w:t>
+      </w:r>
+      <w:r>
+        <w:t xml:space="preserve">also </w:t>
+      </w:r>
+      <w:r>
+        <w:t>remains one of the most important indicators in crash prediction research. To flag the potential financial instability, both realized volatility (</w:t>
+      </w:r>
+      <w:r>
+        <w:t>observed historical price variability</w:t>
+      </w:r>
+      <w:r>
+        <w:t xml:space="preserve">) and </w:t>
+      </w:r>
+      <w:r>
+        <w:t>price-volatility feedback rate</w:t>
+      </w:r>
+      <w:r>
+        <w:t xml:space="preserve"> have been used </w:t>
+      </w:r>
+      <w:r>
+        <w:t>(Allaj &amp; Sanfelici, 2023)</w:t>
+      </w:r>
+      <w:r>
+        <w:t>. Pattern of increased volatility generally precede market downturns, making it useful for</w:t>
+      </w:r>
+      <w:r>
+        <w:t xml:space="preserve"> early warning system </w:t>
+      </w:r>
+      <w:r>
+        <w:t>frameworks.</w:t>
+      </w:r>
+    </w:p>
+    <w:p>
+      <w:r>
+        <w:t>Mentioning the traditional risk measures, Value-at-Risk (VaR) and Expected Shortfall (ES) are widely used as quantitative measures to assess market risk and potential losses under various conditions.</w:t>
+      </w:r>
+      <w:r>
+        <w:t xml:space="preserve"> </w:t>
+      </w:r>
+      <w:r>
+        <w:t xml:space="preserve">However, both VaR and ES forecasts often rely on models with specific distributional or structural assumptions (Allaj &amp; Sanfelici, 2023), which may not capture sudden market regime shifts, nonlinear </w:t>
+      </w:r>
+      <w:r>
+        <w:t>behaviours</w:t>
+      </w:r>
+      <w:r>
+        <w:t>. This is especially true in emerging markets, where volatility is typically higher and market dynamics are less predictable.</w:t>
+      </w:r>
+    </w:p>
+    <w:p>
+      <w:r>
+        <w:t xml:space="preserve">A </w:t>
+      </w:r>
+      <w:r>
+        <w:t xml:space="preserve">recent </w:t>
+      </w:r>
+      <w:r>
+        <w:t xml:space="preserve">study by Le (2024) examined the effectiveness of combining multiple VaR and ES forecasting models in the context of the Vietnamese stock market. The research found that </w:t>
+      </w:r>
+      <w:r>
+        <w:t>forecast combination techniques</w:t>
+      </w:r>
+      <w:r>
+        <w:t xml:space="preserve">, such as weighted averaging of outputs from different models (e.g., GARCH, CAViaR, and ES-CAViaR), </w:t>
+      </w:r>
+      <w:r>
+        <w:t>significantly improved the accuracy</w:t>
+      </w:r>
+      <w:r>
+        <w:t xml:space="preserve"> and reliability of risk forecasts, especially during periods of high market volatility. The combined models showed better </w:t>
+      </w:r>
+      <w:r>
+        <w:t>back testing</w:t>
+      </w:r>
+      <w:r>
+        <w:t xml:space="preserve"> performance and greater compliance with regulatory risk thresholds, compared to any single model </w:t>
+      </w:r>
+      <w:r>
+        <w:t>(Le, 2024)</w:t>
+      </w:r>
+      <w:r>
+        <w:t>.</w:t>
+      </w:r>
+    </w:p>
+    <w:p>
+      <w:pPr>
+        <w:pStyle w:val="Heading3"/>
+      </w:pPr>
+      <w:bookmarkStart w:id="7" w:name="_Toc203912021"/>
+      <w:r>
+        <w:t>Lags</w:t>
+      </w:r>
+      <w:bookmarkEnd w:id="7"/>
+      <w:r>
+        <w:t xml:space="preserve"> Selection</w:t>
+      </w:r>
+    </w:p>
+    <w:p>
+      <w:r>
+        <w:t xml:space="preserve">In time series analysis, lags </w:t>
+      </w:r>
+      <w:r>
+        <w:t>involve using</w:t>
+      </w:r>
+      <w:r>
+        <w:t xml:space="preserve"> past </w:t>
+      </w:r>
+      <w:r>
+        <w:t>data points</w:t>
+      </w:r>
+      <w:r>
+        <w:t xml:space="preserve"> </w:t>
+      </w:r>
+      <w:r>
+        <w:t>to</w:t>
+      </w:r>
+      <w:r>
+        <w:t xml:space="preserve"> predict </w:t>
+      </w:r>
+      <w:r>
+        <w:t>the</w:t>
+      </w:r>
+      <w:r>
+        <w:t xml:space="preserve"> future values. Specifically, a lagged variable is a prior value of the same variable, shifted backward in time by a specific number of time steps. The purpose of </w:t>
+      </w:r>
+      <w:r>
+        <w:t xml:space="preserve">including </w:t>
+      </w:r>
+      <w:r>
+        <w:t xml:space="preserve">lags is to capture the temporal dependencies, persistence, or </w:t>
+      </w:r>
+      <w:r>
+        <w:t>self-</w:t>
+      </w:r>
+      <w:r>
+        <w:t xml:space="preserve">correlation </w:t>
+      </w:r>
+      <w:r>
+        <w:t xml:space="preserve">which commonly found </w:t>
+      </w:r>
+      <w:r>
+        <w:t xml:space="preserve">in sequential data such as </w:t>
+      </w:r>
+      <w:r>
+        <w:t>stock</w:t>
+      </w:r>
+      <w:r>
+        <w:t xml:space="preserve"> returns, volatility, or macroeconomic indicators (Box, Jenkins, &amp; Reinsel, 2008).</w:t>
+      </w:r>
+    </w:p>
+    <w:p>
+      <w:r>
+        <w:lastRenderedPageBreak/>
+        <w:t>The choice of how many</w:t>
+      </w:r>
+      <w:r>
+        <w:t xml:space="preserve"> lags</w:t>
+      </w:r>
+      <w:r>
+        <w:t xml:space="preserve"> to include directly impacts a model’s ability to capture relevant temporal dependencies. Parras-Gutiérrez et al. (2014) addressed this issue in the context of short-, medium-, and long-term time series forecasting using the L-Co-R algorithm, which incorporates a cooperative</w:t>
+      </w:r>
+      <w:r>
+        <w:t>-</w:t>
+      </w:r>
+      <w:r>
+        <w:t xml:space="preserve">competitive evolutionary strategy to automatically select appropriate lags. Their approach revealed that lag structures </w:t>
+      </w:r>
+      <w:r>
+        <w:t>reflect</w:t>
+      </w:r>
+      <w:r>
+        <w:t xml:space="preserve"> a broader challenge in time series </w:t>
       </w:r>
       <w:r>
         <w:t>modelling</w:t>
       </w:r>
       <w:r>
-        <w:t xml:space="preserve"> strategy that balances predictive accuracy with broader temporal awareness.</w:t>
+        <w:t>: too few lags may underfit, missing important dependencies, while too many lags may lead to overfitting or increased computational complexity. The study emphasizes that adaptive or data-driven lag selection methods, such as genetic algorithms or information-theoretic criteria (e.g., AIC, BIC), can enhance model generalizability.</w:t>
       </w:r>
     </w:p>
     <w:p>
       <w:pPr>
         <w:pStyle w:val="Heading3"/>
       </w:pPr>
-      <w:r>
-        <w:t>Key Crash Indicator</w:t>
-      </w:r>
-    </w:p>
-    <w:p>
-      <w:r>
-        <w:t>Most studies operationalize a financial crash using a binary crash indicator equation, where a crash is identified based on a significant drop in asset prices or index returns over a specified time window.</w:t>
-      </w:r>
-      <w:r>
-        <w:t xml:space="preserve"> </w:t>
-      </w:r>
-      <w:r>
-        <w:t xml:space="preserve">A common method involves calculating the log return of closing prices over a fixed period (e.g., 5-day or 10-day intervals) and </w:t>
-      </w:r>
-      <w:r>
-        <w:t>labelling</w:t>
-      </w:r>
-      <w:r>
-        <w:t xml:space="preserve"> an observation as a "crash" if the return falls below a predefined threshold</w:t>
-      </w:r>
-      <w:r>
-        <w:t xml:space="preserve"> </w:t>
-      </w:r>
-      <w:r>
-        <w:t xml:space="preserve">which </w:t>
-      </w:r>
-      <w:r>
-        <w:t>often set at the 10th percentile of historical returns or a fixed percentage drop, such as −10%</w:t>
-      </w:r>
-      <w:r>
-        <w:t xml:space="preserve"> (</w:t>
-      </w:r>
-      <w:r>
-        <w:t>Kaminsky et al., 1998</w:t>
-      </w:r>
-      <w:r>
-        <w:t>)</w:t>
+      <w:bookmarkStart w:id="8" w:name="_Toc203912022"/>
+      <w:r>
+        <w:t>Rationale for Focusing on Index-Level Predictions</w:t>
+      </w:r>
+      <w:bookmarkEnd w:id="8"/>
+    </w:p>
+    <w:p>
+      <w:r>
+        <w:t xml:space="preserve">Index-level models offer several advantages, including aggregation benefits that help reduce noise and </w:t>
+      </w:r>
+      <w:r>
+        <w:t>unexpected</w:t>
+      </w:r>
+      <w:r>
+        <w:t xml:space="preserve"> shocks from individual stocks. </w:t>
+      </w:r>
+      <w:r>
+        <w:t>According to Park et al. (2024), the research</w:t>
+      </w:r>
+      <w:r>
+        <w:t xml:space="preserve"> has shown that top-down index forecasts tend to be more accurate and informative than bottom-up aggregation of individual stock predictions, particularly for systemic risk assessmen</w:t>
+      </w:r>
+      <w:r>
+        <w:t>t</w:t>
+      </w:r>
+      <w:r>
+        <w:t xml:space="preserve">. By concentrating on index-level sentiment and market volatility, the model can better capture macro-level signals that reflect </w:t>
+      </w:r>
+      <w:r>
+        <w:t>wide-range</w:t>
+      </w:r>
+      <w:r>
+        <w:t xml:space="preserve"> market conditions</w:t>
+      </w:r>
+      <w:r>
+        <w:t xml:space="preserve"> (Park et al., 2024)</w:t>
       </w:r>
       <w:r>
         <w:t>.</w:t>
       </w:r>
-      <w:r>
-        <w:t xml:space="preserve"> </w:t>
-      </w:r>
-      <w:r>
-        <w:t>Nonetheless</w:t>
-      </w:r>
-      <w:r>
-        <w:t>, early warning models also extend to other types of financial crises,</w:t>
-      </w:r>
-      <w:r>
-        <w:t xml:space="preserve"> </w:t>
-      </w:r>
-      <w:r>
-        <w:t xml:space="preserve">such as currency and sovereign debt. Kaminsky and Reinhart (1999), for example, define currency crises </w:t>
-      </w:r>
-      <w:r>
-        <w:t>based on</w:t>
-      </w:r>
-      <w:r>
-        <w:t xml:space="preserve"> a sharp depreciation of the exchange rate coupled with reserve losses, using an exchange market pressure index. </w:t>
-      </w:r>
-      <w:proofErr w:type="spellStart"/>
-      <w:r>
-        <w:t>Bussière</w:t>
-      </w:r>
-      <w:proofErr w:type="spellEnd"/>
-      <w:r>
-        <w:t xml:space="preserve"> and Fratzscher (2006) extend this framework to sovereign debt crises by incorporating a wide range of macroeconomic variables, flagging a crisis when key thresholds are breached.</w:t>
-      </w:r>
-    </w:p>
-    <w:p>
-      <w:r>
-        <w:t>Volatility remains one of the most important indicators in crash prediction research. To flag the potential financial instability, both realized volatility (</w:t>
-      </w:r>
-      <w:r>
-        <w:t>observed historical price variability</w:t>
-      </w:r>
-      <w:r>
-        <w:t xml:space="preserve">) and </w:t>
-      </w:r>
-      <w:r>
-        <w:t>price-volatility feedback rate</w:t>
-      </w:r>
-      <w:r>
-        <w:t xml:space="preserve"> have been used </w:t>
-      </w:r>
-      <w:r>
-        <w:t>(Allaj &amp; Sanfelici, 2023)</w:t>
-      </w:r>
-      <w:r>
-        <w:t>. Pattern of increased volatility generally precede market downturns, making it useful for EWS frameworks.</w:t>
-      </w:r>
-    </w:p>
-    <w:p>
-      <w:r>
-        <w:t>Mentioning the traditional risk measures, Value-at-Risk (VaR) and Expected Shortfall (ES) are widely used as quantitative measures to assess market risk and potential losses under various conditions.</w:t>
-      </w:r>
-      <w:r>
-        <w:t xml:space="preserve"> </w:t>
-      </w:r>
-      <w:r>
-        <w:t xml:space="preserve">However, both VaR and ES forecasts often rely on models with specific distributional or structural assumptions (Allaj &amp; Sanfelici, 2023), which may not capture sudden market regime shifts, nonlinear </w:t>
-      </w:r>
-      <w:r>
-        <w:t>behaviours</w:t>
-      </w:r>
-      <w:r>
-        <w:t>. This is especially true in emerging markets, where volatility is typically higher and market dynamics are less predictable.</w:t>
-      </w:r>
-    </w:p>
-    <w:p>
-      <w:r>
-        <w:t xml:space="preserve">A </w:t>
-      </w:r>
-      <w:r>
-        <w:t xml:space="preserve">recent </w:t>
-      </w:r>
-      <w:r>
-        <w:t xml:space="preserve">study by Le (2024) examined the effectiveness of combining multiple VaR and ES forecasting models in the context of the Vietnamese stock market. The research found that </w:t>
-      </w:r>
-      <w:r>
-        <w:t>forecast combination techniques</w:t>
-      </w:r>
-      <w:r>
-        <w:t xml:space="preserve">, such as weighted averaging of outputs from different models (e.g., GARCH, CAViaR, and ES-CAViaR), </w:t>
-      </w:r>
-      <w:r>
-        <w:t>significantly improved the accuracy</w:t>
-      </w:r>
-      <w:r>
-        <w:t xml:space="preserve"> and reliability of risk forecasts, especially during periods of high market volatility. The combined models showed better </w:t>
-      </w:r>
-      <w:r>
-        <w:t>back testing</w:t>
-      </w:r>
-      <w:r>
-        <w:t xml:space="preserve"> performance and greater compliance with regulatory risk thresholds, compared to any single model </w:t>
-      </w:r>
-      <w:r>
-        <w:t>(Le, 2024)</w:t>
-      </w:r>
-      <w:r>
-        <w:t>.</w:t>
-      </w:r>
-    </w:p>
-    <w:p>
-      <w:pPr>
-        <w:pStyle w:val="Heading3"/>
-      </w:pPr>
-      <w:r>
-        <w:t>Lags</w:t>
-      </w:r>
-    </w:p>
-    <w:p>
-      <w:r>
-        <w:t>In time series analysis, lags refer to the use of past observations as predictors of future values. Specifically, a lagged variable is a prior value of the same variable, shifted backward in time by a specific number of time steps. The purpose of incorporating lags is to capture the temporal dependencies, persistence, or autocorrelation that often exist in sequential data such as financial returns, volatility, or macroeconomic indicators (Box, Jenkins, &amp; Reinsel, 2008).</w:t>
-      </w:r>
-    </w:p>
-    <w:p>
-      <w:r>
-        <w:lastRenderedPageBreak/>
-        <w:t>The choice of how many past observations (lags) to include directly impacts a model’s ability to capture relevant temporal dependencies. Parras-Gutiérrez et al. (2014) addressed this issue in the context of short-, medium-, and long-term time series forecasting using the L-Co-R algorithm, which incorporates a cooperative</w:t>
-      </w:r>
-      <w:r>
-        <w:t>-</w:t>
-      </w:r>
-      <w:r>
-        <w:t xml:space="preserve">competitive evolutionary strategy to automatically select appropriate lags. Their approach revealed that lag structures </w:t>
-      </w:r>
-      <w:r>
-        <w:t>reflect</w:t>
-      </w:r>
-      <w:r>
-        <w:t xml:space="preserve"> a broader challenge in time series </w:t>
-      </w:r>
-      <w:r>
-        <w:t>modelling</w:t>
-      </w:r>
-      <w:r>
-        <w:t>: too few lags may underfit, missing important dependencies, while too many lags may lead to overfitting or increased computational complexity. The study emphasizes that adaptive or data-driven lag selection methods, such as genetic algorithms or information-theoretic criteria (e.g., AIC, BIC), can enhance model generalizability.</w:t>
-      </w:r>
-    </w:p>
-    <w:p>
-      <w:pPr>
-        <w:pStyle w:val="Heading3"/>
-      </w:pPr>
-      <w:r>
-        <w:t>Rationale for Focusing on Index-Level Predictions</w:t>
-      </w:r>
-    </w:p>
-    <w:p>
-      <w:r>
-        <w:t xml:space="preserve">Index-level models offer several advantages, including aggregation benefits that help reduce noise and </w:t>
-      </w:r>
-      <w:r>
-        <w:t>unexpected</w:t>
-      </w:r>
-      <w:r>
-        <w:t xml:space="preserve"> shocks from individual stocks (Park et al., 2024). Research has shown that top-down index forecasts tend to be more accurate and informative than bottom-up aggregation of individual stock predictions, particularly for systemic risk assessment (Park et al., 2024). By concentrating on index-level sentiment and market volatility, the model can better capture macro-level signals that reflect broader market conditions.</w:t>
-      </w:r>
     </w:p>
     <w:p>
       <w:pPr>
         <w:pStyle w:val="Heading2"/>
       </w:pPr>
+      <w:bookmarkStart w:id="9" w:name="_Toc203912023"/>
       <w:r>
         <w:t>Research Objectives</w:t>
       </w:r>
+      <w:bookmarkEnd w:id="9"/>
     </w:p>
     <w:p>
       <w:r>
@@ -1635,7 +2930,7 @@
         <w:t>To develop a dynamic modelling framework</w:t>
       </w:r>
       <w:r>
-        <w:t>, incorporating features such as time-varying thresholds and regime-switching mechanisms, to capture the evolving relationship between sentiment-driven and market-based volatility indicators.</w:t>
+        <w:t xml:space="preserve"> to capture the evolving relationship between sentiment-driven and market-based volatility indicators.</w:t>
       </w:r>
     </w:p>
     <w:p>
@@ -1650,7 +2945,13 @@
         <w:t>To evaluate and compare</w:t>
       </w:r>
       <w:r>
-        <w:t xml:space="preserve"> the predictive performance of the proposed dynamic EWS against traditional static statistical models, with a particular focus on assessing the added value of sentiment-based inputs.</w:t>
+        <w:t xml:space="preserve"> the predictive performance of the proposed dynamic </w:t>
+      </w:r>
+      <w:r>
+        <w:t>early warning system</w:t>
+      </w:r>
+      <w:r>
+        <w:t xml:space="preserve"> against traditional static statistical models, with a particular focus on assessing the added value of sentiment-based inputs.</w:t>
       </w:r>
     </w:p>
     <w:p>
@@ -1675,9 +2976,11 @@
       <w:pPr>
         <w:pStyle w:val="Heading2"/>
       </w:pPr>
+      <w:bookmarkStart w:id="10" w:name="_Toc203912024"/>
       <w:r>
         <w:t>Research Questions</w:t>
       </w:r>
+      <w:bookmarkEnd w:id="10"/>
     </w:p>
     <w:p>
       <w:r>
@@ -1705,7 +3008,7 @@
         </w:numPr>
       </w:pPr>
       <w:r>
-        <w:t>Can a dynamic early warning system (EWS) outperform traditional static models in predicting financial market crashes?</w:t>
+        <w:t>Can a dynamic early warning system outperform traditional static models in predicting financial market crashes?</w:t>
       </w:r>
     </w:p>
     <w:p>
@@ -1730,7 +3033,13 @@
       </w:pPr>
       <w:r>
         <w:lastRenderedPageBreak/>
-        <w:t>Is the proposed dynamic EWS model robust and generalizable across different market conditions and historical crisis periods?</w:t>
+        <w:t xml:space="preserve">Is the proposed dynamic </w:t>
+      </w:r>
+      <w:r>
+        <w:t>early warning system</w:t>
+      </w:r>
+      <w:r>
+        <w:t xml:space="preserve"> model robust and generalizable across different market conditions and historical crisis periods?</w:t>
       </w:r>
     </w:p>
     <w:p/>
@@ -1760,21 +3069,25 @@
       <w:pPr>
         <w:pStyle w:val="Heading1"/>
       </w:pPr>
+      <w:bookmarkStart w:id="11" w:name="_Toc203912025"/>
       <w:r>
         <w:lastRenderedPageBreak/>
         <w:t>Design and Implementation</w:t>
       </w:r>
+      <w:bookmarkEnd w:id="11"/>
     </w:p>
     <w:p>
       <w:pPr>
         <w:pStyle w:val="Heading2"/>
       </w:pPr>
+      <w:bookmarkStart w:id="12" w:name="_Toc203912026"/>
       <w:r>
         <w:t>Data Collection and Prep</w:t>
       </w:r>
       <w:r>
         <w:t>rocessing</w:t>
       </w:r>
+      <w:bookmarkEnd w:id="12"/>
     </w:p>
     <w:p>
       <w:r>
@@ -1812,9 +3125,11 @@
       <w:pPr>
         <w:pStyle w:val="Heading3"/>
       </w:pPr>
+      <w:bookmarkStart w:id="13" w:name="_Toc203912027"/>
       <w:r>
         <w:t>Dataset Structure and Columns</w:t>
       </w:r>
+      <w:bookmarkEnd w:id="13"/>
     </w:p>
     <w:p>
       <w:r>
@@ -1882,30 +3197,20 @@
       <w:pPr>
         <w:pStyle w:val="Heading3"/>
       </w:pPr>
+      <w:bookmarkStart w:id="14" w:name="_Toc203912028"/>
       <w:r>
         <w:t>Labelling Crash Events</w:t>
       </w:r>
-    </w:p>
-    <w:p>
-      <w:r>
-        <w:t xml:space="preserve">To identify potential future market crashes within the dataset, we introduce a </w:t>
-      </w:r>
-      <w:r>
-        <w:t>labelling</w:t>
-      </w:r>
-      <w:r>
-        <w:t xml:space="preserve"> method that flags whether a significant drop in the S&amp;P 500 closing price occurs within a defined future period. This approach allows us to create a binary target variable indicating the presence or absence of a market crash after a given trading day.</w:t>
-      </w:r>
-    </w:p>
-    <w:p>
-      <w:r>
-        <w:t xml:space="preserve">The key parameters in this </w:t>
-      </w:r>
-      <w:r>
-        <w:t>labelling</w:t>
-      </w:r>
-      <w:r>
-        <w:t xml:space="preserve"> process are:</w:t>
+      <w:bookmarkEnd w:id="14"/>
+    </w:p>
+    <w:p>
+      <w:r>
+        <w:t>To identify potential future market crashes within the dataset, we introduce a labelling method that flags whether a significant drop in the S&amp;P 500 closing price occurs within a defined future period. This approach allows us to create a binary target variable indicating the presence or absence of a market crash after a given trading day.</w:t>
+      </w:r>
+    </w:p>
+    <w:p>
+      <w:r>
+        <w:t>The key parameters in this labelling process are:</w:t>
       </w:r>
     </w:p>
     <w:p>
@@ -1948,10 +3253,12 @@
       <w:pPr>
         <w:pStyle w:val="Heading3"/>
       </w:pPr>
+      <w:bookmarkStart w:id="15" w:name="_Toc203912029"/>
       <w:r>
         <w:lastRenderedPageBreak/>
         <w:t>Handling Class Imbalance</w:t>
       </w:r>
+      <w:bookmarkEnd w:id="15"/>
     </w:p>
     <w:p>
       <w:r>
@@ -1988,32 +3295,26 @@
         <w:t xml:space="preserve"> </w:t>
       </w:r>
       <w:r>
-        <w:t>(</w:t>
-      </w:r>
-      <w:proofErr w:type="spellStart"/>
-      <w:r>
-        <w:t>Budhidharma</w:t>
-      </w:r>
-      <w:proofErr w:type="spellEnd"/>
-      <w:r>
-        <w:t xml:space="preserve"> et al., 2023)</w:t>
+        <w:t>(Budhidharma et al., 2023)</w:t>
       </w:r>
       <w:r>
         <w:t>.</w:t>
       </w:r>
     </w:p>
     <w:p>
+      <w:r>
+        <w:t>In addition, there is a temporal skew in the distribution of crash events. Of the 807 total crash instances, 539 (66.79%) occurred before 2022, while 268 crashes were recorded after 2022. This is particularly significant given that the post-2022 period still accounts for 41.37% of the data (7,912 out of 19,127 observations). The lower frequency of crash labels in more recent data poses a challenge for time-based evaluation methods such as rolling or train-on-past/test-on-future splits, as test sets drawn from the post-2022 period may contain no crash events at all. This can lead to undefined performance metrics (e.g., AUC) and biased assessments of model performance. To address this issue and ensure valid evaluation, we carefully adjust the train-test split to guarantee that the test set contains at least some instances of the minority class.</w:t>
+      </w:r>
+    </w:p>
+    <w:p>
       <w:pPr>
         <w:pStyle w:val="Heading3"/>
       </w:pPr>
-      <w:r>
-        <w:t xml:space="preserve">Custom Sentiment Scoring using </w:t>
-      </w:r>
-      <w:proofErr w:type="spellStart"/>
-      <w:r>
-        <w:t>FinBERT</w:t>
-      </w:r>
-      <w:proofErr w:type="spellEnd"/>
+      <w:bookmarkStart w:id="16" w:name="_Toc203912030"/>
+      <w:r>
+        <w:t>Custom Sentiment Scoring using FinBERT</w:t>
+      </w:r>
+      <w:bookmarkEnd w:id="16"/>
     </w:p>
     <w:p>
       <w:pPr>
@@ -2025,35 +3326,7 @@
         <w:rPr>
           <w:lang w:val="en-US"/>
         </w:rPr>
-        <w:t xml:space="preserve">To quantify the sentiment expressed in financial news headlines, we employ a custom sentiment score derived from the </w:t>
-      </w:r>
-      <w:proofErr w:type="spellStart"/>
-      <w:r>
-        <w:rPr>
-          <w:lang w:val="en-US"/>
-        </w:rPr>
-        <w:t>FinBERT</w:t>
-      </w:r>
-      <w:proofErr w:type="spellEnd"/>
-      <w:r>
-        <w:rPr>
-          <w:lang w:val="en-US"/>
-        </w:rPr>
-        <w:t xml:space="preserve"> model's output probabilities. </w:t>
-      </w:r>
-      <w:proofErr w:type="spellStart"/>
-      <w:r>
-        <w:rPr>
-          <w:lang w:val="en-US"/>
-        </w:rPr>
-        <w:t>FinBERT</w:t>
-      </w:r>
-      <w:proofErr w:type="spellEnd"/>
-      <w:r>
-        <w:rPr>
-          <w:lang w:val="en-US"/>
-        </w:rPr>
-        <w:t xml:space="preserve"> classifies each input text into three sentiment categories: negative,</w:t>
+        <w:t>To quantify the sentiment expressed in financial news headlines, we employ a custom sentiment score derived from the FinBERT model's output probabilities. FinBERT classifies each input text into three sentiment categories: negative,</w:t>
       </w:r>
       <w:r>
         <w:rPr>
@@ -2278,14 +3551,7 @@
                   <w:rFonts w:ascii="Cambria Math" w:hAnsi="Cambria Math"/>
                   <w:lang w:val="en-US"/>
                 </w:rPr>
-                <m:t>+</m:t>
-              </m:r>
-              <m:r>
-                <w:rPr>
-                  <w:rFonts w:ascii="Cambria Math" w:hAnsi="Cambria Math"/>
-                  <w:lang w:val="en-US"/>
-                </w:rPr>
-                <m:t xml:space="preserve"> </m:t>
+                <m:t xml:space="preserve">+ </m:t>
               </m:r>
               <m:sSubSup>
                 <m:sSubSupPr>
@@ -2759,13 +4025,7 @@
         <w:rPr>
           <w:lang w:val="en-US"/>
         </w:rPr>
-        <w:t xml:space="preserve"> </w:t>
-      </w:r>
-      <w:r>
-        <w:rPr>
-          <w:lang w:val="en-US"/>
-        </w:rPr>
-        <w:t>being classified as positive</w:t>
+        <w:t xml:space="preserve"> being classified as positive</w:t>
       </w:r>
       <w:r>
         <w:rPr>
@@ -3173,6 +4433,7 @@
         <w:rPr>
           <w:lang w:val="en-US"/>
         </w:rPr>
+        <w:lastRenderedPageBreak/>
         <w:t>T</w:t>
       </w:r>
       <w:r>
@@ -3664,12 +4925,774 @@
     </w:p>
     <w:p>
       <w:pPr>
+        <w:pStyle w:val="Heading3"/>
+        <w:rPr>
+          <w:lang w:val="en-US"/>
+        </w:rPr>
+      </w:pPr>
+      <w:r>
+        <w:rPr>
+          <w:lang w:val="en-US"/>
+        </w:rPr>
+        <w:t>VaR and ES Features</w:t>
+      </w:r>
+    </w:p>
+    <w:p>
+      <w:pPr>
+        <w:rPr>
+          <w:lang w:val="en-US"/>
+        </w:rPr>
+      </w:pPr>
+      <w:r>
+        <w:rPr>
+          <w:lang w:val="en-US"/>
+        </w:rPr>
+        <w:t xml:space="preserve">To enrich the model with forward-looking risk measures, we incorporate parametric Value-at-Risk (VaR) and Expected Shortfall (ES) as additional features. These measures are computed under the assumption of normally distributed returns using a rolling window approach. For each window length </w:t>
+      </w:r>
+      <m:oMath>
+        <m:r>
+          <w:rPr>
+            <w:rFonts w:ascii="Cambria Math" w:hAnsi="Cambria Math"/>
+            <w:lang w:val="en-US"/>
+          </w:rPr>
+          <m:t>n</m:t>
+        </m:r>
+      </m:oMath>
+      <w:r>
+        <w:rPr>
+          <w:lang w:val="en-US"/>
+        </w:rPr>
+        <w:t xml:space="preserve">, </w:t>
+      </w:r>
+      <w:r>
+        <w:rPr>
+          <w:lang w:val="en-US"/>
+        </w:rPr>
+        <w:t>and standard deviation</w:t>
+      </w:r>
+      <w:r>
+        <w:rPr>
+          <w:lang w:val="en-US"/>
+        </w:rPr>
+        <w:t xml:space="preserve"> </w:t>
+      </w:r>
+      <w:r>
+        <w:rPr>
+          <w:lang w:val="en-US"/>
+        </w:rPr>
+        <w:t>of</w:t>
+      </w:r>
+      <w:r>
+        <w:rPr>
+          <w:lang w:val="en-US"/>
+        </w:rPr>
+        <w:t xml:space="preserve"> </w:t>
+      </w:r>
+      <m:oMath>
+        <m:sSub>
+          <m:sSubPr>
+            <m:ctrlPr>
+              <w:rPr>
+                <w:rFonts w:ascii="Cambria Math" w:hAnsi="Cambria Math"/>
+                <w:i/>
+                <w:lang w:val="en-US"/>
+              </w:rPr>
+            </m:ctrlPr>
+          </m:sSubPr>
+          <m:e>
+            <m:r>
+              <w:rPr>
+                <w:rFonts w:ascii="Cambria Math" w:hAnsi="Cambria Math"/>
+                <w:lang w:val="en-US"/>
+              </w:rPr>
+              <m:t>σ</m:t>
+            </m:r>
+          </m:e>
+          <m:sub>
+            <m:r>
+              <w:rPr>
+                <w:rFonts w:ascii="Cambria Math" w:hAnsi="Cambria Math"/>
+                <w:lang w:val="en-US"/>
+              </w:rPr>
+              <m:t>t</m:t>
+            </m:r>
+          </m:sub>
+        </m:sSub>
+      </m:oMath>
+      <w:r>
+        <w:rPr>
+          <w:lang w:val="en-US"/>
+        </w:rPr>
+        <w:t xml:space="preserve">daily returns are calculated. The one-day VaR at confidence level </w:t>
+      </w:r>
+      <m:oMath>
+        <m:r>
+          <w:rPr>
+            <w:rFonts w:ascii="Cambria Math" w:hAnsi="Cambria Math"/>
+            <w:lang w:val="en-US"/>
+          </w:rPr>
+          <m:t>α</m:t>
+        </m:r>
+      </m:oMath>
+      <w:r>
+        <w:rPr>
+          <w:lang w:val="en-US"/>
+        </w:rPr>
+        <w:t xml:space="preserve"> </w:t>
+      </w:r>
+      <w:r>
+        <w:rPr>
+          <w:lang w:val="en-US"/>
+        </w:rPr>
+        <w:t>is given by:</w:t>
+      </w:r>
+    </w:p>
+    <w:p>
+      <w:pPr>
+        <w:rPr>
+          <w:lang w:val="en-US"/>
+        </w:rPr>
+      </w:pPr>
+      <m:oMathPara>
+        <m:oMath>
+          <m:sSubSup>
+            <m:sSubSupPr>
+              <m:ctrlPr>
+                <w:rPr>
+                  <w:rFonts w:ascii="Cambria Math" w:hAnsi="Cambria Math"/>
+                  <w:i/>
+                  <w:lang w:val="en-US"/>
+                </w:rPr>
+              </m:ctrlPr>
+            </m:sSubSupPr>
+            <m:e>
+              <m:r>
+                <w:rPr>
+                  <w:rFonts w:ascii="Cambria Math" w:hAnsi="Cambria Math"/>
+                  <w:lang w:val="en-US"/>
+                </w:rPr>
+                <m:t>VaR</m:t>
+              </m:r>
+            </m:e>
+            <m:sub>
+              <m:r>
+                <w:rPr>
+                  <w:rFonts w:ascii="Cambria Math" w:hAnsi="Cambria Math"/>
+                  <w:lang w:val="en-US"/>
+                </w:rPr>
+                <m:t>t</m:t>
+              </m:r>
+            </m:sub>
+            <m:sup>
+              <m:r>
+                <w:rPr>
+                  <w:rFonts w:ascii="Cambria Math" w:hAnsi="Cambria Math"/>
+                  <w:lang w:val="en-US"/>
+                </w:rPr>
+                <m:t>(n)</m:t>
+              </m:r>
+            </m:sup>
+          </m:sSubSup>
+          <m:r>
+            <w:rPr>
+              <w:rFonts w:ascii="Cambria Math" w:hAnsi="Cambria Math"/>
+              <w:lang w:val="en-US"/>
+            </w:rPr>
+            <m:t>= -(</m:t>
+          </m:r>
+          <m:sSub>
+            <m:sSubPr>
+              <m:ctrlPr>
+                <w:rPr>
+                  <w:rFonts w:ascii="Cambria Math" w:hAnsi="Cambria Math"/>
+                  <w:i/>
+                  <w:lang w:val="en-US"/>
+                </w:rPr>
+              </m:ctrlPr>
+            </m:sSubPr>
+            <m:e>
+              <m:r>
+                <w:rPr>
+                  <w:rFonts w:ascii="Cambria Math" w:hAnsi="Cambria Math"/>
+                  <w:lang w:val="en-US"/>
+                </w:rPr>
+                <m:t>μ</m:t>
+              </m:r>
+            </m:e>
+            <m:sub>
+              <m:r>
+                <w:rPr>
+                  <w:rFonts w:ascii="Cambria Math" w:hAnsi="Cambria Math"/>
+                  <w:lang w:val="en-US"/>
+                </w:rPr>
+                <m:t>t</m:t>
+              </m:r>
+            </m:sub>
+          </m:sSub>
+          <m:r>
+            <w:rPr>
+              <w:rFonts w:ascii="Cambria Math" w:hAnsi="Cambria Math"/>
+              <w:lang w:val="en-US"/>
+            </w:rPr>
+            <m:t>+</m:t>
+          </m:r>
+          <m:sSub>
+            <m:sSubPr>
+              <m:ctrlPr>
+                <w:rPr>
+                  <w:rFonts w:ascii="Cambria Math" w:hAnsi="Cambria Math"/>
+                  <w:i/>
+                  <w:lang w:val="en-US"/>
+                </w:rPr>
+              </m:ctrlPr>
+            </m:sSubPr>
+            <m:e>
+              <m:r>
+                <w:rPr>
+                  <w:rFonts w:ascii="Cambria Math" w:hAnsi="Cambria Math"/>
+                  <w:lang w:val="en-US"/>
+                </w:rPr>
+                <m:t>z</m:t>
+              </m:r>
+            </m:e>
+            <m:sub>
+              <m:r>
+                <w:rPr>
+                  <w:rFonts w:ascii="Cambria Math" w:hAnsi="Cambria Math"/>
+                  <w:lang w:val="en-US"/>
+                </w:rPr>
+                <m:t>α</m:t>
+              </m:r>
+            </m:sub>
+          </m:sSub>
+          <m:r>
+            <w:rPr>
+              <w:rFonts w:ascii="Cambria Math" w:hAnsi="Cambria Math"/>
+              <w:lang w:val="en-US"/>
+            </w:rPr>
+            <m:t>∙</m:t>
+          </m:r>
+          <m:sSub>
+            <m:sSubPr>
+              <m:ctrlPr>
+                <w:rPr>
+                  <w:rFonts w:ascii="Cambria Math" w:hAnsi="Cambria Math"/>
+                  <w:i/>
+                  <w:lang w:val="en-US"/>
+                </w:rPr>
+              </m:ctrlPr>
+            </m:sSubPr>
+            <m:e>
+              <m:r>
+                <w:rPr>
+                  <w:rFonts w:ascii="Cambria Math" w:hAnsi="Cambria Math"/>
+                  <w:lang w:val="en-US"/>
+                </w:rPr>
+                <m:t>σ</m:t>
+              </m:r>
+            </m:e>
+            <m:sub>
+              <m:r>
+                <w:rPr>
+                  <w:rFonts w:ascii="Cambria Math" w:hAnsi="Cambria Math"/>
+                  <w:lang w:val="en-US"/>
+                </w:rPr>
+                <m:t>t</m:t>
+              </m:r>
+            </m:sub>
+          </m:sSub>
+          <m:r>
+            <w:rPr>
+              <w:rFonts w:ascii="Cambria Math" w:hAnsi="Cambria Math"/>
+              <w:lang w:val="en-US"/>
+            </w:rPr>
+            <m:t>)</m:t>
+          </m:r>
+        </m:oMath>
+      </m:oMathPara>
+    </w:p>
+    <w:p>
+      <w:pPr>
+        <w:rPr>
+          <w:lang w:val="en-US"/>
+        </w:rPr>
+      </w:pPr>
+      <w:r>
+        <w:rPr>
+          <w:lang w:val="en-US"/>
+        </w:rPr>
+        <w:t>where</w:t>
+      </w:r>
+      <w:r>
+        <w:rPr>
+          <w:lang w:val="en-US"/>
+        </w:rPr>
+        <w:t xml:space="preserve"> </w:t>
+      </w:r>
+      <m:oMath>
+        <m:sSub>
+          <m:sSubPr>
+            <m:ctrlPr>
+              <w:rPr>
+                <w:rFonts w:ascii="Cambria Math" w:hAnsi="Cambria Math"/>
+                <w:i/>
+                <w:lang w:val="en-US"/>
+              </w:rPr>
+            </m:ctrlPr>
+          </m:sSubPr>
+          <m:e>
+            <m:r>
+              <w:rPr>
+                <w:rFonts w:ascii="Cambria Math" w:hAnsi="Cambria Math"/>
+                <w:lang w:val="en-US"/>
+              </w:rPr>
+              <m:t>z</m:t>
+            </m:r>
+          </m:e>
+          <m:sub>
+            <m:r>
+              <w:rPr>
+                <w:rFonts w:ascii="Cambria Math" w:hAnsi="Cambria Math"/>
+                <w:lang w:val="en-US"/>
+              </w:rPr>
+              <m:t>α</m:t>
+            </m:r>
+          </m:sub>
+        </m:sSub>
+      </m:oMath>
+      <w:r>
+        <w:rPr>
+          <w:lang w:val="en-US"/>
+        </w:rPr>
+        <w:t xml:space="preserve"> is the z-score corresponding to the confidence level </w:t>
+      </w:r>
+      <m:oMath>
+        <m:r>
+          <w:rPr>
+            <w:rFonts w:ascii="Cambria Math" w:hAnsi="Cambria Math"/>
+            <w:lang w:val="en-US"/>
+          </w:rPr>
+          <m:t>α</m:t>
+        </m:r>
+      </m:oMath>
+      <w:r>
+        <w:rPr>
+          <w:lang w:val="en-US"/>
+        </w:rPr>
+        <w:t xml:space="preserve"> </w:t>
+      </w:r>
+      <w:r>
+        <w:rPr>
+          <w:lang w:val="en-US"/>
+        </w:rPr>
+        <w:t>(e.g.,</w:t>
+      </w:r>
+      <w:r>
+        <w:rPr>
+          <w:lang w:val="en-US"/>
+        </w:rPr>
+        <w:t xml:space="preserve"> </w:t>
+      </w:r>
+      <m:oMath>
+        <m:sSub>
+          <m:sSubPr>
+            <m:ctrlPr>
+              <w:rPr>
+                <w:rFonts w:ascii="Cambria Math" w:hAnsi="Cambria Math"/>
+                <w:i/>
+                <w:lang w:val="en-US"/>
+              </w:rPr>
+            </m:ctrlPr>
+          </m:sSubPr>
+          <m:e>
+            <m:r>
+              <w:rPr>
+                <w:rFonts w:ascii="Cambria Math" w:hAnsi="Cambria Math"/>
+                <w:lang w:val="en-US"/>
+              </w:rPr>
+              <m:t>z</m:t>
+            </m:r>
+          </m:e>
+          <m:sub>
+            <m:r>
+              <w:rPr>
+                <w:rFonts w:ascii="Cambria Math" w:hAnsi="Cambria Math"/>
+                <w:lang w:val="en-US"/>
+              </w:rPr>
+              <m:t>0.05</m:t>
+            </m:r>
+          </m:sub>
+        </m:sSub>
+      </m:oMath>
+      <w:r>
+        <w:rPr>
+          <w:lang w:val="en-US"/>
+        </w:rPr>
+        <w:t xml:space="preserve"> ≈</w:t>
+      </w:r>
+      <w:r>
+        <w:rPr>
+          <w:lang w:val="en-US"/>
+        </w:rPr>
+        <w:t xml:space="preserve"> </w:t>
+      </w:r>
+      <w:r>
+        <w:rPr>
+          <w:lang w:val="en-US"/>
+        </w:rPr>
+        <w:t>1.64</w:t>
+      </w:r>
+      <w:r>
+        <w:rPr>
+          <w:lang w:val="en-US"/>
+        </w:rPr>
+        <w:t xml:space="preserve"> </w:t>
+      </w:r>
+      <w:r>
+        <w:rPr>
+          <w:lang w:val="en-US"/>
+        </w:rPr>
+        <w:t>for 95% confidence). The corresponding Expected Shortfall (ES), which estimates the expected loss conditional on the loss exceeding the VaR threshold, is computed as:</w:t>
+      </w:r>
+    </w:p>
+    <w:p>
+      <w:pPr>
+        <w:rPr>
+          <w:lang w:val="en-US"/>
+        </w:rPr>
+      </w:pPr>
+      <m:oMathPara>
+        <m:oMath>
+          <m:sSubSup>
+            <m:sSubSupPr>
+              <m:ctrlPr>
+                <w:rPr>
+                  <w:rFonts w:ascii="Cambria Math" w:hAnsi="Cambria Math"/>
+                  <w:i/>
+                  <w:lang w:val="en-US"/>
+                </w:rPr>
+              </m:ctrlPr>
+            </m:sSubSupPr>
+            <m:e>
+              <m:r>
+                <w:rPr>
+                  <w:rFonts w:ascii="Cambria Math" w:hAnsi="Cambria Math"/>
+                  <w:lang w:val="en-US"/>
+                </w:rPr>
+                <m:t>ES</m:t>
+              </m:r>
+            </m:e>
+            <m:sub>
+              <m:r>
+                <w:rPr>
+                  <w:rFonts w:ascii="Cambria Math" w:hAnsi="Cambria Math"/>
+                  <w:lang w:val="en-US"/>
+                </w:rPr>
+                <m:t>t</m:t>
+              </m:r>
+            </m:sub>
+            <m:sup>
+              <m:r>
+                <w:rPr>
+                  <w:rFonts w:ascii="Cambria Math" w:hAnsi="Cambria Math"/>
+                  <w:lang w:val="en-US"/>
+                </w:rPr>
+                <m:t>(n)</m:t>
+              </m:r>
+            </m:sup>
+          </m:sSubSup>
+          <m:r>
+            <w:rPr>
+              <w:rFonts w:ascii="Cambria Math" w:hAnsi="Cambria Math"/>
+              <w:lang w:val="en-US"/>
+            </w:rPr>
+            <m:t xml:space="preserve">= </m:t>
+          </m:r>
+          <m:r>
+            <w:rPr>
+              <w:rFonts w:ascii="Cambria Math" w:hAnsi="Cambria Math"/>
+              <w:lang w:val="en-US"/>
+            </w:rPr>
+            <m:t>-(</m:t>
+          </m:r>
+          <m:sSub>
+            <m:sSubPr>
+              <m:ctrlPr>
+                <w:rPr>
+                  <w:rFonts w:ascii="Cambria Math" w:hAnsi="Cambria Math"/>
+                  <w:i/>
+                  <w:lang w:val="en-US"/>
+                </w:rPr>
+              </m:ctrlPr>
+            </m:sSubPr>
+            <m:e>
+              <m:r>
+                <w:rPr>
+                  <w:rFonts w:ascii="Cambria Math" w:hAnsi="Cambria Math"/>
+                  <w:lang w:val="en-US"/>
+                </w:rPr>
+                <m:t>μ</m:t>
+              </m:r>
+            </m:e>
+            <m:sub>
+              <m:r>
+                <w:rPr>
+                  <w:rFonts w:ascii="Cambria Math" w:hAnsi="Cambria Math"/>
+                  <w:lang w:val="en-US"/>
+                </w:rPr>
+                <m:t>t</m:t>
+              </m:r>
+            </m:sub>
+          </m:sSub>
+          <m:r>
+            <w:rPr>
+              <w:rFonts w:ascii="Cambria Math" w:hAnsi="Cambria Math"/>
+              <w:lang w:val="en-US"/>
+            </w:rPr>
+            <m:t>+</m:t>
+          </m:r>
+          <m:sSub>
+            <m:sSubPr>
+              <m:ctrlPr>
+                <w:rPr>
+                  <w:rFonts w:ascii="Cambria Math" w:hAnsi="Cambria Math"/>
+                  <w:i/>
+                  <w:lang w:val="en-US"/>
+                </w:rPr>
+              </m:ctrlPr>
+            </m:sSubPr>
+            <m:e>
+              <m:r>
+                <w:rPr>
+                  <w:rFonts w:ascii="Cambria Math" w:hAnsi="Cambria Math"/>
+                  <w:lang w:val="en-US"/>
+                </w:rPr>
+                <m:t>σ</m:t>
+              </m:r>
+            </m:e>
+            <m:sub>
+              <m:r>
+                <w:rPr>
+                  <w:rFonts w:ascii="Cambria Math" w:hAnsi="Cambria Math"/>
+                  <w:lang w:val="en-US"/>
+                </w:rPr>
+                <m:t>t</m:t>
+              </m:r>
+            </m:sub>
+          </m:sSub>
+          <m:r>
+            <w:rPr>
+              <w:rFonts w:ascii="Cambria Math" w:hAnsi="Cambria Math"/>
+              <w:lang w:val="en-US"/>
+            </w:rPr>
+            <m:t>∙</m:t>
+          </m:r>
+          <m:f>
+            <m:fPr>
+              <m:ctrlPr>
+                <w:rPr>
+                  <w:rFonts w:ascii="Cambria Math" w:hAnsi="Cambria Math"/>
+                  <w:i/>
+                  <w:lang w:val="en-US"/>
+                </w:rPr>
+              </m:ctrlPr>
+            </m:fPr>
+            <m:num>
+              <m:r>
+                <w:rPr>
+                  <w:rFonts w:ascii="Cambria Math" w:hAnsi="Cambria Math"/>
+                  <w:lang w:val="en-US"/>
+                </w:rPr>
+                <m:t>ϕ(</m:t>
+              </m:r>
+              <m:sSub>
+                <m:sSubPr>
+                  <m:ctrlPr>
+                    <w:rPr>
+                      <w:rFonts w:ascii="Cambria Math" w:hAnsi="Cambria Math"/>
+                      <w:i/>
+                      <w:lang w:val="en-US"/>
+                    </w:rPr>
+                  </m:ctrlPr>
+                </m:sSubPr>
+                <m:e>
+                  <m:r>
+                    <w:rPr>
+                      <w:rFonts w:ascii="Cambria Math" w:hAnsi="Cambria Math"/>
+                      <w:lang w:val="en-US"/>
+                    </w:rPr>
+                    <m:t>z</m:t>
+                  </m:r>
+                </m:e>
+                <m:sub>
+                  <m:r>
+                    <w:rPr>
+                      <w:rFonts w:ascii="Cambria Math" w:hAnsi="Cambria Math"/>
+                      <w:lang w:val="en-US"/>
+                    </w:rPr>
+                    <m:t>α</m:t>
+                  </m:r>
+                </m:sub>
+              </m:sSub>
+              <m:r>
+                <w:rPr>
+                  <w:rFonts w:ascii="Cambria Math" w:hAnsi="Cambria Math"/>
+                  <w:lang w:val="en-US"/>
+                </w:rPr>
+                <m:t>)</m:t>
+              </m:r>
+            </m:num>
+            <m:den>
+              <m:r>
+                <w:rPr>
+                  <w:rFonts w:ascii="Cambria Math" w:hAnsi="Cambria Math"/>
+                  <w:lang w:val="en-US"/>
+                </w:rPr>
+                <m:t>α</m:t>
+              </m:r>
+            </m:den>
+          </m:f>
+          <m:r>
+            <w:rPr>
+              <w:rFonts w:ascii="Cambria Math" w:hAnsi="Cambria Math"/>
+              <w:lang w:val="en-US"/>
+            </w:rPr>
+            <m:t>)</m:t>
+          </m:r>
+        </m:oMath>
+      </m:oMathPara>
+    </w:p>
+    <w:p>
+      <w:pPr>
+        <w:rPr>
+          <w:lang w:val="en-US"/>
+        </w:rPr>
+      </w:pPr>
+      <w:r>
+        <w:rPr>
+          <w:lang w:val="en-US"/>
+        </w:rPr>
+        <w:t xml:space="preserve">where </w:t>
+      </w:r>
+      <m:oMath>
+        <m:r>
+          <w:rPr>
+            <w:rFonts w:ascii="Cambria Math" w:hAnsi="Cambria Math"/>
+            <w:lang w:val="en-US"/>
+          </w:rPr>
+          <m:t>ϕ(</m:t>
+        </m:r>
+        <m:sSub>
+          <m:sSubPr>
+            <m:ctrlPr>
+              <w:rPr>
+                <w:rFonts w:ascii="Cambria Math" w:hAnsi="Cambria Math"/>
+                <w:i/>
+                <w:lang w:val="en-US"/>
+              </w:rPr>
+            </m:ctrlPr>
+          </m:sSubPr>
+          <m:e>
+            <m:r>
+              <w:rPr>
+                <w:rFonts w:ascii="Cambria Math" w:hAnsi="Cambria Math"/>
+                <w:lang w:val="en-US"/>
+              </w:rPr>
+              <m:t>z</m:t>
+            </m:r>
+          </m:e>
+          <m:sub>
+            <m:r>
+              <w:rPr>
+                <w:rFonts w:ascii="Cambria Math" w:hAnsi="Cambria Math"/>
+                <w:lang w:val="en-US"/>
+              </w:rPr>
+              <m:t>α</m:t>
+            </m:r>
+          </m:sub>
+        </m:sSub>
+        <m:r>
+          <w:rPr>
+            <w:rFonts w:ascii="Cambria Math" w:hAnsi="Cambria Math"/>
+            <w:lang w:val="en-US"/>
+          </w:rPr>
+          <m:t>)</m:t>
+        </m:r>
+      </m:oMath>
+      <w:r>
+        <w:rPr>
+          <w:lang w:val="en-US"/>
+        </w:rPr>
+        <w:t xml:space="preserve"> is the standard normal probability density function evaluated at </w:t>
+      </w:r>
+      <m:oMath>
+        <m:sSub>
+          <m:sSubPr>
+            <m:ctrlPr>
+              <w:rPr>
+                <w:rFonts w:ascii="Cambria Math" w:hAnsi="Cambria Math"/>
+                <w:i/>
+                <w:lang w:val="en-US"/>
+              </w:rPr>
+            </m:ctrlPr>
+          </m:sSubPr>
+          <m:e>
+            <m:r>
+              <w:rPr>
+                <w:rFonts w:ascii="Cambria Math" w:hAnsi="Cambria Math"/>
+                <w:lang w:val="en-US"/>
+              </w:rPr>
+              <m:t>z</m:t>
+            </m:r>
+          </m:e>
+          <m:sub>
+            <m:r>
+              <w:rPr>
+                <w:rFonts w:ascii="Cambria Math" w:hAnsi="Cambria Math"/>
+                <w:lang w:val="en-US"/>
+              </w:rPr>
+              <m:t>α</m:t>
+            </m:r>
+          </m:sub>
+        </m:sSub>
+      </m:oMath>
+      <w:r>
+        <w:rPr>
+          <w:lang w:val="en-US"/>
+        </w:rPr>
+        <w:t xml:space="preserve">, and </w:t>
+      </w:r>
+      <m:oMath>
+        <m:r>
+          <w:rPr>
+            <w:rFonts w:ascii="Cambria Math" w:hAnsi="Cambria Math"/>
+            <w:lang w:val="en-US"/>
+          </w:rPr>
+          <m:t>α</m:t>
+        </m:r>
+      </m:oMath>
+      <w:r>
+        <w:rPr>
+          <w:lang w:val="en-US"/>
+        </w:rPr>
+        <w:t xml:space="preserve"> </w:t>
+      </w:r>
+      <w:r>
+        <w:rPr>
+          <w:lang w:val="en-US"/>
+        </w:rPr>
+        <w:t>is the tail probability. These risk measures provide a theoretically grounded way to quantify downside risk and help capture volatility dynamics that may precede extreme market events.</w:t>
+      </w:r>
+    </w:p>
+    <w:p>
+      <w:pPr>
         <w:pStyle w:val="Heading2"/>
       </w:pPr>
-      <w:r>
-        <w:lastRenderedPageBreak/>
+      <w:bookmarkStart w:id="17" w:name="_Toc203912031"/>
+      <w:r>
         <w:t>Model Architecture Design</w:t>
       </w:r>
+      <w:bookmarkEnd w:id="17"/>
     </w:p>
     <w:p>
       <w:pPr>
@@ -3699,12 +5722,14 @@
       <w:pPr>
         <w:pStyle w:val="Heading2"/>
       </w:pPr>
+      <w:bookmarkStart w:id="18" w:name="_Toc203912032"/>
       <w:r>
         <w:t>Model</w:t>
       </w:r>
       <w:r>
         <w:t xml:space="preserve"> Training</w:t>
       </w:r>
+      <w:bookmarkEnd w:id="18"/>
     </w:p>
     <w:p>
       <w:pPr>
@@ -3770,17 +5795,22 @@
       <w:pPr>
         <w:pStyle w:val="Heading2"/>
       </w:pPr>
-      <w:r>
+      <w:bookmarkStart w:id="19" w:name="_Toc203912033"/>
+      <w:r>
+        <w:lastRenderedPageBreak/>
         <w:t>Model Evaluation</w:t>
       </w:r>
+      <w:bookmarkEnd w:id="19"/>
     </w:p>
     <w:p>
       <w:pPr>
         <w:pStyle w:val="Heading2"/>
       </w:pPr>
+      <w:bookmarkStart w:id="20" w:name="_Toc203912034"/>
       <w:r>
         <w:t>Out of Sample Analysis</w:t>
       </w:r>
+      <w:bookmarkEnd w:id="20"/>
     </w:p>
     <w:p>
       <w:pPr>
@@ -4258,7 +6288,6 @@
         </w:rPr>
       </w:pPr>
       <w:r>
-        <w:lastRenderedPageBreak/>
         <w:br w:type="page"/>
       </w:r>
     </w:p>
@@ -4266,12 +6295,12 @@
       <w:pPr>
         <w:pStyle w:val="Heading1"/>
       </w:pPr>
-      <w:bookmarkStart w:id="2" w:name="_Toc85614305"/>
+      <w:bookmarkStart w:id="21" w:name="_Toc203912035"/>
       <w:r>
         <w:lastRenderedPageBreak/>
         <w:t>Conclusion</w:t>
       </w:r>
-      <w:bookmarkEnd w:id="2"/>
+      <w:bookmarkEnd w:id="21"/>
     </w:p>
     <w:p>
       <w:r>
@@ -4312,12 +6341,12 @@
       <w:pPr>
         <w:pStyle w:val="Heading6"/>
       </w:pPr>
-      <w:bookmarkStart w:id="3" w:name="_Toc85614306"/>
+      <w:bookmarkStart w:id="22" w:name="_Toc203912036"/>
       <w:r>
         <w:lastRenderedPageBreak/>
         <w:t>&lt;Name of appendix&gt;</w:t>
       </w:r>
-      <w:bookmarkEnd w:id="3"/>
+      <w:bookmarkEnd w:id="22"/>
     </w:p>
     <w:p>
       <w:pPr>
@@ -4348,12 +6377,12 @@
       <w:pPr>
         <w:pStyle w:val="Heading6"/>
       </w:pPr>
-      <w:bookmarkStart w:id="4" w:name="_Toc85614307"/>
+      <w:bookmarkStart w:id="23" w:name="_Toc203912037"/>
       <w:r>
         <w:lastRenderedPageBreak/>
         <w:t>&lt;Another appendix&gt;</w:t>
       </w:r>
-      <w:bookmarkEnd w:id="4"/>
+      <w:bookmarkEnd w:id="23"/>
     </w:p>
     <w:p>
       <w:pPr>
@@ -4806,12 +6835,12 @@
         </w:numPr>
         <w:ind w:left="431" w:hanging="431"/>
       </w:pPr>
-      <w:bookmarkStart w:id="5" w:name="_Toc85614308"/>
+      <w:bookmarkStart w:id="24" w:name="_Toc203912038"/>
       <w:r>
         <w:lastRenderedPageBreak/>
         <w:t>Bibliography</w:t>
       </w:r>
-      <w:bookmarkEnd w:id="5"/>
+      <w:bookmarkEnd w:id="24"/>
       <w:r>
         <w:t xml:space="preserve"> </w:t>
       </w:r>
@@ -4840,21 +6869,12 @@
         </w:rPr>
         <w:tab/>
       </w:r>
-      <w:proofErr w:type="spellStart"/>
-      <w:r>
-        <w:rPr>
-          <w:sz w:val="20"/>
-          <w:szCs w:val="20"/>
-        </w:rPr>
-        <w:t>Kustina</w:t>
-      </w:r>
-      <w:proofErr w:type="spellEnd"/>
-      <w:r>
-        <w:rPr>
-          <w:sz w:val="20"/>
-          <w:szCs w:val="20"/>
-        </w:rPr>
-        <w:t xml:space="preserve">, L., Sudarsono, R., &amp; Effendi, N. (2023). Market crash factors and developing an early warning system: Evidence from Asia. </w:t>
+      <w:r>
+        <w:rPr>
+          <w:sz w:val="20"/>
+          <w:szCs w:val="20"/>
+        </w:rPr>
+        <w:t xml:space="preserve">Kustina, L., Sudarsono, R., &amp; Effendi, N. (2023). Market crash factors and developing an early warning system: Evidence from Asia. </w:t>
       </w:r>
       <w:r>
         <w:rPr>
@@ -5037,23 +7057,7 @@
             <w:sz w:val="20"/>
             <w:szCs w:val="20"/>
           </w:rPr>
-          <w:t>https://doi.org/10.1140/epjds/s13688-02</w:t>
-        </w:r>
-        <w:r>
-          <w:rPr>
-            <w:rStyle w:val="Hyperlink"/>
-            <w:sz w:val="20"/>
-            <w:szCs w:val="20"/>
-          </w:rPr>
-          <w:t>4</w:t>
-        </w:r>
-        <w:r>
-          <w:rPr>
-            <w:rStyle w:val="Hyperlink"/>
-            <w:sz w:val="20"/>
-            <w:szCs w:val="20"/>
-          </w:rPr>
-          <w:t>-00457-2</w:t>
+          <w:t>https://doi.org/10.1140/epjds/s13688-024-00457-2</w:t>
         </w:r>
       </w:hyperlink>
     </w:p>
@@ -5084,7 +7088,6 @@
         </w:rPr>
         <w:t xml:space="preserve">Liu, J., Leu, J., &amp; Holst, S. (2023). Stock price movement prediction based on Stocktwits investor sentiment using FinBERT and ensemble SVM. </w:t>
       </w:r>
-      <w:proofErr w:type="spellStart"/>
       <w:r>
         <w:rPr>
           <w:i/>
@@ -5092,17 +7095,7 @@
           <w:sz w:val="20"/>
           <w:szCs w:val="20"/>
         </w:rPr>
-        <w:t>PeerJ</w:t>
-      </w:r>
-      <w:proofErr w:type="spellEnd"/>
-      <w:r>
-        <w:rPr>
-          <w:i/>
-          <w:iCs/>
-          <w:sz w:val="20"/>
-          <w:szCs w:val="20"/>
-        </w:rPr>
-        <w:t xml:space="preserve"> Computer Science, 9</w:t>
+        <w:t>PeerJ Computer Science, 9</w:t>
       </w:r>
       <w:r>
         <w:rPr>
@@ -5163,37 +7156,12 @@
         </w:rPr>
         <w:tab/>
       </w:r>
-      <w:proofErr w:type="spellStart"/>
-      <w:r>
-        <w:rPr>
-          <w:sz w:val="20"/>
-          <w:szCs w:val="20"/>
-        </w:rPr>
-        <w:t>Allaj</w:t>
-      </w:r>
-      <w:proofErr w:type="spellEnd"/>
-      <w:r>
-        <w:rPr>
-          <w:sz w:val="20"/>
-          <w:szCs w:val="20"/>
-        </w:rPr>
-        <w:t xml:space="preserve">, E., &amp; </w:t>
-      </w:r>
-      <w:proofErr w:type="spellStart"/>
-      <w:r>
-        <w:rPr>
-          <w:sz w:val="20"/>
-          <w:szCs w:val="20"/>
-        </w:rPr>
-        <w:t>Sanfelici</w:t>
-      </w:r>
-      <w:proofErr w:type="spellEnd"/>
-      <w:r>
-        <w:rPr>
-          <w:sz w:val="20"/>
-          <w:szCs w:val="20"/>
-        </w:rPr>
-        <w:t xml:space="preserve">, S. (2023). Early warning systems for identifying financial instability. </w:t>
+      <w:r>
+        <w:rPr>
+          <w:sz w:val="20"/>
+          <w:szCs w:val="20"/>
+        </w:rPr>
+        <w:t xml:space="preserve">Allaj, E., &amp; Sanfelici, S. (2023). Early warning systems for identifying financial instability. </w:t>
       </w:r>
       <w:r>
         <w:rPr>
@@ -5444,23 +7412,7 @@
           <w:sz w:val="20"/>
           <w:szCs w:val="20"/>
         </w:rPr>
-        <w:t xml:space="preserve">Huang, A. H., Wang, H., &amp; Yang, Y. (2020). </w:t>
-      </w:r>
-      <w:proofErr w:type="spellStart"/>
-      <w:r>
-        <w:rPr>
-          <w:sz w:val="20"/>
-          <w:szCs w:val="20"/>
-        </w:rPr>
-        <w:t>FinBERT</w:t>
-      </w:r>
-      <w:proofErr w:type="spellEnd"/>
-      <w:r>
-        <w:rPr>
-          <w:sz w:val="20"/>
-          <w:szCs w:val="20"/>
-        </w:rPr>
-        <w:t xml:space="preserve"> – A large language model for extracting information from financial text. </w:t>
+        <w:t xml:space="preserve">Huang, A. H., Wang, H., &amp; Yang, Y. (2020). FinBERT – A large language model for extracting information from financial text. </w:t>
       </w:r>
       <w:r>
         <w:rPr>
@@ -5521,23 +7473,7 @@
           <w:sz w:val="20"/>
           <w:szCs w:val="20"/>
         </w:rPr>
-        <w:t xml:space="preserve">Kaminsky, G., </w:t>
-      </w:r>
-      <w:proofErr w:type="spellStart"/>
-      <w:r>
-        <w:rPr>
-          <w:sz w:val="20"/>
-          <w:szCs w:val="20"/>
-        </w:rPr>
-        <w:t>Lizondo</w:t>
-      </w:r>
-      <w:proofErr w:type="spellEnd"/>
-      <w:r>
-        <w:rPr>
-          <w:sz w:val="20"/>
-          <w:szCs w:val="20"/>
-        </w:rPr>
-        <w:t xml:space="preserve">, S., &amp; Reinhart, C. M. (1998). Leading indicators of currency crises. </w:t>
+        <w:t xml:space="preserve">Kaminsky, G., Lizondo, S., &amp; Reinhart, C. M. (1998). Leading indicators of currency crises. </w:t>
       </w:r>
       <w:r>
         <w:rPr>
@@ -5679,21 +7615,12 @@
         </w:rPr>
         <w:tab/>
       </w:r>
-      <w:proofErr w:type="spellStart"/>
-      <w:r>
-        <w:rPr>
-          <w:sz w:val="20"/>
-          <w:szCs w:val="20"/>
-        </w:rPr>
-        <w:t>Jemović</w:t>
-      </w:r>
-      <w:proofErr w:type="spellEnd"/>
-      <w:r>
-        <w:rPr>
-          <w:sz w:val="20"/>
-          <w:szCs w:val="20"/>
-        </w:rPr>
-        <w:t xml:space="preserve">, M., &amp; Marinković, S. (2019). Determinants of financial crises—An early warning system based on panel, logit regression. </w:t>
+      <w:r>
+        <w:rPr>
+          <w:sz w:val="20"/>
+          <w:szCs w:val="20"/>
+        </w:rPr>
+        <w:t xml:space="preserve">Jemović, M., &amp; Marinković, S. (2019). Determinants of financial crises—An early warning system based on panel, logit regression. </w:t>
       </w:r>
       <w:r>
         <w:rPr>
@@ -5753,21 +7680,12 @@
         </w:rPr>
         <w:tab/>
       </w:r>
-      <w:proofErr w:type="spellStart"/>
-      <w:r>
-        <w:rPr>
-          <w:sz w:val="20"/>
-          <w:szCs w:val="20"/>
-        </w:rPr>
-        <w:t>Bussière</w:t>
-      </w:r>
-      <w:proofErr w:type="spellEnd"/>
-      <w:r>
-        <w:rPr>
-          <w:sz w:val="20"/>
-          <w:szCs w:val="20"/>
-        </w:rPr>
-        <w:t xml:space="preserve">, M., &amp; Fratzscher, M. (2006). Towards a new early warning system of financial crises. </w:t>
+      <w:r>
+        <w:rPr>
+          <w:sz w:val="20"/>
+          <w:szCs w:val="20"/>
+        </w:rPr>
+        <w:t xml:space="preserve">Bussière, M., &amp; Fratzscher, M. (2006). Towards a new early warning system of financial crises. </w:t>
       </w:r>
       <w:r>
         <w:rPr>
@@ -5839,21 +7757,7 @@
           <w:sz w:val="20"/>
           <w:szCs w:val="20"/>
         </w:rPr>
-        <w:t xml:space="preserve">Parras-Gutiérrez, E., Rivas, V. M., García-Arenas, M., &amp; del Jesús, M. J. (2014). </w:t>
-      </w:r>
-      <w:r>
-        <w:rPr>
-          <w:sz w:val="20"/>
-          <w:szCs w:val="20"/>
-        </w:rPr>
-        <w:t>Short-, medium- and long-term</w:t>
-      </w:r>
-      <w:r>
-        <w:rPr>
-          <w:sz w:val="20"/>
-          <w:szCs w:val="20"/>
-        </w:rPr>
-        <w:t xml:space="preserve"> forecasting of time series using the L-Co-R algorithm. </w:t>
+        <w:t xml:space="preserve">Parras-Gutiérrez, E., Rivas, V. M., García-Arenas, M., &amp; del Jesús, M. J. (2014). Short-, medium- and long-term forecasting of time series using the L-Co-R algorithm. </w:t>
       </w:r>
       <w:r>
         <w:rPr>
@@ -5906,53 +7810,12 @@
         </w:rPr>
         <w:tab/>
       </w:r>
-      <w:proofErr w:type="spellStart"/>
-      <w:r>
-        <w:rPr>
-          <w:sz w:val="20"/>
-          <w:szCs w:val="20"/>
-        </w:rPr>
-        <w:t>Budhidharma</w:t>
-      </w:r>
-      <w:proofErr w:type="spellEnd"/>
-      <w:r>
-        <w:rPr>
-          <w:sz w:val="20"/>
-          <w:szCs w:val="20"/>
-        </w:rPr>
-        <w:t xml:space="preserve">, Valentino &amp; </w:t>
-      </w:r>
-      <w:proofErr w:type="spellStart"/>
-      <w:r>
-        <w:rPr>
-          <w:sz w:val="20"/>
-          <w:szCs w:val="20"/>
-        </w:rPr>
-        <w:t>Sembel</w:t>
-      </w:r>
-      <w:proofErr w:type="spellEnd"/>
-      <w:r>
-        <w:rPr>
-          <w:sz w:val="20"/>
-          <w:szCs w:val="20"/>
-        </w:rPr>
-        <w:t xml:space="preserve">, Roy &amp; Hulu, Edison &amp; </w:t>
-      </w:r>
-      <w:proofErr w:type="spellStart"/>
-      <w:r>
-        <w:rPr>
-          <w:sz w:val="20"/>
-          <w:szCs w:val="20"/>
-        </w:rPr>
-        <w:t>Ugut</w:t>
-      </w:r>
-      <w:proofErr w:type="spellEnd"/>
-      <w:r>
-        <w:rPr>
-          <w:sz w:val="20"/>
-          <w:szCs w:val="20"/>
-        </w:rPr>
-        <w:t xml:space="preserve">, Gracia. (2023). Early warning signs of financial distress using random forest and logit model. </w:t>
+      <w:r>
+        <w:rPr>
+          <w:sz w:val="20"/>
+          <w:szCs w:val="20"/>
+        </w:rPr>
+        <w:t xml:space="preserve">Budhidharma, Valentino &amp; Sembel, Roy &amp; Hulu, Edison &amp; Ugut, Gracia. (2023). Early warning signs of financial distress using random forest and logit model. </w:t>
       </w:r>
       <w:r>
         <w:rPr>
@@ -5961,25 +7824,7 @@
           <w:sz w:val="20"/>
           <w:szCs w:val="20"/>
         </w:rPr>
-        <w:t>Corporate and Business Strategy Review</w:t>
-      </w:r>
-      <w:r>
-        <w:rPr>
-          <w:i/>
-          <w:iCs/>
-          <w:sz w:val="20"/>
-          <w:szCs w:val="20"/>
-        </w:rPr>
-        <w:t>,</w:t>
-      </w:r>
-      <w:r>
-        <w:rPr>
-          <w:i/>
-          <w:iCs/>
-          <w:sz w:val="20"/>
-          <w:szCs w:val="20"/>
-        </w:rPr>
-        <w:t xml:space="preserve"> 4</w:t>
+        <w:t>Corporate and Business Strategy Review, 4</w:t>
       </w:r>
       <w:r>
         <w:rPr>
@@ -6009,39 +7854,7 @@
             <w:sz w:val="20"/>
             <w:szCs w:val="20"/>
           </w:rPr>
-          <w:t>https://doi.org</w:t>
-        </w:r>
-        <w:r>
-          <w:rPr>
-            <w:rStyle w:val="Hyperlink"/>
-            <w:sz w:val="20"/>
-            <w:szCs w:val="20"/>
-          </w:rPr>
-          <w:t>/</w:t>
-        </w:r>
-        <w:r>
-          <w:rPr>
-            <w:rStyle w:val="Hyperlink"/>
-            <w:sz w:val="20"/>
-            <w:szCs w:val="20"/>
-          </w:rPr>
-          <w:t>10.22495/cbsrv4i4</w:t>
-        </w:r>
-        <w:r>
-          <w:rPr>
-            <w:rStyle w:val="Hyperlink"/>
-            <w:sz w:val="20"/>
-            <w:szCs w:val="20"/>
-          </w:rPr>
-          <w:t>a</w:t>
-        </w:r>
-        <w:r>
-          <w:rPr>
-            <w:rStyle w:val="Hyperlink"/>
-            <w:sz w:val="20"/>
-            <w:szCs w:val="20"/>
-          </w:rPr>
-          <w:t>rt8</w:t>
+          <w:t>https://doi.org/10.22495/cbsrv4i4art8</w:t>
         </w:r>
       </w:hyperlink>
     </w:p>
@@ -6068,23 +7881,7 @@
           <w:sz w:val="20"/>
           <w:szCs w:val="20"/>
         </w:rPr>
-        <w:t xml:space="preserve">Chawla, N. V., Bowyer, K. W., Hall, L. O., &amp; </w:t>
-      </w:r>
-      <w:proofErr w:type="spellStart"/>
-      <w:r>
-        <w:rPr>
-          <w:sz w:val="20"/>
-          <w:szCs w:val="20"/>
-        </w:rPr>
-        <w:t>Kegelmeyer</w:t>
-      </w:r>
-      <w:proofErr w:type="spellEnd"/>
-      <w:r>
-        <w:rPr>
-          <w:sz w:val="20"/>
-          <w:szCs w:val="20"/>
-        </w:rPr>
-        <w:t>, W. P. (2002). SMOTE: Synthetic minority over-sampling technique</w:t>
+        <w:t>Chawla, N. V., Bowyer, K. W., Hall, L. O., &amp; Kegelmeyer, W. P. (2002). SMOTE: Synthetic minority over-sampling technique</w:t>
       </w:r>
       <w:r>
         <w:rPr>
@@ -6576,23 +8373,7 @@
           <w:sz w:val="20"/>
           <w:szCs w:val="20"/>
         </w:rPr>
-        <w:t xml:space="preserve"> </w:t>
-      </w:r>
-      <w:proofErr w:type="spellStart"/>
-      <w:r>
-        <w:rPr>
-          <w:sz w:val="20"/>
-          <w:szCs w:val="20"/>
-        </w:rPr>
-        <w:t>ArXiv</w:t>
-      </w:r>
-      <w:proofErr w:type="spellEnd"/>
-      <w:r>
-        <w:rPr>
-          <w:sz w:val="20"/>
-          <w:szCs w:val="20"/>
-        </w:rPr>
-        <w:t xml:space="preserve"> preprint. arXiv:1906.09024</w:t>
+        <w:t xml:space="preserve"> ArXiv preprint. arXiv:1906.09024</w:t>
       </w:r>
       <w:r>
         <w:rPr>
@@ -11386,6 +13167,7 @@
   <w:style w:type="character" w:default="1" w:styleId="DefaultParagraphFont">
     <w:name w:val="Default Paragraph Font"/>
     <w:uiPriority w:val="1"/>
+    <w:semiHidden/>
     <w:unhideWhenUsed/>
   </w:style>
   <w:style w:type="table" w:default="1" w:styleId="TableNormal">

</xml_diff>